<commit_message>
Small fixes before usability tests
1. Some translations to danish
2. Fixed jquery events trigger
3. Updated drejebog
</commit_message>
<xml_diff>
--- a/Bachelor_rapport.docx
+++ b/Bachelor_rapport.docx
@@ -12,7 +12,6 @@
           <w:lang w:eastAsia="da-DK"/>
         </w:rPr>
       </w:pPr>
-      <w:proofErr w:type="spellStart"/>
       <w:r>
         <w:rPr>
           <w:rFonts w:eastAsia="Times New Roman" w:cs="Arial"/>
@@ -21,47 +20,26 @@
           <w:szCs w:val="52"/>
           <w:lang w:eastAsia="da-DK"/>
         </w:rPr>
-        <w:t>Breakfast</w:t>
-      </w:r>
-      <w:proofErr w:type="spellEnd"/>
-      <w:r>
-        <w:rPr>
-          <w:rFonts w:eastAsia="Times New Roman" w:cs="Arial"/>
-          <w:color w:val="000000"/>
-          <w:sz w:val="52"/>
-          <w:szCs w:val="52"/>
-          <w:lang w:eastAsia="da-DK"/>
-        </w:rPr>
-        <w:t xml:space="preserve"> management</w:t>
-      </w:r>
-    </w:p>
-    <w:p>
-      <w:pPr>
-        <w:spacing w:after="0" w:line="276" w:lineRule="auto"/>
-        <w:rPr>
-          <w:rFonts w:eastAsia="Times New Roman" w:cs="Times New Roman"/>
-          <w:sz w:val="24"/>
-          <w:szCs w:val="24"/>
-          <w:lang w:eastAsia="da-DK"/>
-        </w:rPr>
-      </w:pPr>
-      <w:proofErr w:type="gramStart"/>
-      <w:r>
-        <w:rPr>
-          <w:rFonts w:eastAsia="Times New Roman" w:cs="Arial"/>
-          <w:color w:val="000000"/>
-          <w:lang w:eastAsia="da-DK"/>
-        </w:rPr>
-        <w:t>af</w:t>
-      </w:r>
-      <w:proofErr w:type="gramEnd"/>
-      <w:r>
-        <w:rPr>
-          <w:rFonts w:eastAsia="Times New Roman" w:cs="Arial"/>
-          <w:color w:val="000000"/>
-          <w:lang w:eastAsia="da-DK"/>
-        </w:rPr>
-        <w:t xml:space="preserve"> Casper Radmer Jensen &amp; Aleksander Adrian Gabel</w:t>
+        <w:t>Breakfast management</w:t>
+      </w:r>
+    </w:p>
+    <w:p>
+      <w:pPr>
+        <w:spacing w:after="0" w:line="276" w:lineRule="auto"/>
+        <w:rPr>
+          <w:rFonts w:eastAsia="Times New Roman" w:cs="Times New Roman"/>
+          <w:sz w:val="24"/>
+          <w:szCs w:val="24"/>
+          <w:lang w:eastAsia="da-DK"/>
+        </w:rPr>
+      </w:pPr>
+      <w:r>
+        <w:rPr>
+          <w:rFonts w:eastAsia="Times New Roman" w:cs="Arial"/>
+          <w:color w:val="000000"/>
+          <w:lang w:eastAsia="da-DK"/>
+        </w:rPr>
+        <w:t>af Casper Radmer Jensen &amp; Aleksander Adrian Gabel</w:t>
       </w:r>
     </w:p>
     <w:p>
@@ -227,43 +205,7 @@
           <w:color w:val="000000"/>
           <w:lang w:eastAsia="da-DK"/>
         </w:rPr>
-        <w:t xml:space="preserve">En kort </w:t>
-      </w:r>
-      <w:proofErr w:type="spellStart"/>
-      <w:r>
-        <w:rPr>
-          <w:rFonts w:eastAsia="Times New Roman" w:cs="Arial"/>
-          <w:color w:val="000000"/>
-          <w:lang w:eastAsia="da-DK"/>
-        </w:rPr>
-        <w:t>teaser</w:t>
-      </w:r>
-      <w:proofErr w:type="spellEnd"/>
-      <w:r>
-        <w:rPr>
-          <w:rFonts w:eastAsia="Times New Roman" w:cs="Arial"/>
-          <w:color w:val="000000"/>
-          <w:lang w:eastAsia="da-DK"/>
-        </w:rPr>
-        <w:t xml:space="preserve">, som for den forventede læser gør rede for, hvorfor projektet er interessant, for </w:t>
-      </w:r>
-      <w:proofErr w:type="spellStart"/>
-      <w:r>
-        <w:rPr>
-          <w:rFonts w:eastAsia="Times New Roman" w:cs="Arial"/>
-          <w:color w:val="000000"/>
-          <w:lang w:eastAsia="da-DK"/>
-        </w:rPr>
-        <w:t>state</w:t>
-      </w:r>
-      <w:proofErr w:type="spellEnd"/>
-      <w:r>
-        <w:rPr>
-          <w:rFonts w:eastAsia="Times New Roman" w:cs="Arial"/>
-          <w:color w:val="000000"/>
-          <w:lang w:eastAsia="da-DK"/>
-        </w:rPr>
-        <w:t>-of-the-art, for jeres resultater, og for forventninger til læseren.</w:t>
+        <w:t>En kort teaser, som for den forventede læser gør rede for, hvorfor projektet er interessant, for state-of-the-art, for jeres resultater, og for forventninger til læseren.</w:t>
       </w:r>
     </w:p>
     <w:p>
@@ -2813,43 +2755,7 @@
           <w:color w:val="000000"/>
           <w:lang w:eastAsia="da-DK"/>
         </w:rPr>
-        <w:t xml:space="preserve">Hvordan designer man en brugervenlig </w:t>
-      </w:r>
-      <w:proofErr w:type="spellStart"/>
-      <w:r>
-        <w:rPr>
-          <w:rFonts w:eastAsia="Times New Roman" w:cs="Arial"/>
-          <w:color w:val="000000"/>
-          <w:lang w:eastAsia="da-DK"/>
-        </w:rPr>
-        <w:t>webapp</w:t>
-      </w:r>
-      <w:proofErr w:type="spellEnd"/>
-      <w:r>
-        <w:rPr>
-          <w:rFonts w:eastAsia="Times New Roman" w:cs="Arial"/>
-          <w:color w:val="000000"/>
-          <w:lang w:eastAsia="da-DK"/>
-        </w:rPr>
-        <w:t xml:space="preserve"> omkring morgenmadsadministration, hvor mindst 75% af brugerne skal være tilfredse med designet og kan benytte </w:t>
-      </w:r>
-      <w:proofErr w:type="spellStart"/>
-      <w:r>
-        <w:rPr>
-          <w:rFonts w:eastAsia="Times New Roman" w:cs="Arial"/>
-          <w:color w:val="000000"/>
-          <w:lang w:eastAsia="da-DK"/>
-        </w:rPr>
-        <w:t>appen</w:t>
-      </w:r>
-      <w:proofErr w:type="spellEnd"/>
-      <w:r>
-        <w:rPr>
-          <w:rFonts w:eastAsia="Times New Roman" w:cs="Arial"/>
-          <w:color w:val="000000"/>
-          <w:lang w:eastAsia="da-DK"/>
-        </w:rPr>
-        <w:t xml:space="preserve"> uden hjælp.</w:t>
+        <w:t>Hvordan designer man en brugervenlig webapp omkring morgenmadsadministration, hvor mindst 75% af brugerne skal være tilfredse med designet og kan benytte appen uden hjælp.</w:t>
       </w:r>
     </w:p>
     <w:p>
@@ -2911,7 +2817,6 @@
         </w:rPr>
       </w:pPr>
       <w:bookmarkStart w:id="4" w:name="_Toc447881013"/>
-      <w:proofErr w:type="spellStart"/>
       <w:r>
         <w:rPr>
           <w:rFonts w:eastAsia="Times New Roman" w:cs="Arial"/>
@@ -2920,54 +2825,9 @@
           <w:szCs w:val="28"/>
           <w:lang w:val="en-US" w:eastAsia="da-DK"/>
         </w:rPr>
-        <w:t>Systemdefinition</w:t>
-      </w:r>
-      <w:proofErr w:type="spellEnd"/>
-      <w:r>
-        <w:rPr>
-          <w:rFonts w:eastAsia="Times New Roman" w:cs="Arial"/>
-          <w:color w:val="434343"/>
-          <w:sz w:val="28"/>
-          <w:szCs w:val="28"/>
-          <w:lang w:val="en-US" w:eastAsia="da-DK"/>
-        </w:rPr>
-        <w:t xml:space="preserve"> </w:t>
-      </w:r>
-      <w:proofErr w:type="spellStart"/>
-      <w:r>
-        <w:rPr>
-          <w:rFonts w:eastAsia="Times New Roman" w:cs="Arial"/>
-          <w:color w:val="434343"/>
-          <w:sz w:val="28"/>
-          <w:szCs w:val="28"/>
-          <w:lang w:val="en-US" w:eastAsia="da-DK"/>
-        </w:rPr>
-        <w:t>efter</w:t>
-      </w:r>
-      <w:proofErr w:type="spellEnd"/>
-      <w:r>
-        <w:rPr>
-          <w:rFonts w:eastAsia="Times New Roman" w:cs="Arial"/>
-          <w:color w:val="434343"/>
-          <w:sz w:val="28"/>
-          <w:szCs w:val="28"/>
-          <w:lang w:val="en-US" w:eastAsia="da-DK"/>
-        </w:rPr>
-        <w:t xml:space="preserve"> FACTOR-</w:t>
-      </w:r>
-      <w:proofErr w:type="spellStart"/>
-      <w:r>
-        <w:rPr>
-          <w:rFonts w:eastAsia="Times New Roman" w:cs="Arial"/>
-          <w:color w:val="434343"/>
-          <w:sz w:val="28"/>
-          <w:szCs w:val="28"/>
-          <w:lang w:val="en-US" w:eastAsia="da-DK"/>
-        </w:rPr>
-        <w:t>princippet</w:t>
+        <w:t>Systemdefinition efter FACTOR-princippet</w:t>
       </w:r>
       <w:bookmarkEnd w:id="4"/>
-      <w:proofErr w:type="spellEnd"/>
     </w:p>
     <w:p>
       <w:pPr>
@@ -3124,7 +2984,6 @@
           <w:lang w:eastAsia="da-DK"/>
         </w:rPr>
       </w:pPr>
-      <w:proofErr w:type="spellStart"/>
       <w:r>
         <w:rPr>
           <w:rFonts w:eastAsia="Times New Roman" w:cs="Arial"/>
@@ -3135,7 +2994,6 @@
         </w:rPr>
         <w:t>Responsibility</w:t>
       </w:r>
-      <w:proofErr w:type="spellEnd"/>
       <w:r>
         <w:rPr>
           <w:rFonts w:eastAsia="Times New Roman" w:cs="Arial"/>
@@ -3207,41 +3065,13 @@
           <w:lang w:eastAsia="da-DK"/>
         </w:rPr>
       </w:pPr>
-      <w:proofErr w:type="spellStart"/>
-      <w:r>
-        <w:rPr>
-          <w:rFonts w:eastAsia="Times New Roman" w:cs="Arial"/>
-          <w:color w:val="000000"/>
-          <w:lang w:eastAsia="da-DK"/>
-        </w:rPr>
-        <w:t>Appen</w:t>
-      </w:r>
-      <w:proofErr w:type="spellEnd"/>
-      <w:r>
-        <w:rPr>
-          <w:rFonts w:eastAsia="Times New Roman" w:cs="Arial"/>
-          <w:color w:val="000000"/>
-          <w:lang w:eastAsia="da-DK"/>
-        </w:rPr>
-        <w:t xml:space="preserve"> skal som minimum virke i nyeste version af </w:t>
-      </w:r>
-      <w:proofErr w:type="spellStart"/>
-      <w:r>
-        <w:rPr>
-          <w:rFonts w:eastAsia="Times New Roman" w:cs="Arial"/>
-          <w:color w:val="000000"/>
-          <w:lang w:eastAsia="da-DK"/>
-        </w:rPr>
-        <w:t>Chrome</w:t>
-      </w:r>
-      <w:proofErr w:type="spellEnd"/>
-      <w:r>
-        <w:rPr>
-          <w:rFonts w:eastAsia="Times New Roman" w:cs="Arial"/>
-          <w:color w:val="000000"/>
-          <w:lang w:eastAsia="da-DK"/>
-        </w:rPr>
-        <w:t xml:space="preserve"> og Explorer samt på mobil og PC.</w:t>
+      <w:r>
+        <w:rPr>
+          <w:rFonts w:eastAsia="Times New Roman" w:cs="Arial"/>
+          <w:color w:val="000000"/>
+          <w:lang w:eastAsia="da-DK"/>
+        </w:rPr>
+        <w:t>Appen skal som minimum virke i nyeste version af Chrome og Explorer samt på mobil og PC.</w:t>
       </w:r>
     </w:p>
     <w:p>
@@ -3304,23 +3134,13 @@
           <w:lang w:eastAsia="da-DK"/>
         </w:rPr>
       </w:pPr>
-      <w:proofErr w:type="spellStart"/>
-      <w:r>
-        <w:rPr>
-          <w:rFonts w:eastAsia="Times New Roman" w:cs="Arial"/>
-          <w:color w:val="000000"/>
-          <w:lang w:eastAsia="da-DK"/>
-        </w:rPr>
-        <w:t>Appen</w:t>
-      </w:r>
-      <w:proofErr w:type="spellEnd"/>
-      <w:r>
-        <w:rPr>
-          <w:rFonts w:eastAsia="Times New Roman" w:cs="Arial"/>
-          <w:color w:val="000000"/>
-          <w:lang w:eastAsia="da-DK"/>
-        </w:rPr>
-        <w:t xml:space="preserve"> vil under projektet blive afviklet på en lokal server</w:t>
+      <w:r>
+        <w:rPr>
+          <w:rFonts w:eastAsia="Times New Roman" w:cs="Arial"/>
+          <w:color w:val="000000"/>
+          <w:lang w:eastAsia="da-DK"/>
+        </w:rPr>
+        <w:t>Appen vil under projektet blive afviklet på en lokal server</w:t>
       </w:r>
     </w:p>
     <w:p>
@@ -3337,23 +3157,13 @@
           <w:lang w:eastAsia="da-DK"/>
         </w:rPr>
       </w:pPr>
-      <w:proofErr w:type="spellStart"/>
-      <w:r>
-        <w:rPr>
-          <w:rFonts w:eastAsia="Times New Roman" w:cs="Arial"/>
-          <w:color w:val="000000"/>
-          <w:lang w:eastAsia="da-DK"/>
-        </w:rPr>
-        <w:t>Usability</w:t>
-      </w:r>
-      <w:proofErr w:type="spellEnd"/>
-      <w:r>
-        <w:rPr>
-          <w:rFonts w:eastAsia="Times New Roman" w:cs="Arial"/>
-          <w:color w:val="000000"/>
-          <w:lang w:eastAsia="da-DK"/>
-        </w:rPr>
-        <w:t xml:space="preserve"> tests vil foregå på vores egne computere</w:t>
+      <w:r>
+        <w:rPr>
+          <w:rFonts w:eastAsia="Times New Roman" w:cs="Arial"/>
+          <w:color w:val="000000"/>
+          <w:lang w:eastAsia="da-DK"/>
+        </w:rPr>
+        <w:t>Usability tests vil foregå på vores egne computere</w:t>
       </w:r>
     </w:p>
     <w:p>
@@ -3435,43 +3245,7 @@
           <w:color w:val="000000"/>
           <w:lang w:eastAsia="da-DK"/>
         </w:rPr>
-        <w:t xml:space="preserve">Funktionelle krav beskriver interaktioner mellem </w:t>
-      </w:r>
-      <w:proofErr w:type="spellStart"/>
-      <w:r>
-        <w:rPr>
-          <w:rFonts w:eastAsia="Times New Roman" w:cs="Arial"/>
-          <w:color w:val="000000"/>
-          <w:lang w:eastAsia="da-DK"/>
-        </w:rPr>
-        <w:t>webapp</w:t>
-      </w:r>
-      <w:proofErr w:type="spellEnd"/>
-      <w:r>
-        <w:rPr>
-          <w:rFonts w:eastAsia="Times New Roman" w:cs="Arial"/>
-          <w:color w:val="000000"/>
-          <w:lang w:eastAsia="da-DK"/>
-        </w:rPr>
-        <w:t xml:space="preserve"> og bruger. Vores funktionelle krav beskriver nøgternt, hvad vores </w:t>
-      </w:r>
-      <w:proofErr w:type="spellStart"/>
-      <w:r>
-        <w:rPr>
-          <w:rFonts w:eastAsia="Times New Roman" w:cs="Arial"/>
-          <w:color w:val="000000"/>
-          <w:lang w:eastAsia="da-DK"/>
-        </w:rPr>
-        <w:t>webapp</w:t>
-      </w:r>
-      <w:proofErr w:type="spellEnd"/>
-      <w:r>
-        <w:rPr>
-          <w:rFonts w:eastAsia="Times New Roman" w:cs="Arial"/>
-          <w:color w:val="000000"/>
-          <w:lang w:eastAsia="da-DK"/>
-        </w:rPr>
-        <w:t xml:space="preserve"> skal kunne, uafhængig af hvordan vi implementerer det.</w:t>
+        <w:t>Funktionelle krav beskriver interaktioner mellem webapp og bruger. Vores funktionelle krav beskriver nøgternt, hvad vores webapp skal kunne, uafhængig af hvordan vi implementerer det.</w:t>
       </w:r>
     </w:p>
     <w:p>
@@ -3729,41 +3503,13 @@
           <w:lang w:eastAsia="da-DK"/>
         </w:rPr>
       </w:pPr>
-      <w:proofErr w:type="spellStart"/>
-      <w:r>
-        <w:rPr>
-          <w:rFonts w:eastAsia="Times New Roman" w:cs="Arial"/>
-          <w:color w:val="000000"/>
-          <w:lang w:eastAsia="da-DK"/>
-        </w:rPr>
-        <w:t>Webappen</w:t>
-      </w:r>
-      <w:proofErr w:type="spellEnd"/>
-      <w:r>
-        <w:rPr>
-          <w:rFonts w:eastAsia="Times New Roman" w:cs="Arial"/>
-          <w:color w:val="000000"/>
-          <w:lang w:eastAsia="da-DK"/>
-        </w:rPr>
-        <w:t xml:space="preserve"> er opbygget med udgangspunkt i et MVC-lignende arkitekturmønster, omend flere friheder tages. For hvert punkt inkluderes også et afsnit omkring eventuelle ændringer efter </w:t>
-      </w:r>
-      <w:proofErr w:type="spellStart"/>
-      <w:r>
-        <w:rPr>
-          <w:rFonts w:eastAsia="Times New Roman" w:cs="Arial"/>
-          <w:color w:val="000000"/>
-          <w:lang w:eastAsia="da-DK"/>
-        </w:rPr>
-        <w:t>usability</w:t>
-      </w:r>
-      <w:proofErr w:type="spellEnd"/>
-      <w:r>
-        <w:rPr>
-          <w:rFonts w:eastAsia="Times New Roman" w:cs="Arial"/>
-          <w:color w:val="000000"/>
-          <w:lang w:eastAsia="da-DK"/>
-        </w:rPr>
-        <w:t xml:space="preserve"> tests.</w:t>
+      <w:r>
+        <w:rPr>
+          <w:rFonts w:eastAsia="Times New Roman" w:cs="Arial"/>
+          <w:color w:val="000000"/>
+          <w:lang w:eastAsia="da-DK"/>
+        </w:rPr>
+        <w:t>Webappen er opbygget med udgangspunkt i et MVC-lignende arkitekturmønster, omend flere friheder tages. For hvert punkt inkluderes også et afsnit omkring eventuelle ændringer efter usability tests.</w:t>
       </w:r>
     </w:p>
     <w:p>
@@ -3788,29 +3534,7 @@
           <w:szCs w:val="28"/>
           <w:lang w:eastAsia="da-DK"/>
         </w:rPr>
-        <w:t xml:space="preserve">Model (database, ajax-hentet </w:t>
-      </w:r>
-      <w:proofErr w:type="spellStart"/>
-      <w:r>
-        <w:rPr>
-          <w:rFonts w:eastAsia="Times New Roman" w:cs="Arial"/>
-          <w:color w:val="434343"/>
-          <w:sz w:val="28"/>
-          <w:szCs w:val="28"/>
-          <w:lang w:eastAsia="da-DK"/>
-        </w:rPr>
-        <w:t>php</w:t>
-      </w:r>
-      <w:proofErr w:type="spellEnd"/>
-      <w:r>
-        <w:rPr>
-          <w:rFonts w:eastAsia="Times New Roman" w:cs="Arial"/>
-          <w:color w:val="434343"/>
-          <w:sz w:val="28"/>
-          <w:szCs w:val="28"/>
-          <w:lang w:eastAsia="da-DK"/>
-        </w:rPr>
-        <w:t>)</w:t>
+        <w:t>Model (database, ajax-hentet php)</w:t>
       </w:r>
       <w:bookmarkEnd w:id="10"/>
     </w:p>
@@ -3854,79 +3578,7 @@
           <w:color w:val="000000"/>
           <w:lang w:eastAsia="da-DK"/>
         </w:rPr>
-        <w:t xml:space="preserve">Hvordan er databasetabellerne opbygget? Særligt i forhold til </w:t>
-      </w:r>
-      <w:proofErr w:type="spellStart"/>
-      <w:r>
-        <w:rPr>
-          <w:rFonts w:eastAsia="Times New Roman" w:cs="Arial"/>
-          <w:color w:val="000000"/>
-          <w:lang w:eastAsia="da-DK"/>
-        </w:rPr>
-        <w:t>foreign</w:t>
-      </w:r>
-      <w:proofErr w:type="spellEnd"/>
-      <w:r>
-        <w:rPr>
-          <w:rFonts w:eastAsia="Times New Roman" w:cs="Arial"/>
-          <w:color w:val="000000"/>
-          <w:lang w:eastAsia="da-DK"/>
-        </w:rPr>
-        <w:t xml:space="preserve"> </w:t>
-      </w:r>
-      <w:proofErr w:type="spellStart"/>
-      <w:r>
-        <w:rPr>
-          <w:rFonts w:eastAsia="Times New Roman" w:cs="Arial"/>
-          <w:color w:val="000000"/>
-          <w:lang w:eastAsia="da-DK"/>
-        </w:rPr>
-        <w:t>keys</w:t>
-      </w:r>
-      <w:proofErr w:type="spellEnd"/>
-      <w:r>
-        <w:rPr>
-          <w:rFonts w:eastAsia="Times New Roman" w:cs="Arial"/>
-          <w:color w:val="000000"/>
-          <w:lang w:eastAsia="da-DK"/>
-        </w:rPr>
-        <w:t xml:space="preserve">, </w:t>
-      </w:r>
-      <w:proofErr w:type="spellStart"/>
-      <w:r>
-        <w:rPr>
-          <w:rFonts w:eastAsia="Times New Roman" w:cs="Arial"/>
-          <w:color w:val="000000"/>
-          <w:lang w:eastAsia="da-DK"/>
-        </w:rPr>
-        <w:t>unique</w:t>
-      </w:r>
-      <w:proofErr w:type="spellEnd"/>
-      <w:r>
-        <w:rPr>
-          <w:rFonts w:eastAsia="Times New Roman" w:cs="Arial"/>
-          <w:color w:val="000000"/>
-          <w:lang w:eastAsia="da-DK"/>
-        </w:rPr>
-        <w:t xml:space="preserve"> </w:t>
-      </w:r>
-      <w:proofErr w:type="spellStart"/>
-      <w:r>
-        <w:rPr>
-          <w:rFonts w:eastAsia="Times New Roman" w:cs="Arial"/>
-          <w:color w:val="000000"/>
-          <w:lang w:eastAsia="da-DK"/>
-        </w:rPr>
-        <w:t>fields</w:t>
-      </w:r>
-      <w:proofErr w:type="spellEnd"/>
-      <w:r>
-        <w:rPr>
-          <w:rFonts w:eastAsia="Times New Roman" w:cs="Arial"/>
-          <w:color w:val="000000"/>
-          <w:lang w:eastAsia="da-DK"/>
-        </w:rPr>
-        <w:t xml:space="preserve"> mm.</w:t>
+        <w:t>Hvordan er databasetabellerne opbygget? Særligt i forhold til foreign keys, unique fields mm.</w:t>
       </w:r>
     </w:p>
     <w:p>
@@ -3950,95 +3602,7 @@
           <w:szCs w:val="24"/>
           <w:lang w:eastAsia="da-DK"/>
         </w:rPr>
-        <w:t>Ændringer af databasens indhold (</w:t>
-      </w:r>
-      <w:proofErr w:type="spellStart"/>
-      <w:r>
-        <w:rPr>
-          <w:rFonts w:eastAsia="Times New Roman" w:cs="Arial"/>
-          <w:color w:val="666666"/>
-          <w:sz w:val="24"/>
-          <w:szCs w:val="24"/>
-          <w:lang w:eastAsia="da-DK"/>
-        </w:rPr>
-        <w:t>ajax</w:t>
-      </w:r>
-      <w:proofErr w:type="spellEnd"/>
-      <w:r>
-        <w:rPr>
-          <w:rFonts w:eastAsia="Times New Roman" w:cs="Arial"/>
-          <w:color w:val="666666"/>
-          <w:sz w:val="24"/>
-          <w:szCs w:val="24"/>
-          <w:lang w:eastAsia="da-DK"/>
-        </w:rPr>
-        <w:t xml:space="preserve"> </w:t>
-      </w:r>
-      <w:proofErr w:type="spellStart"/>
-      <w:r>
-        <w:rPr>
-          <w:rFonts w:eastAsia="Times New Roman" w:cs="Arial"/>
-          <w:color w:val="666666"/>
-          <w:sz w:val="24"/>
-          <w:szCs w:val="24"/>
-          <w:lang w:eastAsia="da-DK"/>
-        </w:rPr>
-        <w:t>php</w:t>
-      </w:r>
-      <w:proofErr w:type="spellEnd"/>
-      <w:r>
-        <w:rPr>
-          <w:rFonts w:eastAsia="Times New Roman" w:cs="Arial"/>
-          <w:color w:val="666666"/>
-          <w:sz w:val="24"/>
-          <w:szCs w:val="24"/>
-          <w:lang w:eastAsia="da-DK"/>
-        </w:rPr>
-        <w:t xml:space="preserve"> samt </w:t>
-      </w:r>
-      <w:proofErr w:type="spellStart"/>
-      <w:r>
-        <w:rPr>
-          <w:rFonts w:eastAsia="Times New Roman" w:cs="Arial"/>
-          <w:color w:val="666666"/>
-          <w:sz w:val="24"/>
-          <w:szCs w:val="24"/>
-          <w:lang w:eastAsia="da-DK"/>
-        </w:rPr>
-        <w:t>setup.php</w:t>
-      </w:r>
-      <w:proofErr w:type="spellEnd"/>
-      <w:r>
-        <w:rPr>
-          <w:rFonts w:eastAsia="Times New Roman" w:cs="Arial"/>
-          <w:color w:val="666666"/>
-          <w:sz w:val="24"/>
-          <w:szCs w:val="24"/>
-          <w:lang w:eastAsia="da-DK"/>
-        </w:rPr>
-        <w:t xml:space="preserve"> og 3rd party </w:t>
-      </w:r>
-      <w:proofErr w:type="spellStart"/>
-      <w:r>
-        <w:rPr>
-          <w:rFonts w:eastAsia="Times New Roman" w:cs="Arial"/>
-          <w:color w:val="666666"/>
-          <w:sz w:val="24"/>
-          <w:szCs w:val="24"/>
-          <w:lang w:eastAsia="da-DK"/>
-        </w:rPr>
-        <w:t>php</w:t>
-      </w:r>
-      <w:proofErr w:type="spellEnd"/>
-      <w:r>
-        <w:rPr>
-          <w:rFonts w:eastAsia="Times New Roman" w:cs="Arial"/>
-          <w:color w:val="666666"/>
-          <w:sz w:val="24"/>
-          <w:szCs w:val="24"/>
-          <w:lang w:eastAsia="da-DK"/>
-        </w:rPr>
-        <w:t>)</w:t>
+        <w:t>Ændringer af databasens indhold (ajax php samt setup.php og 3rd party php)</w:t>
       </w:r>
     </w:p>
     <w:p>
@@ -4081,29 +3645,7 @@
           <w:szCs w:val="24"/>
           <w:lang w:eastAsia="da-DK"/>
         </w:rPr>
-        <w:t xml:space="preserve">Evt. ændringer efter </w:t>
-      </w:r>
-      <w:proofErr w:type="spellStart"/>
-      <w:r>
-        <w:rPr>
-          <w:rFonts w:eastAsia="Times New Roman" w:cs="Arial"/>
-          <w:color w:val="666666"/>
-          <w:sz w:val="24"/>
-          <w:szCs w:val="24"/>
-          <w:lang w:eastAsia="da-DK"/>
-        </w:rPr>
-        <w:t>usability</w:t>
-      </w:r>
-      <w:proofErr w:type="spellEnd"/>
-      <w:r>
-        <w:rPr>
-          <w:rFonts w:eastAsia="Times New Roman" w:cs="Arial"/>
-          <w:color w:val="666666"/>
-          <w:sz w:val="24"/>
-          <w:szCs w:val="24"/>
-          <w:lang w:eastAsia="da-DK"/>
-        </w:rPr>
-        <w:t xml:space="preserve"> test</w:t>
+        <w:t>Evt. ændringer efter usability test</w:t>
       </w:r>
     </w:p>
     <w:p>
@@ -4131,7 +3673,6 @@
         </w:rPr>
       </w:pPr>
       <w:bookmarkStart w:id="11" w:name="_Toc447881020"/>
-      <w:proofErr w:type="spellStart"/>
       <w:r>
         <w:rPr>
           <w:rFonts w:eastAsia="Times New Roman" w:cs="Arial"/>
@@ -4140,62 +3681,7 @@
           <w:szCs w:val="28"/>
           <w:lang w:eastAsia="da-DK"/>
         </w:rPr>
-        <w:t>View</w:t>
-      </w:r>
-      <w:proofErr w:type="spellEnd"/>
-      <w:r>
-        <w:rPr>
-          <w:rFonts w:eastAsia="Times New Roman" w:cs="Arial"/>
-          <w:color w:val="434343"/>
-          <w:sz w:val="28"/>
-          <w:szCs w:val="28"/>
-          <w:lang w:eastAsia="da-DK"/>
-        </w:rPr>
-        <w:t xml:space="preserve"> (html, </w:t>
-      </w:r>
-      <w:proofErr w:type="spellStart"/>
-      <w:r>
-        <w:rPr>
-          <w:rFonts w:eastAsia="Times New Roman" w:cs="Arial"/>
-          <w:color w:val="434343"/>
-          <w:sz w:val="28"/>
-          <w:szCs w:val="28"/>
-          <w:lang w:eastAsia="da-DK"/>
-        </w:rPr>
-        <w:t>css</w:t>
-      </w:r>
-      <w:proofErr w:type="spellEnd"/>
-      <w:r>
-        <w:rPr>
-          <w:rFonts w:eastAsia="Times New Roman" w:cs="Arial"/>
-          <w:color w:val="434343"/>
-          <w:sz w:val="28"/>
-          <w:szCs w:val="28"/>
-          <w:lang w:eastAsia="da-DK"/>
-        </w:rPr>
-        <w:t xml:space="preserve">, </w:t>
-      </w:r>
-      <w:proofErr w:type="spellStart"/>
-      <w:r>
-        <w:rPr>
-          <w:rFonts w:eastAsia="Times New Roman" w:cs="Arial"/>
-          <w:color w:val="434343"/>
-          <w:sz w:val="28"/>
-          <w:szCs w:val="28"/>
-          <w:lang w:eastAsia="da-DK"/>
-        </w:rPr>
-        <w:t>php</w:t>
-      </w:r>
-      <w:proofErr w:type="spellEnd"/>
-      <w:r>
-        <w:rPr>
-          <w:rFonts w:eastAsia="Times New Roman" w:cs="Arial"/>
-          <w:color w:val="434343"/>
-          <w:sz w:val="28"/>
-          <w:szCs w:val="28"/>
-          <w:lang w:eastAsia="da-DK"/>
-        </w:rPr>
-        <w:t>)</w:t>
+        <w:t>View (html, css, php)</w:t>
       </w:r>
       <w:bookmarkEnd w:id="11"/>
     </w:p>
@@ -4220,66 +3706,26 @@
           <w:szCs w:val="24"/>
           <w:lang w:eastAsia="da-DK"/>
         </w:rPr>
-        <w:t xml:space="preserve">Statisk design (html, </w:t>
-      </w:r>
-      <w:proofErr w:type="spellStart"/>
-      <w:r>
-        <w:rPr>
-          <w:rFonts w:eastAsia="Times New Roman" w:cs="Arial"/>
-          <w:color w:val="666666"/>
-          <w:sz w:val="24"/>
-          <w:szCs w:val="24"/>
-          <w:lang w:eastAsia="da-DK"/>
-        </w:rPr>
-        <w:t>css</w:t>
-      </w:r>
-      <w:proofErr w:type="spellEnd"/>
-      <w:r>
-        <w:rPr>
-          <w:rFonts w:eastAsia="Times New Roman" w:cs="Arial"/>
-          <w:color w:val="666666"/>
-          <w:sz w:val="24"/>
-          <w:szCs w:val="24"/>
-          <w:lang w:eastAsia="da-DK"/>
-        </w:rPr>
-        <w:t>)</w:t>
-      </w:r>
-    </w:p>
-    <w:p>
-      <w:pPr>
-        <w:spacing w:after="0" w:line="276" w:lineRule="auto"/>
-        <w:rPr>
-          <w:rFonts w:eastAsia="Times New Roman" w:cs="Times New Roman"/>
-          <w:sz w:val="24"/>
-          <w:szCs w:val="24"/>
-          <w:lang w:eastAsia="da-DK"/>
-        </w:rPr>
-      </w:pPr>
-      <w:r>
-        <w:rPr>
-          <w:rFonts w:eastAsia="Times New Roman" w:cs="Arial"/>
-          <w:color w:val="000000"/>
-          <w:lang w:eastAsia="da-DK"/>
-        </w:rPr>
-        <w:t xml:space="preserve">Hvordan er forholdet mellem html og </w:t>
-      </w:r>
-      <w:proofErr w:type="spellStart"/>
-      <w:r>
-        <w:rPr>
-          <w:rFonts w:eastAsia="Times New Roman" w:cs="Arial"/>
-          <w:color w:val="000000"/>
-          <w:lang w:eastAsia="da-DK"/>
-        </w:rPr>
-        <w:t>css</w:t>
-      </w:r>
-      <w:proofErr w:type="spellEnd"/>
-      <w:r>
-        <w:rPr>
-          <w:rFonts w:eastAsia="Times New Roman" w:cs="Arial"/>
-          <w:color w:val="000000"/>
-          <w:lang w:eastAsia="da-DK"/>
-        </w:rPr>
-        <w:t>, og hvilken rolle har de hver i sær?</w:t>
+        <w:t>Statisk design (html, css)</w:t>
+      </w:r>
+    </w:p>
+    <w:p>
+      <w:pPr>
+        <w:spacing w:after="0" w:line="276" w:lineRule="auto"/>
+        <w:rPr>
+          <w:rFonts w:eastAsia="Times New Roman" w:cs="Times New Roman"/>
+          <w:sz w:val="24"/>
+          <w:szCs w:val="24"/>
+          <w:lang w:eastAsia="da-DK"/>
+        </w:rPr>
+      </w:pPr>
+      <w:r>
+        <w:rPr>
+          <w:rFonts w:eastAsia="Times New Roman" w:cs="Arial"/>
+          <w:color w:val="000000"/>
+          <w:lang w:eastAsia="da-DK"/>
+        </w:rPr>
+        <w:t>Hvordan er forholdet mellem html og css, og hvilken rolle har de hver i sær?</w:t>
       </w:r>
     </w:p>
     <w:p>
@@ -4303,29 +3749,7 @@
           <w:szCs w:val="24"/>
           <w:lang w:eastAsia="da-DK"/>
         </w:rPr>
-        <w:t>Dynamisk design (</w:t>
-      </w:r>
-      <w:proofErr w:type="spellStart"/>
-      <w:r>
-        <w:rPr>
-          <w:rFonts w:eastAsia="Times New Roman" w:cs="Arial"/>
-          <w:color w:val="666666"/>
-          <w:sz w:val="24"/>
-          <w:szCs w:val="24"/>
-          <w:lang w:eastAsia="da-DK"/>
-        </w:rPr>
-        <w:t>php</w:t>
-      </w:r>
-      <w:proofErr w:type="spellEnd"/>
-      <w:r>
-        <w:rPr>
-          <w:rFonts w:eastAsia="Times New Roman" w:cs="Arial"/>
-          <w:color w:val="666666"/>
-          <w:sz w:val="24"/>
-          <w:szCs w:val="24"/>
-          <w:lang w:eastAsia="da-DK"/>
-        </w:rPr>
-        <w:t>)</w:t>
+        <w:t>Dynamisk design (php)</w:t>
       </w:r>
     </w:p>
     <w:p>
@@ -4368,29 +3792,7 @@
           <w:szCs w:val="24"/>
           <w:lang w:eastAsia="da-DK"/>
         </w:rPr>
-        <w:t xml:space="preserve">Evt. ændringer efter </w:t>
-      </w:r>
-      <w:proofErr w:type="spellStart"/>
-      <w:r>
-        <w:rPr>
-          <w:rFonts w:eastAsia="Times New Roman" w:cs="Arial"/>
-          <w:color w:val="666666"/>
-          <w:sz w:val="24"/>
-          <w:szCs w:val="24"/>
-          <w:lang w:eastAsia="da-DK"/>
-        </w:rPr>
-        <w:t>usability</w:t>
-      </w:r>
-      <w:proofErr w:type="spellEnd"/>
-      <w:r>
-        <w:rPr>
-          <w:rFonts w:eastAsia="Times New Roman" w:cs="Arial"/>
-          <w:color w:val="666666"/>
-          <w:sz w:val="24"/>
-          <w:szCs w:val="24"/>
-          <w:lang w:eastAsia="da-DK"/>
-        </w:rPr>
-        <w:t xml:space="preserve"> test</w:t>
+        <w:t>Evt. ændringer efter usability test</w:t>
       </w:r>
     </w:p>
     <w:p>
@@ -4426,29 +3828,7 @@
           <w:szCs w:val="28"/>
           <w:lang w:eastAsia="da-DK"/>
         </w:rPr>
-        <w:t>Controller (</w:t>
-      </w:r>
-      <w:proofErr w:type="spellStart"/>
-      <w:r>
-        <w:rPr>
-          <w:rFonts w:eastAsia="Times New Roman" w:cs="Arial"/>
-          <w:color w:val="434343"/>
-          <w:sz w:val="28"/>
-          <w:szCs w:val="28"/>
-          <w:lang w:eastAsia="da-DK"/>
-        </w:rPr>
-        <w:t>javascript</w:t>
-      </w:r>
-      <w:proofErr w:type="spellEnd"/>
-      <w:r>
-        <w:rPr>
-          <w:rFonts w:eastAsia="Times New Roman" w:cs="Arial"/>
-          <w:color w:val="434343"/>
-          <w:sz w:val="28"/>
-          <w:szCs w:val="28"/>
-          <w:lang w:eastAsia="da-DK"/>
-        </w:rPr>
-        <w:t>)</w:t>
+        <w:t>Controller (javascript)</w:t>
       </w:r>
       <w:bookmarkEnd w:id="12"/>
     </w:p>
@@ -4474,74 +3854,26 @@
           <w:lang w:eastAsia="da-DK"/>
         </w:rPr>
         <w:lastRenderedPageBreak/>
-        <w:t xml:space="preserve">Ændringer i </w:t>
-      </w:r>
-      <w:proofErr w:type="spellStart"/>
-      <w:r>
-        <w:rPr>
-          <w:rFonts w:eastAsia="Times New Roman" w:cs="Arial"/>
-          <w:color w:val="666666"/>
-          <w:sz w:val="24"/>
-          <w:szCs w:val="24"/>
-          <w:lang w:eastAsia="da-DK"/>
-        </w:rPr>
-        <w:t>view</w:t>
-      </w:r>
-      <w:proofErr w:type="spellEnd"/>
-    </w:p>
-    <w:p>
-      <w:pPr>
-        <w:spacing w:after="0" w:line="276" w:lineRule="auto"/>
-        <w:rPr>
-          <w:rFonts w:eastAsia="Times New Roman" w:cs="Times New Roman"/>
-          <w:sz w:val="24"/>
-          <w:szCs w:val="24"/>
-          <w:lang w:eastAsia="da-DK"/>
-        </w:rPr>
-      </w:pPr>
-      <w:r>
-        <w:rPr>
-          <w:rFonts w:eastAsia="Times New Roman" w:cs="Arial"/>
-          <w:color w:val="000000"/>
-          <w:lang w:eastAsia="da-DK"/>
-        </w:rPr>
-        <w:t xml:space="preserve">Hvordan bruges </w:t>
-      </w:r>
-      <w:proofErr w:type="spellStart"/>
-      <w:r>
-        <w:rPr>
-          <w:rFonts w:eastAsia="Times New Roman" w:cs="Arial"/>
-          <w:color w:val="000000"/>
-          <w:lang w:eastAsia="da-DK"/>
-        </w:rPr>
-        <w:t>javascript</w:t>
-      </w:r>
-      <w:proofErr w:type="spellEnd"/>
-      <w:r>
-        <w:rPr>
-          <w:rFonts w:eastAsia="Times New Roman" w:cs="Arial"/>
-          <w:color w:val="000000"/>
-          <w:lang w:eastAsia="da-DK"/>
-        </w:rPr>
-        <w:t xml:space="preserve"> til at manipulere siden, og dermed gøre </w:t>
-      </w:r>
-      <w:proofErr w:type="spellStart"/>
-      <w:r>
-        <w:rPr>
-          <w:rFonts w:eastAsia="Times New Roman" w:cs="Arial"/>
-          <w:color w:val="000000"/>
-          <w:lang w:eastAsia="da-DK"/>
-        </w:rPr>
-        <w:t>webappen</w:t>
-      </w:r>
-      <w:proofErr w:type="spellEnd"/>
-      <w:r>
-        <w:rPr>
-          <w:rFonts w:eastAsia="Times New Roman" w:cs="Arial"/>
-          <w:color w:val="000000"/>
-          <w:lang w:eastAsia="da-DK"/>
-        </w:rPr>
-        <w:t xml:space="preserve"> mere dynamisk?</w:t>
+        <w:t>Ændringer i view</w:t>
+      </w:r>
+    </w:p>
+    <w:p>
+      <w:pPr>
+        <w:spacing w:after="0" w:line="276" w:lineRule="auto"/>
+        <w:rPr>
+          <w:rFonts w:eastAsia="Times New Roman" w:cs="Times New Roman"/>
+          <w:sz w:val="24"/>
+          <w:szCs w:val="24"/>
+          <w:lang w:eastAsia="da-DK"/>
+        </w:rPr>
+      </w:pPr>
+      <w:r>
+        <w:rPr>
+          <w:rFonts w:eastAsia="Times New Roman" w:cs="Arial"/>
+          <w:color w:val="000000"/>
+          <w:lang w:eastAsia="da-DK"/>
+        </w:rPr>
+        <w:t>Hvordan bruges javascript til at manipulere siden, og dermed gøre webappen mere dynamisk?</w:t>
       </w:r>
     </w:p>
     <w:p>
@@ -4584,43 +3916,7 @@
           <w:color w:val="000000"/>
           <w:lang w:eastAsia="da-DK"/>
         </w:rPr>
-        <w:t xml:space="preserve">Hvordan bruges </w:t>
-      </w:r>
-      <w:proofErr w:type="spellStart"/>
-      <w:r>
-        <w:rPr>
-          <w:rFonts w:eastAsia="Times New Roman" w:cs="Arial"/>
-          <w:color w:val="000000"/>
-          <w:lang w:eastAsia="da-DK"/>
-        </w:rPr>
-        <w:t>javascript</w:t>
-      </w:r>
-      <w:proofErr w:type="spellEnd"/>
-      <w:r>
-        <w:rPr>
-          <w:rFonts w:eastAsia="Times New Roman" w:cs="Arial"/>
-          <w:color w:val="000000"/>
-          <w:lang w:eastAsia="da-DK"/>
-        </w:rPr>
-        <w:t xml:space="preserve"> til at manipulere databasen, og dermed gøre </w:t>
-      </w:r>
-      <w:proofErr w:type="spellStart"/>
-      <w:r>
-        <w:rPr>
-          <w:rFonts w:eastAsia="Times New Roman" w:cs="Arial"/>
-          <w:color w:val="000000"/>
-          <w:lang w:eastAsia="da-DK"/>
-        </w:rPr>
-        <w:t>webappen</w:t>
-      </w:r>
-      <w:proofErr w:type="spellEnd"/>
-      <w:r>
-        <w:rPr>
-          <w:rFonts w:eastAsia="Times New Roman" w:cs="Arial"/>
-          <w:color w:val="000000"/>
-          <w:lang w:eastAsia="da-DK"/>
-        </w:rPr>
-        <w:t xml:space="preserve"> mere dynamisk?</w:t>
+        <w:t>Hvordan bruges javascript til at manipulere databasen, og dermed gøre webappen mere dynamisk?</w:t>
       </w:r>
     </w:p>
     <w:p>
@@ -4644,29 +3940,7 @@
           <w:szCs w:val="24"/>
           <w:lang w:eastAsia="da-DK"/>
         </w:rPr>
-        <w:t xml:space="preserve">Evt. ændringer efter </w:t>
-      </w:r>
-      <w:proofErr w:type="spellStart"/>
-      <w:r>
-        <w:rPr>
-          <w:rFonts w:eastAsia="Times New Roman" w:cs="Arial"/>
-          <w:color w:val="666666"/>
-          <w:sz w:val="24"/>
-          <w:szCs w:val="24"/>
-          <w:lang w:eastAsia="da-DK"/>
-        </w:rPr>
-        <w:t>usability</w:t>
-      </w:r>
-      <w:proofErr w:type="spellEnd"/>
-      <w:r>
-        <w:rPr>
-          <w:rFonts w:eastAsia="Times New Roman" w:cs="Arial"/>
-          <w:color w:val="666666"/>
-          <w:sz w:val="24"/>
-          <w:szCs w:val="24"/>
-          <w:lang w:eastAsia="da-DK"/>
-        </w:rPr>
-        <w:t xml:space="preserve"> test</w:t>
+        <w:t>Evt. ændringer efter usability test</w:t>
       </w:r>
     </w:p>
     <w:p>
@@ -4694,7 +3968,6 @@
         </w:rPr>
       </w:pPr>
       <w:bookmarkStart w:id="13" w:name="_Toc447881022"/>
-      <w:proofErr w:type="spellStart"/>
       <w:r>
         <w:rPr>
           <w:rFonts w:eastAsia="Times New Roman" w:cs="Arial"/>
@@ -4703,40 +3976,7 @@
           <w:szCs w:val="28"/>
           <w:lang w:eastAsia="da-DK"/>
         </w:rPr>
-        <w:t>Breakfast</w:t>
-      </w:r>
-      <w:proofErr w:type="spellEnd"/>
-      <w:r>
-        <w:rPr>
-          <w:rFonts w:eastAsia="Times New Roman" w:cs="Arial"/>
-          <w:color w:val="434343"/>
-          <w:sz w:val="28"/>
-          <w:szCs w:val="28"/>
-          <w:lang w:eastAsia="da-DK"/>
-        </w:rPr>
-        <w:t xml:space="preserve"> </w:t>
-      </w:r>
-      <w:proofErr w:type="spellStart"/>
-      <w:r>
-        <w:rPr>
-          <w:rFonts w:eastAsia="Times New Roman" w:cs="Arial"/>
-          <w:color w:val="434343"/>
-          <w:sz w:val="28"/>
-          <w:szCs w:val="28"/>
-          <w:lang w:eastAsia="da-DK"/>
-        </w:rPr>
-        <w:t>builder</w:t>
-      </w:r>
-      <w:proofErr w:type="spellEnd"/>
-      <w:r>
-        <w:rPr>
-          <w:rFonts w:eastAsia="Times New Roman" w:cs="Arial"/>
-          <w:color w:val="434343"/>
-          <w:sz w:val="28"/>
-          <w:szCs w:val="28"/>
-          <w:lang w:eastAsia="da-DK"/>
-        </w:rPr>
-        <w:t xml:space="preserve"> (specialtilfælde)</w:t>
+        <w:t>Breakfast builder (specialtilfælde)</w:t>
       </w:r>
       <w:bookmarkEnd w:id="13"/>
     </w:p>
@@ -4756,43 +3996,7 @@
           <w:color w:val="000000"/>
           <w:lang w:eastAsia="da-DK"/>
         </w:rPr>
-        <w:t xml:space="preserve">Denne fil (hentet via </w:t>
-      </w:r>
-      <w:proofErr w:type="spellStart"/>
-      <w:r>
-        <w:rPr>
-          <w:rFonts w:eastAsia="Times New Roman" w:cs="Arial"/>
-          <w:color w:val="000000"/>
-          <w:lang w:eastAsia="da-DK"/>
-        </w:rPr>
-        <w:t>ajax</w:t>
-      </w:r>
-      <w:proofErr w:type="spellEnd"/>
-      <w:r>
-        <w:rPr>
-          <w:rFonts w:eastAsia="Times New Roman" w:cs="Arial"/>
-          <w:color w:val="000000"/>
-          <w:lang w:eastAsia="da-DK"/>
-        </w:rPr>
-        <w:t xml:space="preserve">) bygger og viser morgenmadsplanlæggeren. Den både manipulerer modellen og skaber et </w:t>
-      </w:r>
-      <w:proofErr w:type="spellStart"/>
-      <w:r>
-        <w:rPr>
-          <w:rFonts w:eastAsia="Times New Roman" w:cs="Arial"/>
-          <w:color w:val="000000"/>
-          <w:lang w:eastAsia="da-DK"/>
-        </w:rPr>
-        <w:t>view</w:t>
-      </w:r>
-      <w:proofErr w:type="spellEnd"/>
-      <w:r>
-        <w:rPr>
-          <w:rFonts w:eastAsia="Times New Roman" w:cs="Arial"/>
-          <w:color w:val="000000"/>
-          <w:lang w:eastAsia="da-DK"/>
-        </w:rPr>
-        <w:t>.</w:t>
+        <w:t>Denne fil (hentet via ajax) bygger og viser morgenmadsplanlæggeren. Den både manipulerer modellen og skaber et view.</w:t>
       </w:r>
     </w:p>
     <w:p>
@@ -4835,29 +4039,7 @@
           <w:szCs w:val="24"/>
           <w:lang w:eastAsia="da-DK"/>
         </w:rPr>
-        <w:t xml:space="preserve">Evt. ændringer efter </w:t>
-      </w:r>
-      <w:proofErr w:type="spellStart"/>
-      <w:r>
-        <w:rPr>
-          <w:rFonts w:eastAsia="Times New Roman" w:cs="Arial"/>
-          <w:color w:val="666666"/>
-          <w:sz w:val="24"/>
-          <w:szCs w:val="24"/>
-          <w:lang w:eastAsia="da-DK"/>
-        </w:rPr>
-        <w:t>usability</w:t>
-      </w:r>
-      <w:proofErr w:type="spellEnd"/>
-      <w:r>
-        <w:rPr>
-          <w:rFonts w:eastAsia="Times New Roman" w:cs="Arial"/>
-          <w:color w:val="666666"/>
-          <w:sz w:val="24"/>
-          <w:szCs w:val="24"/>
-          <w:lang w:eastAsia="da-DK"/>
-        </w:rPr>
-        <w:t xml:space="preserve"> test</w:t>
+        <w:t>Evt. ændringer efter usability test</w:t>
       </w:r>
     </w:p>
     <w:p>
@@ -4916,25 +4098,7 @@
           <w:color w:val="000000"/>
           <w:lang w:eastAsia="da-DK"/>
         </w:rPr>
-        <w:t xml:space="preserve">Skærmbilleder af </w:t>
-      </w:r>
-      <w:proofErr w:type="spellStart"/>
-      <w:r>
-        <w:rPr>
-          <w:rFonts w:eastAsia="Times New Roman" w:cs="Arial"/>
-          <w:color w:val="000000"/>
-          <w:lang w:eastAsia="da-DK"/>
-        </w:rPr>
-        <w:t>webappen</w:t>
-      </w:r>
-      <w:proofErr w:type="spellEnd"/>
-      <w:r>
-        <w:rPr>
-          <w:rFonts w:eastAsia="Times New Roman" w:cs="Arial"/>
-          <w:color w:val="000000"/>
-          <w:lang w:eastAsia="da-DK"/>
-        </w:rPr>
-        <w:t>.</w:t>
+        <w:t>Skærmbilleder af webappen.</w:t>
       </w:r>
     </w:p>
     <w:p>
@@ -4958,29 +4122,7 @@
           <w:szCs w:val="24"/>
           <w:lang w:eastAsia="da-DK"/>
         </w:rPr>
-        <w:t xml:space="preserve">Evt. ændringer efter </w:t>
-      </w:r>
-      <w:proofErr w:type="spellStart"/>
-      <w:r>
-        <w:rPr>
-          <w:rFonts w:eastAsia="Times New Roman" w:cs="Arial"/>
-          <w:color w:val="666666"/>
-          <w:sz w:val="24"/>
-          <w:szCs w:val="24"/>
-          <w:lang w:eastAsia="da-DK"/>
-        </w:rPr>
-        <w:t>usability</w:t>
-      </w:r>
-      <w:proofErr w:type="spellEnd"/>
-      <w:r>
-        <w:rPr>
-          <w:rFonts w:eastAsia="Times New Roman" w:cs="Arial"/>
-          <w:color w:val="666666"/>
-          <w:sz w:val="24"/>
-          <w:szCs w:val="24"/>
-          <w:lang w:eastAsia="da-DK"/>
-        </w:rPr>
-        <w:t xml:space="preserve"> test</w:t>
+        <w:t>Evt. ændringer efter usability test</w:t>
       </w:r>
     </w:p>
     <w:p>
@@ -5010,7 +4152,6 @@
         </w:rPr>
       </w:pPr>
       <w:bookmarkStart w:id="15" w:name="_Toc447881024"/>
-      <w:proofErr w:type="spellStart"/>
       <w:r>
         <w:rPr>
           <w:rFonts w:eastAsia="Times New Roman" w:cs="Arial"/>
@@ -5022,53 +4163,24 @@
         <w:t>Flowchart</w:t>
       </w:r>
       <w:bookmarkEnd w:id="15"/>
-      <w:proofErr w:type="spellEnd"/>
-    </w:p>
-    <w:p>
-      <w:pPr>
-        <w:spacing w:after="0" w:line="276" w:lineRule="auto"/>
-        <w:rPr>
-          <w:rFonts w:eastAsia="Times New Roman" w:cs="Times New Roman"/>
-          <w:sz w:val="24"/>
-          <w:szCs w:val="24"/>
-          <w:lang w:eastAsia="da-DK"/>
-        </w:rPr>
-      </w:pPr>
-      <w:proofErr w:type="spellStart"/>
-      <w:r>
-        <w:rPr>
-          <w:rFonts w:eastAsia="Times New Roman" w:cs="Arial"/>
-          <w:color w:val="000000"/>
-          <w:lang w:eastAsia="da-DK"/>
-        </w:rPr>
-        <w:t>Flowchart</w:t>
-      </w:r>
-      <w:proofErr w:type="spellEnd"/>
-      <w:r>
-        <w:rPr>
-          <w:rFonts w:eastAsia="Times New Roman" w:cs="Arial"/>
-          <w:color w:val="000000"/>
-          <w:lang w:eastAsia="da-DK"/>
-        </w:rPr>
-        <w:t xml:space="preserve"> over forholdet mellem </w:t>
-      </w:r>
-      <w:proofErr w:type="spellStart"/>
-      <w:r>
-        <w:rPr>
-          <w:rFonts w:eastAsia="Times New Roman" w:cs="Arial"/>
-          <w:color w:val="000000"/>
-          <w:lang w:eastAsia="da-DK"/>
-        </w:rPr>
-        <w:t>webappens</w:t>
-      </w:r>
-      <w:proofErr w:type="spellEnd"/>
-      <w:r>
-        <w:rPr>
-          <w:rFonts w:eastAsia="Times New Roman" w:cs="Arial"/>
-          <w:color w:val="000000"/>
-          <w:lang w:eastAsia="da-DK"/>
-        </w:rPr>
-        <w:t xml:space="preserve"> sider</w:t>
+    </w:p>
+    <w:p>
+      <w:pPr>
+        <w:spacing w:after="0" w:line="276" w:lineRule="auto"/>
+        <w:rPr>
+          <w:rFonts w:eastAsia="Times New Roman" w:cs="Times New Roman"/>
+          <w:sz w:val="24"/>
+          <w:szCs w:val="24"/>
+          <w:lang w:eastAsia="da-DK"/>
+        </w:rPr>
+      </w:pPr>
+      <w:r>
+        <w:rPr>
+          <w:rFonts w:eastAsia="Times New Roman" w:cs="Arial"/>
+          <w:color w:val="000000"/>
+          <w:lang w:eastAsia="da-DK"/>
+        </w:rPr>
+        <w:t>Flowchart over forholdet mellem webappens sider</w:t>
       </w:r>
     </w:p>
     <w:p>
@@ -5092,29 +4204,7 @@
           <w:szCs w:val="24"/>
           <w:lang w:eastAsia="da-DK"/>
         </w:rPr>
-        <w:t xml:space="preserve">Evt. ændringer efter </w:t>
-      </w:r>
-      <w:proofErr w:type="spellStart"/>
-      <w:r>
-        <w:rPr>
-          <w:rFonts w:eastAsia="Times New Roman" w:cs="Arial"/>
-          <w:color w:val="666666"/>
-          <w:sz w:val="24"/>
-          <w:szCs w:val="24"/>
-          <w:lang w:eastAsia="da-DK"/>
-        </w:rPr>
-        <w:t>usability</w:t>
-      </w:r>
-      <w:proofErr w:type="spellEnd"/>
-      <w:r>
-        <w:rPr>
-          <w:rFonts w:eastAsia="Times New Roman" w:cs="Arial"/>
-          <w:color w:val="666666"/>
-          <w:sz w:val="24"/>
-          <w:szCs w:val="24"/>
-          <w:lang w:eastAsia="da-DK"/>
-        </w:rPr>
-        <w:t xml:space="preserve"> test</w:t>
+        <w:t>Evt. ændringer efter usability test</w:t>
       </w:r>
     </w:p>
     <w:p>
@@ -5213,7 +4303,6 @@
         </w:rPr>
       </w:pPr>
       <w:bookmarkStart w:id="17" w:name="_Toc447881026"/>
-      <w:proofErr w:type="spellStart"/>
       <w:r>
         <w:rPr>
           <w:rFonts w:eastAsia="Times New Roman" w:cs="Arial"/>
@@ -5223,58 +4312,27 @@
           <w:lang w:eastAsia="da-DK"/>
         </w:rPr>
         <w:lastRenderedPageBreak/>
-        <w:t>Usability</w:t>
-      </w:r>
-      <w:proofErr w:type="spellEnd"/>
-      <w:r>
-        <w:rPr>
-          <w:rFonts w:eastAsia="Times New Roman" w:cs="Arial"/>
-          <w:color w:val="000000"/>
-          <w:sz w:val="32"/>
-          <w:szCs w:val="32"/>
-          <w:lang w:eastAsia="da-DK"/>
-        </w:rPr>
-        <w:t xml:space="preserve"> tests</w:t>
-      </w:r>
-      <w:bookmarkStart w:id="18" w:name="_GoBack"/>
+        <w:t>Usability tests</w:t>
+      </w:r>
       <w:bookmarkEnd w:id="17"/>
-      <w:bookmarkEnd w:id="18"/>
-    </w:p>
-    <w:p>
-      <w:pPr>
-        <w:spacing w:after="0" w:line="276" w:lineRule="auto"/>
-        <w:rPr>
-          <w:rFonts w:eastAsia="Times New Roman" w:cs="Times New Roman"/>
-          <w:sz w:val="24"/>
-          <w:szCs w:val="24"/>
-          <w:lang w:eastAsia="da-DK"/>
-        </w:rPr>
-      </w:pPr>
-      <w:r>
-        <w:rPr>
-          <w:rFonts w:eastAsia="Times New Roman" w:cs="Arial"/>
-          <w:color w:val="000000"/>
-          <w:lang w:eastAsia="da-DK"/>
-        </w:rPr>
-        <w:t xml:space="preserve">Formål og resultater fra </w:t>
-      </w:r>
-      <w:proofErr w:type="spellStart"/>
-      <w:r>
-        <w:rPr>
-          <w:rFonts w:eastAsia="Times New Roman" w:cs="Arial"/>
-          <w:color w:val="000000"/>
-          <w:lang w:eastAsia="da-DK"/>
-        </w:rPr>
-        <w:t>usability</w:t>
-      </w:r>
-      <w:proofErr w:type="spellEnd"/>
-      <w:r>
-        <w:rPr>
-          <w:rFonts w:eastAsia="Times New Roman" w:cs="Arial"/>
-          <w:color w:val="000000"/>
-          <w:lang w:eastAsia="da-DK"/>
-        </w:rPr>
-        <w:t xml:space="preserve"> tests. Selve drejebøgerne er bilag. </w:t>
+    </w:p>
+    <w:p>
+      <w:pPr>
+        <w:spacing w:after="0" w:line="276" w:lineRule="auto"/>
+        <w:rPr>
+          <w:rFonts w:eastAsia="Times New Roman" w:cs="Times New Roman"/>
+          <w:sz w:val="24"/>
+          <w:szCs w:val="24"/>
+          <w:lang w:eastAsia="da-DK"/>
+        </w:rPr>
+      </w:pPr>
+      <w:r>
+        <w:rPr>
+          <w:rFonts w:eastAsia="Times New Roman" w:cs="Arial"/>
+          <w:color w:val="000000"/>
+          <w:lang w:eastAsia="da-DK"/>
+        </w:rPr>
+        <w:t xml:space="preserve">Formål og resultater fra usability tests. Selve drejebøgerne er bilag. </w:t>
       </w:r>
     </w:p>
     <w:p>
@@ -5290,7 +4348,7 @@
           <w:lang w:eastAsia="da-DK"/>
         </w:rPr>
       </w:pPr>
-      <w:bookmarkStart w:id="19" w:name="_Toc447881027"/>
+      <w:bookmarkStart w:id="18" w:name="_Toc447881027"/>
       <w:r>
         <w:rPr>
           <w:rFonts w:eastAsia="Times New Roman" w:cs="Arial"/>
@@ -5301,7 +4359,7 @@
         </w:rPr>
         <w:t>Første test</w:t>
       </w:r>
-      <w:bookmarkEnd w:id="19"/>
+      <w:bookmarkEnd w:id="18"/>
     </w:p>
     <w:p>
       <w:pPr>
@@ -5343,25 +4401,7 @@
           <w:color w:val="000000"/>
           <w:lang w:eastAsia="da-DK"/>
         </w:rPr>
-        <w:t xml:space="preserve">Formålet med første </w:t>
-      </w:r>
-      <w:proofErr w:type="spellStart"/>
-      <w:r>
-        <w:rPr>
-          <w:rFonts w:eastAsia="Times New Roman" w:cs="Arial"/>
-          <w:color w:val="000000"/>
-          <w:lang w:eastAsia="da-DK"/>
-        </w:rPr>
-        <w:t>usability</w:t>
-      </w:r>
-      <w:proofErr w:type="spellEnd"/>
-      <w:r>
-        <w:rPr>
-          <w:rFonts w:eastAsia="Times New Roman" w:cs="Arial"/>
-          <w:color w:val="000000"/>
-          <w:lang w:eastAsia="da-DK"/>
-        </w:rPr>
-        <w:t xml:space="preserve"> test er at se hvordan testdeltagerne ønsker hjemmesiden, få konkret feedback på opsætning af hjemmesiden, layout m.m. så vi evt. kan ændre hjemmesiden efter deltagernes behov/ønsker.</w:t>
+        <w:t>Formålet med første usability test er at se hvordan testdeltagerne ønsker hjemmesiden, få konkret feedback på opsætning af hjemmesiden, layout m.m. så vi evt. kan ændre hjemmesiden efter deltagernes behov/ønsker.</w:t>
       </w:r>
     </w:p>
     <w:p>
@@ -5466,25 +4506,7 @@
           <w:color w:val="000000"/>
           <w:lang w:eastAsia="da-DK"/>
         </w:rPr>
-        <w:t xml:space="preserve">Liste over kommentarer eller problemer fundet i forbindelse med </w:t>
-      </w:r>
-      <w:proofErr w:type="spellStart"/>
-      <w:r>
-        <w:rPr>
-          <w:rFonts w:eastAsia="Times New Roman" w:cs="Arial"/>
-          <w:color w:val="000000"/>
-          <w:lang w:eastAsia="da-DK"/>
-        </w:rPr>
-        <w:t>usability</w:t>
-      </w:r>
-      <w:proofErr w:type="spellEnd"/>
-      <w:r>
-        <w:rPr>
-          <w:rFonts w:eastAsia="Times New Roman" w:cs="Arial"/>
-          <w:color w:val="000000"/>
-          <w:lang w:eastAsia="da-DK"/>
-        </w:rPr>
-        <w:t xml:space="preserve"> tests</w:t>
+        <w:t>Liste over kommentarer eller problemer fundet i forbindelse med usability tests</w:t>
       </w:r>
     </w:p>
     <w:p>
@@ -5527,25 +4549,7 @@
           <w:color w:val="000000"/>
           <w:lang w:eastAsia="da-DK"/>
         </w:rPr>
-        <w:t xml:space="preserve">Simpelt overblik over </w:t>
-      </w:r>
-      <w:proofErr w:type="spellStart"/>
-      <w:r>
-        <w:rPr>
-          <w:rFonts w:eastAsia="Times New Roman" w:cs="Arial"/>
-          <w:color w:val="000000"/>
-          <w:lang w:eastAsia="da-DK"/>
-        </w:rPr>
-        <w:t>gennemførselsesraten</w:t>
-      </w:r>
-      <w:proofErr w:type="spellEnd"/>
-      <w:r>
-        <w:rPr>
-          <w:rFonts w:eastAsia="Times New Roman" w:cs="Arial"/>
-          <w:color w:val="000000"/>
-          <w:lang w:eastAsia="da-DK"/>
-        </w:rPr>
-        <w:t xml:space="preserve"> i testopgaverne</w:t>
+        <w:t>Simpelt overblik over gennemførselsesraten i testopgaverne</w:t>
       </w:r>
     </w:p>
     <w:p>
@@ -5604,7 +4608,7 @@
           <w:lang w:eastAsia="da-DK"/>
         </w:rPr>
       </w:pPr>
-      <w:bookmarkStart w:id="20" w:name="_Toc447881028"/>
+      <w:bookmarkStart w:id="19" w:name="_Toc447881028"/>
       <w:r>
         <w:rPr>
           <w:rFonts w:eastAsia="Times New Roman" w:cs="Arial"/>
@@ -5615,7 +4619,7 @@
         </w:rPr>
         <w:t>Anden test</w:t>
       </w:r>
-      <w:bookmarkEnd w:id="20"/>
+      <w:bookmarkEnd w:id="19"/>
     </w:p>
     <w:p>
       <w:pPr>
@@ -5657,43 +4661,7 @@
           <w:color w:val="000000"/>
           <w:lang w:eastAsia="da-DK"/>
         </w:rPr>
-        <w:t xml:space="preserve">Formålet med anden </w:t>
-      </w:r>
-      <w:proofErr w:type="spellStart"/>
-      <w:r>
-        <w:rPr>
-          <w:rFonts w:eastAsia="Times New Roman" w:cs="Arial"/>
-          <w:color w:val="000000"/>
-          <w:lang w:eastAsia="da-DK"/>
-        </w:rPr>
-        <w:t>usability</w:t>
-      </w:r>
-      <w:proofErr w:type="spellEnd"/>
-      <w:r>
-        <w:rPr>
-          <w:rFonts w:eastAsia="Times New Roman" w:cs="Arial"/>
-          <w:color w:val="000000"/>
-          <w:lang w:eastAsia="da-DK"/>
-        </w:rPr>
-        <w:t xml:space="preserve"> test er at se om vores ændringer (i forhold til deltagernes ønsker fra test 1) har hjulpet på </w:t>
-      </w:r>
-      <w:proofErr w:type="spellStart"/>
-      <w:r>
-        <w:rPr>
-          <w:rFonts w:eastAsia="Times New Roman" w:cs="Arial"/>
-          <w:color w:val="000000"/>
-          <w:lang w:eastAsia="da-DK"/>
-        </w:rPr>
-        <w:t>usability</w:t>
-      </w:r>
-      <w:proofErr w:type="spellEnd"/>
-      <w:r>
-        <w:rPr>
-          <w:rFonts w:eastAsia="Times New Roman" w:cs="Arial"/>
-          <w:color w:val="000000"/>
-          <w:lang w:eastAsia="da-DK"/>
-        </w:rPr>
-        <w:t>. Her ønsker vi igen konkret feedback på godt/mindre godt til at se om deltagerne føler det har hjulpet.</w:t>
+        <w:t>Formålet med anden usability test er at se om vores ændringer (i forhold til deltagernes ønsker fra test 1) har hjulpet på usability. Her ønsker vi igen konkret feedback på godt/mindre godt til at se om deltagerne føler det har hjulpet.</w:t>
       </w:r>
     </w:p>
     <w:p>
@@ -5893,7 +4861,7 @@
           <w:lang w:eastAsia="da-DK"/>
         </w:rPr>
       </w:pPr>
-      <w:bookmarkStart w:id="21" w:name="_Toc447881029"/>
+      <w:bookmarkStart w:id="20" w:name="_Toc447881029"/>
       <w:r>
         <w:rPr>
           <w:rFonts w:eastAsia="Times New Roman" w:cs="Arial"/>
@@ -5904,61 +4872,25 @@
         </w:rPr>
         <w:t>Konklusion</w:t>
       </w:r>
-      <w:bookmarkEnd w:id="21"/>
-    </w:p>
-    <w:p>
-      <w:pPr>
-        <w:spacing w:after="0" w:line="276" w:lineRule="auto"/>
-        <w:rPr>
-          <w:rFonts w:eastAsia="Times New Roman" w:cs="Times New Roman"/>
-          <w:sz w:val="24"/>
-          <w:szCs w:val="24"/>
-          <w:lang w:eastAsia="da-DK"/>
-        </w:rPr>
-      </w:pPr>
-      <w:r>
-        <w:rPr>
-          <w:rFonts w:eastAsia="Times New Roman" w:cs="Arial"/>
-          <w:color w:val="000000"/>
-          <w:lang w:eastAsia="da-DK"/>
-        </w:rPr>
-        <w:t xml:space="preserve">Konklusion på problemformuleringen. Hvorvidt </w:t>
-      </w:r>
-      <w:proofErr w:type="spellStart"/>
-      <w:r>
-        <w:rPr>
-          <w:rFonts w:eastAsia="Times New Roman" w:cs="Arial"/>
-          <w:color w:val="000000"/>
-          <w:lang w:eastAsia="da-DK"/>
-        </w:rPr>
-        <w:t>webappen</w:t>
-      </w:r>
-      <w:proofErr w:type="spellEnd"/>
-      <w:r>
-        <w:rPr>
-          <w:rFonts w:eastAsia="Times New Roman" w:cs="Arial"/>
-          <w:color w:val="000000"/>
-          <w:lang w:eastAsia="da-DK"/>
-        </w:rPr>
-        <w:t xml:space="preserve"> er brugervenlig baseres på </w:t>
-      </w:r>
-      <w:proofErr w:type="spellStart"/>
-      <w:r>
-        <w:rPr>
-          <w:rFonts w:eastAsia="Times New Roman" w:cs="Arial"/>
-          <w:color w:val="000000"/>
-          <w:lang w:eastAsia="da-DK"/>
-        </w:rPr>
-        <w:t>usability</w:t>
-      </w:r>
-      <w:proofErr w:type="spellEnd"/>
-      <w:r>
-        <w:rPr>
-          <w:rFonts w:eastAsia="Times New Roman" w:cs="Arial"/>
-          <w:color w:val="000000"/>
-          <w:lang w:eastAsia="da-DK"/>
-        </w:rPr>
-        <w:t xml:space="preserve"> tests </w:t>
+      <w:bookmarkEnd w:id="20"/>
+    </w:p>
+    <w:p>
+      <w:pPr>
+        <w:spacing w:after="0" w:line="276" w:lineRule="auto"/>
+        <w:rPr>
+          <w:rFonts w:eastAsia="Times New Roman" w:cs="Times New Roman"/>
+          <w:sz w:val="24"/>
+          <w:szCs w:val="24"/>
+          <w:lang w:eastAsia="da-DK"/>
+        </w:rPr>
+      </w:pPr>
+      <w:r>
+        <w:rPr>
+          <w:rFonts w:eastAsia="Times New Roman" w:cs="Arial"/>
+          <w:color w:val="000000"/>
+          <w:lang w:eastAsia="da-DK"/>
+        </w:rPr>
+        <w:t xml:space="preserve">Konklusion på problemformuleringen. Hvorvidt webappen er brugervenlig baseres på usability tests </w:t>
       </w:r>
       <w:r>
         <w:rPr>
@@ -5993,7 +4925,7 @@
           <w:lang w:eastAsia="da-DK"/>
         </w:rPr>
       </w:pPr>
-      <w:bookmarkStart w:id="22" w:name="_Toc447881030"/>
+      <w:bookmarkStart w:id="21" w:name="_Toc447881030"/>
       <w:r>
         <w:rPr>
           <w:rFonts w:eastAsia="Times New Roman" w:cs="Arial"/>
@@ -6004,7 +4936,7 @@
         </w:rPr>
         <w:t>Litteraturliste</w:t>
       </w:r>
-      <w:bookmarkEnd w:id="22"/>
+      <w:bookmarkEnd w:id="21"/>
     </w:p>
     <w:p>
       <w:pPr>
@@ -6040,25 +4972,7 @@
           <w:color w:val="000000"/>
           <w:lang w:eastAsia="da-DK"/>
         </w:rPr>
-        <w:t xml:space="preserve">Formål: (A) Læseren skal kunne </w:t>
-      </w:r>
-      <w:proofErr w:type="spellStart"/>
-      <w:r>
-        <w:rPr>
-          <w:rFonts w:eastAsia="Times New Roman" w:cs="Arial"/>
-          <w:color w:val="000000"/>
-          <w:lang w:eastAsia="da-DK"/>
-        </w:rPr>
-        <w:t>checke</w:t>
-      </w:r>
-      <w:proofErr w:type="spellEnd"/>
-      <w:r>
-        <w:rPr>
-          <w:rFonts w:eastAsia="Times New Roman" w:cs="Arial"/>
-          <w:color w:val="000000"/>
-          <w:lang w:eastAsia="da-DK"/>
-        </w:rPr>
-        <w:t>, at viden som I tager fra andre, bliver korrekt anvendt; (B) læseren skal kunne søge mere viden om detaljer i problemdomænet; (C) læseren skal kunne forvisse sig om, at I er godt bekendt med tidligere arbejde inden for problemdomænet.</w:t>
+        <w:t>Formål: (A) Læseren skal kunne checke, at viden som I tager fra andre, bliver korrekt anvendt; (B) læseren skal kunne søge mere viden om detaljer i problemdomænet; (C) læseren skal kunne forvisse sig om, at I er godt bekendt med tidligere arbejde inden for problemdomænet.</w:t>
       </w:r>
     </w:p>
     <w:p>
@@ -6085,7 +4999,7 @@
           <w:lang w:eastAsia="da-DK"/>
         </w:rPr>
       </w:pPr>
-      <w:bookmarkStart w:id="23" w:name="_Toc447881031"/>
+      <w:bookmarkStart w:id="22" w:name="_Toc447881031"/>
       <w:r>
         <w:rPr>
           <w:rFonts w:eastAsia="Times New Roman" w:cs="Arial"/>
@@ -6096,7 +5010,7 @@
         </w:rPr>
         <w:t>Bilag: Drejebog 1</w:t>
       </w:r>
-      <w:bookmarkEnd w:id="23"/>
+      <w:bookmarkEnd w:id="22"/>
     </w:p>
     <w:p>
       <w:pPr>
@@ -6111,7 +5025,7 @@
           <w:lang w:eastAsia="da-DK"/>
         </w:rPr>
       </w:pPr>
-      <w:bookmarkStart w:id="24" w:name="_Toc447881032"/>
+      <w:bookmarkStart w:id="23" w:name="_Toc447881032"/>
       <w:r>
         <w:rPr>
           <w:rFonts w:eastAsia="Times New Roman" w:cs="Arial"/>
@@ -6122,43 +5036,25 @@
         </w:rPr>
         <w:t>Startbetingelser for test</w:t>
       </w:r>
-      <w:bookmarkEnd w:id="24"/>
-    </w:p>
-    <w:p>
-      <w:pPr>
-        <w:spacing w:after="0" w:line="276" w:lineRule="auto"/>
-        <w:rPr>
-          <w:rFonts w:eastAsia="Times New Roman" w:cs="Times New Roman"/>
-          <w:sz w:val="24"/>
-          <w:szCs w:val="24"/>
-          <w:lang w:eastAsia="da-DK"/>
-        </w:rPr>
-      </w:pPr>
-      <w:r>
-        <w:rPr>
-          <w:rFonts w:eastAsia="Times New Roman" w:cs="Arial"/>
-          <w:color w:val="000000"/>
-          <w:lang w:eastAsia="da-DK"/>
-        </w:rPr>
-        <w:t xml:space="preserve">Rens Internetbrowserens hukommelse (cache, historik, </w:t>
-      </w:r>
-      <w:proofErr w:type="spellStart"/>
-      <w:r>
-        <w:rPr>
-          <w:rFonts w:eastAsia="Times New Roman" w:cs="Arial"/>
-          <w:color w:val="000000"/>
-          <w:lang w:eastAsia="da-DK"/>
-        </w:rPr>
-        <w:t>autocomplete</w:t>
-      </w:r>
-      <w:proofErr w:type="spellEnd"/>
-      <w:r>
-        <w:rPr>
-          <w:rFonts w:eastAsia="Times New Roman" w:cs="Arial"/>
-          <w:color w:val="000000"/>
-          <w:lang w:eastAsia="da-DK"/>
-        </w:rPr>
-        <w:t>).</w:t>
+      <w:bookmarkEnd w:id="23"/>
+    </w:p>
+    <w:p>
+      <w:pPr>
+        <w:spacing w:after="0" w:line="276" w:lineRule="auto"/>
+        <w:rPr>
+          <w:rFonts w:eastAsia="Times New Roman" w:cs="Times New Roman"/>
+          <w:sz w:val="24"/>
+          <w:szCs w:val="24"/>
+          <w:lang w:eastAsia="da-DK"/>
+        </w:rPr>
+      </w:pPr>
+      <w:r>
+        <w:rPr>
+          <w:rFonts w:eastAsia="Times New Roman" w:cs="Arial"/>
+          <w:color w:val="000000"/>
+          <w:lang w:eastAsia="da-DK"/>
+        </w:rPr>
+        <w:t>Rens Internetbrowserens hukommelse (cache, historik, autocomplete).</w:t>
       </w:r>
     </w:p>
     <w:p>
@@ -6193,7 +5089,7 @@
           <w:lang w:eastAsia="da-DK"/>
         </w:rPr>
       </w:pPr>
-      <w:bookmarkStart w:id="25" w:name="_Toc447881033"/>
+      <w:bookmarkStart w:id="24" w:name="_Toc447881033"/>
       <w:r>
         <w:rPr>
           <w:rFonts w:eastAsia="Times New Roman" w:cs="Arial"/>
@@ -6204,7 +5100,7 @@
         </w:rPr>
         <w:t>Introduktion</w:t>
       </w:r>
-      <w:bookmarkEnd w:id="25"/>
+      <w:bookmarkEnd w:id="24"/>
     </w:p>
     <w:p>
       <w:pPr>
@@ -6226,25 +5122,7 @@
           <w:color w:val="000000"/>
           <w:lang w:eastAsia="da-DK"/>
         </w:rPr>
-        <w:t xml:space="preserve">Vi er datalogi-studerende fra Københavns Universitet. Vi vil gerne teste en </w:t>
-      </w:r>
-      <w:proofErr w:type="spellStart"/>
-      <w:r>
-        <w:rPr>
-          <w:rFonts w:eastAsia="Times New Roman" w:cs="Arial"/>
-          <w:color w:val="000000"/>
-          <w:lang w:eastAsia="da-DK"/>
-        </w:rPr>
-        <w:t>webapp</w:t>
-      </w:r>
-      <w:proofErr w:type="spellEnd"/>
-      <w:r>
-        <w:rPr>
-          <w:rFonts w:eastAsia="Times New Roman" w:cs="Arial"/>
-          <w:color w:val="000000"/>
-          <w:lang w:eastAsia="da-DK"/>
-        </w:rPr>
-        <w:t>, og for at gøre dette har vi brug for din hjælp.</w:t>
+        <w:t>Vi er datalogi-studerende fra Københavns Universitet. Vi vil gerne teste en webapp, og for at gøre dette har vi brug for din hjælp.</w:t>
       </w:r>
     </w:p>
     <w:p>
@@ -6359,25 +5237,7 @@
           <w:color w:val="000000"/>
           <w:lang w:eastAsia="da-DK"/>
         </w:rPr>
-        <w:t xml:space="preserve">Husk at vi tester </w:t>
-      </w:r>
-      <w:proofErr w:type="spellStart"/>
-      <w:r>
-        <w:rPr>
-          <w:rFonts w:eastAsia="Times New Roman" w:cs="Arial"/>
-          <w:color w:val="000000"/>
-          <w:lang w:eastAsia="da-DK"/>
-        </w:rPr>
-        <w:t>webappen</w:t>
-      </w:r>
-      <w:proofErr w:type="spellEnd"/>
-      <w:r>
-        <w:rPr>
-          <w:rFonts w:eastAsia="Times New Roman" w:cs="Arial"/>
-          <w:color w:val="000000"/>
-          <w:lang w:eastAsia="da-DK"/>
-        </w:rPr>
-        <w:t xml:space="preserve"> og ikke dig.</w:t>
+        <w:t>Husk at vi tester webappen og ikke dig.</w:t>
       </w:r>
     </w:p>
     <w:p>
@@ -6416,7 +5276,7 @@
           <w:lang w:eastAsia="da-DK"/>
         </w:rPr>
       </w:pPr>
-      <w:bookmarkStart w:id="26" w:name="_Toc447881034"/>
+      <w:bookmarkStart w:id="25" w:name="_Toc447881034"/>
       <w:r>
         <w:rPr>
           <w:rFonts w:eastAsia="Times New Roman" w:cs="Arial"/>
@@ -6427,7 +5287,7 @@
         </w:rPr>
         <w:t>Interview før test</w:t>
       </w:r>
-      <w:bookmarkEnd w:id="26"/>
+      <w:bookmarkEnd w:id="25"/>
     </w:p>
     <w:p>
       <w:pPr>
@@ -6519,61 +5379,7 @@
           <w:color w:val="000000"/>
           <w:lang w:eastAsia="da-DK"/>
         </w:rPr>
-        <w:t xml:space="preserve">Testen handler om </w:t>
-      </w:r>
-      <w:proofErr w:type="spellStart"/>
-      <w:r>
-        <w:rPr>
-          <w:rFonts w:eastAsia="Times New Roman" w:cs="Arial"/>
-          <w:color w:val="000000"/>
-          <w:lang w:eastAsia="da-DK"/>
-        </w:rPr>
-        <w:t>webappen</w:t>
-      </w:r>
-      <w:proofErr w:type="spellEnd"/>
-      <w:r>
-        <w:rPr>
-          <w:rFonts w:eastAsia="Times New Roman" w:cs="Arial"/>
-          <w:color w:val="000000"/>
-          <w:lang w:eastAsia="da-DK"/>
-        </w:rPr>
-        <w:t xml:space="preserve"> ”</w:t>
-      </w:r>
-      <w:proofErr w:type="spellStart"/>
-      <w:r>
-        <w:rPr>
-          <w:rFonts w:eastAsia="Times New Roman" w:cs="Arial"/>
-          <w:color w:val="000000"/>
-          <w:lang w:eastAsia="da-DK"/>
-        </w:rPr>
-        <w:t>Breakfast</w:t>
-      </w:r>
-      <w:proofErr w:type="spellEnd"/>
-      <w:r>
-        <w:rPr>
-          <w:rFonts w:eastAsia="Times New Roman" w:cs="Arial"/>
-          <w:color w:val="000000"/>
-          <w:lang w:eastAsia="da-DK"/>
-        </w:rPr>
-        <w:t xml:space="preserve"> Management”, der er en simpel </w:t>
-      </w:r>
-      <w:proofErr w:type="spellStart"/>
-      <w:r>
-        <w:rPr>
-          <w:rFonts w:eastAsia="Times New Roman" w:cs="Arial"/>
-          <w:color w:val="000000"/>
-          <w:lang w:eastAsia="da-DK"/>
-        </w:rPr>
-        <w:t>webapp</w:t>
-      </w:r>
-      <w:proofErr w:type="spellEnd"/>
-      <w:r>
-        <w:rPr>
-          <w:rFonts w:eastAsia="Times New Roman" w:cs="Arial"/>
-          <w:color w:val="000000"/>
-          <w:lang w:eastAsia="da-DK"/>
-        </w:rPr>
-        <w:t xml:space="preserve"> til at administrere en morgenmadsplan på arbejdspladsen (eller lignende), hvor medarbejderne skiftes til at købe ind til morgenmad f.eks. hver fredag.</w:t>
+        <w:t>Testen handler om webappen ”Breakfast Management”, der er en simpel webapp til at administrere en morgenmadsplan på arbejdspladsen (eller lignende), hvor medarbejderne skiftes til at købe ind til morgenmad f.eks. hver fredag.</w:t>
       </w:r>
     </w:p>
     <w:p>
@@ -6635,7 +5441,7 @@
           <w:lang w:eastAsia="da-DK"/>
         </w:rPr>
       </w:pPr>
-      <w:bookmarkStart w:id="27" w:name="_Toc447881035"/>
+      <w:bookmarkStart w:id="26" w:name="_Toc447881035"/>
       <w:r>
         <w:rPr>
           <w:rFonts w:eastAsia="Times New Roman" w:cs="Arial"/>
@@ -6646,7 +5452,7 @@
         </w:rPr>
         <w:t>Testopgaver</w:t>
       </w:r>
-      <w:bookmarkEnd w:id="27"/>
+      <w:bookmarkEnd w:id="26"/>
     </w:p>
     <w:p>
       <w:pPr>
@@ -6688,7 +5494,23 @@
           <w:color w:val="000000"/>
           <w:lang w:eastAsia="da-DK"/>
         </w:rPr>
-        <w:t>Opgave: Du skal skabe et nyt morgenmadsprojekt til din lille arbejdsplads. Lav en ny bruger.</w:t>
+        <w:t>Opgave: Du skal skabe et nyt morgenmadsprojekt til d</w:t>
+      </w:r>
+      <w:r>
+        <w:rPr>
+          <w:rFonts w:eastAsia="Times New Roman" w:cs="Arial"/>
+          <w:color w:val="000000"/>
+          <w:lang w:eastAsia="da-DK"/>
+        </w:rPr>
+        <w:t>in lille arbejdsplads. Opret et nyt projekt</w:t>
+      </w:r>
+      <w:r>
+        <w:rPr>
+          <w:rFonts w:eastAsia="Times New Roman" w:cs="Arial"/>
+          <w:color w:val="000000"/>
+          <w:lang w:eastAsia="da-DK"/>
+        </w:rPr>
+        <w:t>.</w:t>
       </w:r>
     </w:p>
     <w:p>
@@ -6708,25 +5530,31 @@
           <w:color w:val="000000"/>
           <w:lang w:eastAsia="da-DK"/>
         </w:rPr>
-        <w:t>Korrekt: Klik ”</w:t>
-      </w:r>
-      <w:proofErr w:type="gramStart"/>
-      <w:r>
-        <w:rPr>
-          <w:rFonts w:eastAsia="Times New Roman" w:cs="Arial"/>
-          <w:color w:val="000000"/>
-          <w:lang w:eastAsia="da-DK"/>
-        </w:rPr>
-        <w:t>Register?”</w:t>
-      </w:r>
-      <w:proofErr w:type="gramEnd"/>
-      <w:r>
-        <w:rPr>
-          <w:rFonts w:eastAsia="Times New Roman" w:cs="Arial"/>
-          <w:color w:val="000000"/>
-          <w:lang w:eastAsia="da-DK"/>
-        </w:rPr>
-        <w:t xml:space="preserve"> -&gt; skriv valgfrit brugernavn og kode -&gt; klik ”Register”.</w:t>
+        <w:t>Korrekt: Klik ”Registrer</w:t>
+      </w:r>
+      <w:r>
+        <w:rPr>
+          <w:rFonts w:eastAsia="Times New Roman" w:cs="Arial"/>
+          <w:color w:val="000000"/>
+          <w:lang w:eastAsia="da-DK"/>
+        </w:rPr>
+        <w:t>?” -&gt; skriv valgfrit brug</w:t>
+      </w:r>
+      <w:r>
+        <w:rPr>
+          <w:rFonts w:eastAsia="Times New Roman" w:cs="Arial"/>
+          <w:color w:val="000000"/>
+          <w:lang w:eastAsia="da-DK"/>
+        </w:rPr>
+        <w:t>ernavn og kode -&gt; klik ”Registrer</w:t>
+      </w:r>
+      <w:r>
+        <w:rPr>
+          <w:rFonts w:eastAsia="Times New Roman" w:cs="Arial"/>
+          <w:color w:val="000000"/>
+          <w:lang w:eastAsia="da-DK"/>
+        </w:rPr>
+        <w:t>”.</w:t>
       </w:r>
     </w:p>
     <w:p>
@@ -6789,7 +5617,23 @@
           <w:color w:val="000000"/>
           <w:lang w:eastAsia="da-DK"/>
         </w:rPr>
-        <w:t>Opgave: Du skal have tilføjet dig selv og nogle kollegaer. Tilføj mindst tre personer (hvoraf en hedder det samme som dig).</w:t>
+        <w:t xml:space="preserve">Opgave: Du skal have tilføjet dig selv og nogle kollegaer. Tilføj mindst </w:t>
+      </w:r>
+      <w:r>
+        <w:rPr>
+          <w:rFonts w:eastAsia="Times New Roman" w:cs="Arial"/>
+          <w:color w:val="000000"/>
+          <w:lang w:eastAsia="da-DK"/>
+        </w:rPr>
+        <w:t>fire</w:t>
+      </w:r>
+      <w:r>
+        <w:rPr>
+          <w:rFonts w:eastAsia="Times New Roman" w:cs="Arial"/>
+          <w:color w:val="000000"/>
+          <w:lang w:eastAsia="da-DK"/>
+        </w:rPr>
+        <w:t xml:space="preserve"> personer (hvoraf en hedder det samme som dig).</w:t>
       </w:r>
     </w:p>
     <w:p>
@@ -6809,25 +5653,23 @@
           <w:color w:val="000000"/>
           <w:lang w:eastAsia="da-DK"/>
         </w:rPr>
-        <w:t xml:space="preserve">Korrekt: Klik ”Participants” -&gt; skriv persons navn OG </w:t>
-      </w:r>
-      <w:proofErr w:type="spellStart"/>
-      <w:r>
-        <w:rPr>
-          <w:rFonts w:eastAsia="Times New Roman" w:cs="Arial"/>
-          <w:color w:val="000000"/>
-          <w:lang w:eastAsia="da-DK"/>
-        </w:rPr>
-        <w:t>email</w:t>
-      </w:r>
-      <w:proofErr w:type="spellEnd"/>
-      <w:r>
-        <w:rPr>
-          <w:rFonts w:eastAsia="Times New Roman" w:cs="Arial"/>
-          <w:color w:val="000000"/>
-          <w:lang w:eastAsia="da-DK"/>
-        </w:rPr>
-        <w:t xml:space="preserve"> -&gt; tryk ”Send”.</w:t>
+        <w:t>Korrekt: Klik ”</w:t>
+      </w:r>
+      <w:r>
+        <w:rPr>
+          <w:rFonts w:eastAsia="Times New Roman" w:cs="Arial"/>
+          <w:color w:val="000000"/>
+          <w:lang w:eastAsia="da-DK"/>
+        </w:rPr>
+        <w:t>Deltagere</w:t>
+      </w:r>
+      <w:r>
+        <w:rPr>
+          <w:rFonts w:eastAsia="Times New Roman" w:cs="Arial"/>
+          <w:color w:val="000000"/>
+          <w:lang w:eastAsia="da-DK"/>
+        </w:rPr>
+        <w:t>” -&gt; skriv persons navn OG email -&gt; tryk ”Send”.</w:t>
       </w:r>
     </w:p>
     <w:p>
@@ -6910,7 +5752,23 @@
           <w:color w:val="000000"/>
           <w:lang w:eastAsia="da-DK"/>
         </w:rPr>
-        <w:t>Korrekt: Klik ”Products” -&gt; skriv produkt -&gt; klik ”Send”.</w:t>
+        <w:t>Korrekt: Klik ”</w:t>
+      </w:r>
+      <w:r>
+        <w:rPr>
+          <w:rFonts w:eastAsia="Times New Roman" w:cs="Arial"/>
+          <w:color w:val="000000"/>
+          <w:lang w:eastAsia="da-DK"/>
+        </w:rPr>
+        <w:t>Produkter</w:t>
+      </w:r>
+      <w:r>
+        <w:rPr>
+          <w:rFonts w:eastAsia="Times New Roman" w:cs="Arial"/>
+          <w:color w:val="000000"/>
+          <w:lang w:eastAsia="da-DK"/>
+        </w:rPr>
+        <w:t>” -&gt; skriv produkt -&gt; klik ”Send”.</w:t>
       </w:r>
     </w:p>
     <w:p>
@@ -6995,16 +5853,14 @@
         </w:rPr>
         <w:t>Korrekt: Klik ”</w:t>
       </w:r>
-      <w:proofErr w:type="spellStart"/>
-      <w:r>
-        <w:rPr>
-          <w:rFonts w:eastAsia="Times New Roman" w:cs="Arial"/>
-          <w:color w:val="000000"/>
-          <w:lang w:eastAsia="da-DK"/>
-        </w:rPr>
-        <w:t>Settings</w:t>
-      </w:r>
-      <w:proofErr w:type="spellEnd"/>
+      <w:r>
+        <w:rPr>
+          <w:rFonts w:eastAsia="Times New Roman" w:cs="Arial"/>
+          <w:color w:val="000000"/>
+          <w:lang w:eastAsia="da-DK"/>
+        </w:rPr>
+        <w:t>Indstillinger</w:t>
+      </w:r>
       <w:r>
         <w:rPr>
           <w:rFonts w:eastAsia="Times New Roman" w:cs="Arial"/>
@@ -7094,7 +5950,23 @@
           <w:color w:val="000000"/>
           <w:lang w:eastAsia="da-DK"/>
         </w:rPr>
-        <w:t>Korrekt: Klik på ”Planner” -&gt; tryk på valgte morgenmadsarrangementer -&gt; tryk på person der skal meldes fra.</w:t>
+        <w:t>Korrekt: Klik på ”</w:t>
+      </w:r>
+      <w:r>
+        <w:rPr>
+          <w:rFonts w:eastAsia="Times New Roman" w:cs="Arial"/>
+          <w:color w:val="000000"/>
+          <w:lang w:eastAsia="da-DK"/>
+        </w:rPr>
+        <w:t>Plan</w:t>
+      </w:r>
+      <w:r>
+        <w:rPr>
+          <w:rFonts w:eastAsia="Times New Roman" w:cs="Arial"/>
+          <w:color w:val="000000"/>
+          <w:lang w:eastAsia="da-DK"/>
+        </w:rPr>
+        <w:t>” -&gt; tryk på valgte morgenmadsarrangementer -&gt; tryk på person der skal meldes fra.</w:t>
       </w:r>
     </w:p>
     <w:p>
@@ -7157,43 +6029,7 @@
           <w:color w:val="000000"/>
           <w:lang w:eastAsia="da-DK"/>
         </w:rPr>
-        <w:t xml:space="preserve">Opgave: Du har skiftet </w:t>
-      </w:r>
-      <w:proofErr w:type="spellStart"/>
-      <w:r>
-        <w:rPr>
-          <w:rFonts w:eastAsia="Times New Roman" w:cs="Arial"/>
-          <w:color w:val="000000"/>
-          <w:lang w:eastAsia="da-DK"/>
-        </w:rPr>
-        <w:t>email</w:t>
-      </w:r>
-      <w:proofErr w:type="spellEnd"/>
-      <w:r>
-        <w:rPr>
-          <w:rFonts w:eastAsia="Times New Roman" w:cs="Arial"/>
-          <w:color w:val="000000"/>
-          <w:lang w:eastAsia="da-DK"/>
-        </w:rPr>
-        <w:t xml:space="preserve">. Rediger </w:t>
-      </w:r>
-      <w:proofErr w:type="spellStart"/>
-      <w:r>
-        <w:rPr>
-          <w:rFonts w:eastAsia="Times New Roman" w:cs="Arial"/>
-          <w:color w:val="000000"/>
-          <w:lang w:eastAsia="da-DK"/>
-        </w:rPr>
-        <w:t>email</w:t>
-      </w:r>
-      <w:proofErr w:type="spellEnd"/>
-      <w:r>
-        <w:rPr>
-          <w:rFonts w:eastAsia="Times New Roman" w:cs="Arial"/>
-          <w:color w:val="000000"/>
-          <w:lang w:eastAsia="da-DK"/>
-        </w:rPr>
-        <w:t xml:space="preserve"> for dig selv.</w:t>
+        <w:t>Opgave: Du har skiftet email. Rediger email for dig selv.</w:t>
       </w:r>
     </w:p>
     <w:p>
@@ -7213,43 +6049,55 @@
           <w:color w:val="000000"/>
           <w:lang w:eastAsia="da-DK"/>
         </w:rPr>
-        <w:t>Korrekt: Klik ”Participants” -&gt; tryk ”</w:t>
-      </w:r>
-      <w:proofErr w:type="spellStart"/>
-      <w:r>
-        <w:rPr>
-          <w:rFonts w:eastAsia="Times New Roman" w:cs="Arial"/>
-          <w:color w:val="000000"/>
-          <w:lang w:eastAsia="da-DK"/>
-        </w:rPr>
-        <w:t>edit</w:t>
-      </w:r>
-      <w:proofErr w:type="spellEnd"/>
-      <w:r>
-        <w:rPr>
-          <w:rFonts w:eastAsia="Times New Roman" w:cs="Arial"/>
-          <w:color w:val="000000"/>
-          <w:lang w:eastAsia="da-DK"/>
-        </w:rPr>
-        <w:t xml:space="preserve">” på valgte person -&gt; ændre </w:t>
-      </w:r>
-      <w:proofErr w:type="spellStart"/>
-      <w:r>
-        <w:rPr>
-          <w:rFonts w:eastAsia="Times New Roman" w:cs="Arial"/>
-          <w:color w:val="000000"/>
-          <w:lang w:eastAsia="da-DK"/>
-        </w:rPr>
-        <w:t>email</w:t>
-      </w:r>
-      <w:proofErr w:type="spellEnd"/>
-      <w:r>
-        <w:rPr>
-          <w:rFonts w:eastAsia="Times New Roman" w:cs="Arial"/>
-          <w:color w:val="000000"/>
-          <w:lang w:eastAsia="da-DK"/>
-        </w:rPr>
-        <w:t xml:space="preserve"> -&gt; tryk ”Save”.</w:t>
+        <w:t>Korrekt: Klik ”</w:t>
+      </w:r>
+      <w:r>
+        <w:rPr>
+          <w:rFonts w:eastAsia="Times New Roman" w:cs="Arial"/>
+          <w:color w:val="000000"/>
+          <w:lang w:eastAsia="da-DK"/>
+        </w:rPr>
+        <w:t>Deltagere</w:t>
+      </w:r>
+      <w:r>
+        <w:rPr>
+          <w:rFonts w:eastAsia="Times New Roman" w:cs="Arial"/>
+          <w:color w:val="000000"/>
+          <w:lang w:eastAsia="da-DK"/>
+        </w:rPr>
+        <w:t>” -&gt; tryk ”</w:t>
+      </w:r>
+      <w:r>
+        <w:rPr>
+          <w:rFonts w:eastAsia="Times New Roman" w:cs="Arial"/>
+          <w:color w:val="000000"/>
+          <w:lang w:eastAsia="da-DK"/>
+        </w:rPr>
+        <w:t>ret</w:t>
+      </w:r>
+      <w:r>
+        <w:rPr>
+          <w:rFonts w:eastAsia="Times New Roman" w:cs="Arial"/>
+          <w:color w:val="000000"/>
+          <w:lang w:eastAsia="da-DK"/>
+        </w:rPr>
+        <w:t>” på valgte person -&gt; ændre email -&gt; tryk ”</w:t>
+      </w:r>
+      <w:r>
+        <w:rPr>
+          <w:rFonts w:eastAsia="Times New Roman" w:cs="Arial"/>
+          <w:color w:val="000000"/>
+          <w:lang w:eastAsia="da-DK"/>
+        </w:rPr>
+        <w:t>gem</w:t>
+      </w:r>
+      <w:r>
+        <w:rPr>
+          <w:rFonts w:eastAsia="Times New Roman" w:cs="Arial"/>
+          <w:color w:val="000000"/>
+          <w:lang w:eastAsia="da-DK"/>
+        </w:rPr>
+        <w:t>”.</w:t>
       </w:r>
     </w:p>
     <w:p>
@@ -7332,43 +6180,55 @@
           <w:color w:val="000000"/>
           <w:lang w:eastAsia="da-DK"/>
         </w:rPr>
-        <w:t>Korrekt: Klik ”Planner” -&gt; tryk på valgte produkt under ”</w:t>
-      </w:r>
-      <w:proofErr w:type="spellStart"/>
-      <w:r>
-        <w:rPr>
-          <w:rFonts w:eastAsia="Times New Roman" w:cs="Arial"/>
-          <w:color w:val="000000"/>
-          <w:lang w:eastAsia="da-DK"/>
-        </w:rPr>
-        <w:t>What</w:t>
-      </w:r>
-      <w:proofErr w:type="spellEnd"/>
-      <w:r>
-        <w:rPr>
-          <w:rFonts w:eastAsia="Times New Roman" w:cs="Arial"/>
-          <w:color w:val="000000"/>
-          <w:lang w:eastAsia="da-DK"/>
-        </w:rPr>
-        <w:t xml:space="preserve"> to </w:t>
-      </w:r>
-      <w:proofErr w:type="spellStart"/>
-      <w:r>
-        <w:rPr>
-          <w:rFonts w:eastAsia="Times New Roman" w:cs="Arial"/>
-          <w:color w:val="000000"/>
-          <w:lang w:eastAsia="da-DK"/>
-        </w:rPr>
-        <w:t>buy</w:t>
-      </w:r>
-      <w:proofErr w:type="spellEnd"/>
-      <w:r>
-        <w:rPr>
-          <w:rFonts w:eastAsia="Times New Roman" w:cs="Arial"/>
-          <w:color w:val="000000"/>
-          <w:lang w:eastAsia="da-DK"/>
-        </w:rPr>
-        <w:t>” ELLER klik “Products” -&gt; tryk på valgte produkt.</w:t>
+        <w:t>Korrekt: Klik ”</w:t>
+      </w:r>
+      <w:r>
+        <w:rPr>
+          <w:rFonts w:eastAsia="Times New Roman" w:cs="Arial"/>
+          <w:color w:val="000000"/>
+          <w:lang w:eastAsia="da-DK"/>
+        </w:rPr>
+        <w:t>Plan</w:t>
+      </w:r>
+      <w:r>
+        <w:rPr>
+          <w:rFonts w:eastAsia="Times New Roman" w:cs="Arial"/>
+          <w:color w:val="000000"/>
+          <w:lang w:eastAsia="da-DK"/>
+        </w:rPr>
+        <w:t xml:space="preserve">” -&gt; tryk </w:t>
+      </w:r>
+      <w:r>
+        <w:rPr>
+          <w:rFonts w:eastAsia="Times New Roman" w:cs="Arial"/>
+          <w:color w:val="000000"/>
+          <w:lang w:eastAsia="da-DK"/>
+        </w:rPr>
+        <w:t>på valgte produkt under ”Hvad skal købes ind?</w:t>
+      </w:r>
+      <w:r>
+        <w:rPr>
+          <w:rFonts w:eastAsia="Times New Roman" w:cs="Arial"/>
+          <w:color w:val="000000"/>
+          <w:lang w:eastAsia="da-DK"/>
+        </w:rPr>
+        <w:t>” ELLER klik “</w:t>
+      </w:r>
+      <w:r>
+        <w:rPr>
+          <w:rFonts w:eastAsia="Times New Roman" w:cs="Arial"/>
+          <w:color w:val="000000"/>
+          <w:lang w:eastAsia="da-DK"/>
+        </w:rPr>
+        <w:t>Produkter</w:t>
+      </w:r>
+      <w:r>
+        <w:rPr>
+          <w:rFonts w:eastAsia="Times New Roman" w:cs="Arial"/>
+          <w:color w:val="000000"/>
+          <w:lang w:eastAsia="da-DK"/>
+        </w:rPr>
+        <w:t>” -&gt; tryk på valgte produkt.</w:t>
       </w:r>
     </w:p>
     <w:p>
@@ -7452,7 +6312,23 @@
           <w:color w:val="000000"/>
           <w:lang w:eastAsia="da-DK"/>
         </w:rPr>
-        <w:t>Korrekt: Klik ”Products” -&gt; tryk på rødt kryds ud for valgte produkt.</w:t>
+        <w:t>Korrekt: Klik ”</w:t>
+      </w:r>
+      <w:r>
+        <w:rPr>
+          <w:rFonts w:eastAsia="Times New Roman" w:cs="Arial"/>
+          <w:color w:val="000000"/>
+          <w:lang w:eastAsia="da-DK"/>
+        </w:rPr>
+        <w:t>Produkter</w:t>
+      </w:r>
+      <w:r>
+        <w:rPr>
+          <w:rFonts w:eastAsia="Times New Roman" w:cs="Arial"/>
+          <w:color w:val="000000"/>
+          <w:lang w:eastAsia="da-DK"/>
+        </w:rPr>
+        <w:t>” -&gt; tryk på rødt kryds ud for valgte produkt.</w:t>
       </w:r>
     </w:p>
     <w:p>
@@ -7495,7 +6371,23 @@
           <w:color w:val="000000"/>
           <w:lang w:eastAsia="da-DK"/>
         </w:rPr>
-        <w:t>Baggrund: Test af mulighed for at slette person tilknyttet din bruger.</w:t>
+        <w:t>Baggrund: Test af mulighed for</w:t>
+      </w:r>
+      <w:r>
+        <w:rPr>
+          <w:rFonts w:eastAsia="Times New Roman" w:cs="Arial"/>
+          <w:color w:val="000000"/>
+          <w:lang w:eastAsia="da-DK"/>
+        </w:rPr>
+        <w:t xml:space="preserve"> at slette person tilknyttet projektet</w:t>
+      </w:r>
+      <w:r>
+        <w:rPr>
+          <w:rFonts w:eastAsia="Times New Roman" w:cs="Arial"/>
+          <w:color w:val="000000"/>
+          <w:lang w:eastAsia="da-DK"/>
+        </w:rPr>
+        <w:t>.</w:t>
       </w:r>
     </w:p>
     <w:p>
@@ -7535,7 +6427,23 @@
           <w:color w:val="000000"/>
           <w:lang w:eastAsia="da-DK"/>
         </w:rPr>
-        <w:t>Korrekt: Klik ”Participants” -&gt; tryk på rødt kryds ud for valgte person.</w:t>
+        <w:t>Korrekt: Klik ”</w:t>
+      </w:r>
+      <w:r>
+        <w:rPr>
+          <w:rFonts w:eastAsia="Times New Roman" w:cs="Arial"/>
+          <w:color w:val="000000"/>
+          <w:lang w:eastAsia="da-DK"/>
+        </w:rPr>
+        <w:t>Deltagere</w:t>
+      </w:r>
+      <w:r>
+        <w:rPr>
+          <w:rFonts w:eastAsia="Times New Roman" w:cs="Arial"/>
+          <w:color w:val="000000"/>
+          <w:lang w:eastAsia="da-DK"/>
+        </w:rPr>
+        <w:t>” -&gt; tryk på rødt kryds ud for valgte person.</w:t>
       </w:r>
     </w:p>
     <w:p>
@@ -7578,7 +6486,23 @@
           <w:color w:val="000000"/>
           <w:lang w:eastAsia="da-DK"/>
         </w:rPr>
-        <w:t>Baggrund: Test af mulighed for at vælge brugers projektnavn.</w:t>
+        <w:t>Baggrund</w:t>
+      </w:r>
+      <w:r>
+        <w:rPr>
+          <w:rFonts w:eastAsia="Times New Roman" w:cs="Arial"/>
+          <w:color w:val="000000"/>
+          <w:lang w:eastAsia="da-DK"/>
+        </w:rPr>
+        <w:t xml:space="preserve">: Test af mulighed for at ændre </w:t>
+      </w:r>
+      <w:r>
+        <w:rPr>
+          <w:rFonts w:eastAsia="Times New Roman" w:cs="Arial"/>
+          <w:color w:val="000000"/>
+          <w:lang w:eastAsia="da-DK"/>
+        </w:rPr>
+        <w:t>projektnavn.</w:t>
       </w:r>
     </w:p>
     <w:p>
@@ -7620,34 +6544,30 @@
         </w:rPr>
         <w:t>Korrekt: Klik ”</w:t>
       </w:r>
-      <w:proofErr w:type="spellStart"/>
-      <w:r>
-        <w:rPr>
-          <w:rFonts w:eastAsia="Times New Roman" w:cs="Arial"/>
-          <w:color w:val="000000"/>
-          <w:lang w:eastAsia="da-DK"/>
-        </w:rPr>
-        <w:t>Settings</w:t>
-      </w:r>
-      <w:proofErr w:type="spellEnd"/>
-      <w:r>
-        <w:rPr>
-          <w:rFonts w:eastAsia="Times New Roman" w:cs="Arial"/>
-          <w:color w:val="000000"/>
-          <w:lang w:eastAsia="da-DK"/>
-        </w:rPr>
-        <w:t xml:space="preserve">” -&gt; klik ”Edit </w:t>
-      </w:r>
-      <w:proofErr w:type="spellStart"/>
-      <w:r>
-        <w:rPr>
-          <w:rFonts w:eastAsia="Times New Roman" w:cs="Arial"/>
-          <w:color w:val="000000"/>
-          <w:lang w:eastAsia="da-DK"/>
-        </w:rPr>
-        <w:t>project</w:t>
-      </w:r>
-      <w:proofErr w:type="spellEnd"/>
+      <w:r>
+        <w:rPr>
+          <w:rFonts w:eastAsia="Times New Roman" w:cs="Arial"/>
+          <w:color w:val="000000"/>
+          <w:lang w:eastAsia="da-DK"/>
+        </w:rPr>
+        <w:t>Indstillinger</w:t>
+      </w:r>
+      <w:r>
+        <w:rPr>
+          <w:rFonts w:eastAsia="Times New Roman" w:cs="Arial"/>
+          <w:color w:val="000000"/>
+          <w:lang w:eastAsia="da-DK"/>
+        </w:rPr>
+        <w:t>” -&gt; klik ”</w:t>
+      </w:r>
+      <w:r>
+        <w:rPr>
+          <w:rFonts w:eastAsia="Times New Roman" w:cs="Arial"/>
+          <w:color w:val="000000"/>
+          <w:lang w:eastAsia="da-DK"/>
+        </w:rPr>
+        <w:t>Ret</w:t>
+      </w:r>
       <w:r>
         <w:rPr>
           <w:rFonts w:eastAsia="Times New Roman" w:cs="Arial"/>
@@ -7656,52 +6576,30 @@
         </w:rPr>
         <w:t xml:space="preserve"> </w:t>
       </w:r>
-      <w:proofErr w:type="spellStart"/>
-      <w:r>
-        <w:rPr>
-          <w:rFonts w:eastAsia="Times New Roman" w:cs="Arial"/>
-          <w:color w:val="000000"/>
-          <w:lang w:eastAsia="da-DK"/>
-        </w:rPr>
-        <w:t>name</w:t>
-      </w:r>
-      <w:proofErr w:type="spellEnd"/>
-      <w:r>
-        <w:rPr>
-          <w:rFonts w:eastAsia="Times New Roman" w:cs="Arial"/>
-          <w:color w:val="000000"/>
-          <w:lang w:eastAsia="da-DK"/>
-        </w:rPr>
-        <w:t xml:space="preserve">” -&gt; ændre navn -&gt; klik ”Save </w:t>
-      </w:r>
-      <w:proofErr w:type="spellStart"/>
-      <w:r>
-        <w:rPr>
-          <w:rFonts w:eastAsia="Times New Roman" w:cs="Arial"/>
-          <w:color w:val="000000"/>
-          <w:lang w:eastAsia="da-DK"/>
-        </w:rPr>
-        <w:t>project</w:t>
-      </w:r>
-      <w:proofErr w:type="spellEnd"/>
-      <w:r>
-        <w:rPr>
-          <w:rFonts w:eastAsia="Times New Roman" w:cs="Arial"/>
-          <w:color w:val="000000"/>
-          <w:lang w:eastAsia="da-DK"/>
-        </w:rPr>
-        <w:t xml:space="preserve"> </w:t>
-      </w:r>
-      <w:proofErr w:type="spellStart"/>
-      <w:r>
-        <w:rPr>
-          <w:rFonts w:eastAsia="Times New Roman" w:cs="Arial"/>
-          <w:color w:val="000000"/>
-          <w:lang w:eastAsia="da-DK"/>
-        </w:rPr>
-        <w:t>name</w:t>
-      </w:r>
-      <w:proofErr w:type="spellEnd"/>
+      <w:r>
+        <w:rPr>
+          <w:rFonts w:eastAsia="Times New Roman" w:cs="Arial"/>
+          <w:color w:val="000000"/>
+          <w:lang w:eastAsia="da-DK"/>
+        </w:rPr>
+        <w:t>projektnavn</w:t>
+      </w:r>
+      <w:r>
+        <w:rPr>
+          <w:rFonts w:eastAsia="Times New Roman" w:cs="Arial"/>
+          <w:color w:val="000000"/>
+          <w:lang w:eastAsia="da-DK"/>
+        </w:rPr>
+        <w:t>”</w:t>
+      </w:r>
+      <w:r>
+        <w:rPr>
+          <w:rFonts w:eastAsia="Times New Roman" w:cs="Arial"/>
+          <w:color w:val="000000"/>
+          <w:lang w:eastAsia="da-DK"/>
+        </w:rPr>
+        <w:t xml:space="preserve"> -&gt; ændre navn -&gt; klik ”Gem projektnavn</w:t>
+      </w:r>
       <w:r>
         <w:rPr>
           <w:rFonts w:eastAsia="Times New Roman" w:cs="Arial"/>
@@ -7834,7 +6732,25 @@
           <w:color w:val="000000"/>
           <w:lang w:eastAsia="da-DK"/>
         </w:rPr>
-        <w:t>Baggrund: Test af sikkerhed ved at kunne logge af en bruger.</w:t>
+        <w:t xml:space="preserve">Baggrund: </w:t>
+      </w:r>
+      <w:r>
+        <w:rPr>
+          <w:rFonts w:eastAsia="Times New Roman" w:cs="Arial"/>
+          <w:color w:val="000000"/>
+          <w:lang w:eastAsia="da-DK"/>
+        </w:rPr>
+        <w:t>Test af lethed ved at logge af</w:t>
+      </w:r>
+      <w:bookmarkStart w:id="27" w:name="_GoBack"/>
+      <w:bookmarkEnd w:id="27"/>
+      <w:r>
+        <w:rPr>
+          <w:rFonts w:eastAsia="Times New Roman" w:cs="Arial"/>
+          <w:color w:val="000000"/>
+          <w:lang w:eastAsia="da-DK"/>
+        </w:rPr>
+        <w:t>.</w:t>
       </w:r>
     </w:p>
     <w:p>
@@ -7854,25 +6770,7 @@
           <w:color w:val="000000"/>
           <w:lang w:eastAsia="da-DK"/>
         </w:rPr>
-        <w:t xml:space="preserve">Opgave: Du er færdig med </w:t>
-      </w:r>
-      <w:proofErr w:type="spellStart"/>
-      <w:r>
-        <w:rPr>
-          <w:rFonts w:eastAsia="Times New Roman" w:cs="Arial"/>
-          <w:color w:val="000000"/>
-          <w:lang w:eastAsia="da-DK"/>
-        </w:rPr>
-        <w:t>appen</w:t>
-      </w:r>
-      <w:proofErr w:type="spellEnd"/>
-      <w:r>
-        <w:rPr>
-          <w:rFonts w:eastAsia="Times New Roman" w:cs="Arial"/>
-          <w:color w:val="000000"/>
-          <w:lang w:eastAsia="da-DK"/>
-        </w:rPr>
-        <w:t xml:space="preserve"> for nu. Log af.</w:t>
+        <w:t>Opgave: Du er færdig med appen for nu. Log af.</w:t>
       </w:r>
     </w:p>
     <w:p>
@@ -7892,25 +6790,7 @@
           <w:color w:val="000000"/>
           <w:lang w:eastAsia="da-DK"/>
         </w:rPr>
-        <w:t>Korrekt: Klik ”</w:t>
-      </w:r>
-      <w:proofErr w:type="spellStart"/>
-      <w:r>
-        <w:rPr>
-          <w:rFonts w:eastAsia="Times New Roman" w:cs="Arial"/>
-          <w:color w:val="000000"/>
-          <w:lang w:eastAsia="da-DK"/>
-        </w:rPr>
-        <w:t>Settings</w:t>
-      </w:r>
-      <w:proofErr w:type="spellEnd"/>
-      <w:r>
-        <w:rPr>
-          <w:rFonts w:eastAsia="Times New Roman" w:cs="Arial"/>
-          <w:color w:val="000000"/>
-          <w:lang w:eastAsia="da-DK"/>
-        </w:rPr>
-        <w:t>” -&gt; klik ”Log out”.</w:t>
+        <w:t>Korrekt: Klik ”Settings” -&gt; klik ”Log out”.</w:t>
       </w:r>
     </w:p>
     <w:p>
@@ -7994,61 +6874,7 @@
           <w:color w:val="000000"/>
           <w:lang w:eastAsia="da-DK"/>
         </w:rPr>
-        <w:t>Korrekt: Log ind igen –&gt; klik ”</w:t>
-      </w:r>
-      <w:proofErr w:type="spellStart"/>
-      <w:r>
-        <w:rPr>
-          <w:rFonts w:eastAsia="Times New Roman" w:cs="Arial"/>
-          <w:color w:val="000000"/>
-          <w:lang w:eastAsia="da-DK"/>
-        </w:rPr>
-        <w:t>Settings</w:t>
-      </w:r>
-      <w:proofErr w:type="spellEnd"/>
-      <w:r>
-        <w:rPr>
-          <w:rFonts w:eastAsia="Times New Roman" w:cs="Arial"/>
-          <w:color w:val="000000"/>
-          <w:lang w:eastAsia="da-DK"/>
-        </w:rPr>
-        <w:t>” -&gt; klik ”</w:t>
-      </w:r>
-      <w:proofErr w:type="spellStart"/>
-      <w:r>
-        <w:rPr>
-          <w:rFonts w:eastAsia="Times New Roman" w:cs="Arial"/>
-          <w:color w:val="000000"/>
-          <w:lang w:eastAsia="da-DK"/>
-        </w:rPr>
-        <w:t>Delete</w:t>
-      </w:r>
-      <w:proofErr w:type="spellEnd"/>
-      <w:r>
-        <w:rPr>
-          <w:rFonts w:eastAsia="Times New Roman" w:cs="Arial"/>
-          <w:color w:val="000000"/>
-          <w:lang w:eastAsia="da-DK"/>
-        </w:rPr>
-        <w:t xml:space="preserve"> </w:t>
-      </w:r>
-      <w:proofErr w:type="spellStart"/>
-      <w:r>
-        <w:rPr>
-          <w:rFonts w:eastAsia="Times New Roman" w:cs="Arial"/>
-          <w:color w:val="000000"/>
-          <w:lang w:eastAsia="da-DK"/>
-        </w:rPr>
-        <w:t>project</w:t>
-      </w:r>
-      <w:proofErr w:type="spellEnd"/>
-      <w:r>
-        <w:rPr>
-          <w:rFonts w:eastAsia="Times New Roman" w:cs="Arial"/>
-          <w:color w:val="000000"/>
-          <w:lang w:eastAsia="da-DK"/>
-        </w:rPr>
-        <w:t>” -&gt; klik ”OK”.</w:t>
+        <w:t>Korrekt: Log ind igen –&gt; klik ”Settings” -&gt; klik ”Delete project” -&gt; klik ”OK”.</w:t>
       </w:r>
     </w:p>
     <w:p>
@@ -8759,25 +7585,7 @@
           <w:color w:val="000000"/>
           <w:lang w:eastAsia="da-DK"/>
         </w:rPr>
-        <w:t xml:space="preserve">Hvilke 2-3 ting fungerer bedst i </w:t>
-      </w:r>
-      <w:proofErr w:type="spellStart"/>
-      <w:r>
-        <w:rPr>
-          <w:rFonts w:eastAsia="Times New Roman" w:cs="Arial"/>
-          <w:color w:val="000000"/>
-          <w:lang w:eastAsia="da-DK"/>
-        </w:rPr>
-        <w:t>webappen</w:t>
-      </w:r>
-      <w:proofErr w:type="spellEnd"/>
-      <w:r>
-        <w:rPr>
-          <w:rFonts w:eastAsia="Times New Roman" w:cs="Arial"/>
-          <w:color w:val="000000"/>
-          <w:lang w:eastAsia="da-DK"/>
-        </w:rPr>
-        <w:t>?</w:t>
+        <w:t>Hvilke 2-3 ting fungerer bedst i webappen?</w:t>
       </w:r>
     </w:p>
     <w:p>
@@ -8823,25 +7631,7 @@
           <w:color w:val="000000"/>
           <w:lang w:eastAsia="da-DK"/>
         </w:rPr>
-        <w:t xml:space="preserve">Hvilken funktionalitet savnede du i </w:t>
-      </w:r>
-      <w:proofErr w:type="spellStart"/>
-      <w:r>
-        <w:rPr>
-          <w:rFonts w:eastAsia="Times New Roman" w:cs="Arial"/>
-          <w:color w:val="000000"/>
-          <w:lang w:eastAsia="da-DK"/>
-        </w:rPr>
-        <w:t>webappen</w:t>
-      </w:r>
-      <w:proofErr w:type="spellEnd"/>
-      <w:r>
-        <w:rPr>
-          <w:rFonts w:eastAsia="Times New Roman" w:cs="Arial"/>
-          <w:color w:val="000000"/>
-          <w:lang w:eastAsia="da-DK"/>
-        </w:rPr>
-        <w:t>?</w:t>
+        <w:t>Hvilken funktionalitet savnede du i webappen?</w:t>
       </w:r>
     </w:p>
     <w:p>
@@ -8864,25 +7654,7 @@
           <w:color w:val="000000"/>
           <w:lang w:eastAsia="da-DK"/>
         </w:rPr>
-        <w:t xml:space="preserve">Kender du andre, tilsvarende </w:t>
-      </w:r>
-      <w:proofErr w:type="spellStart"/>
-      <w:r>
-        <w:rPr>
-          <w:rFonts w:eastAsia="Times New Roman" w:cs="Arial"/>
-          <w:color w:val="000000"/>
-          <w:lang w:eastAsia="da-DK"/>
-        </w:rPr>
-        <w:t>webapps</w:t>
-      </w:r>
-      <w:proofErr w:type="spellEnd"/>
-      <w:r>
-        <w:rPr>
-          <w:rFonts w:eastAsia="Times New Roman" w:cs="Arial"/>
-          <w:color w:val="000000"/>
-          <w:lang w:eastAsia="da-DK"/>
-        </w:rPr>
-        <w:t>?</w:t>
+        <w:t>Kender du andre, tilsvarende webapps?</w:t>
       </w:r>
     </w:p>
     <w:p>
@@ -8905,25 +7677,7 @@
           <w:color w:val="000000"/>
           <w:lang w:eastAsia="da-DK"/>
         </w:rPr>
-        <w:t xml:space="preserve">Vil du anbefale denne </w:t>
-      </w:r>
-      <w:proofErr w:type="spellStart"/>
-      <w:r>
-        <w:rPr>
-          <w:rFonts w:eastAsia="Times New Roman" w:cs="Arial"/>
-          <w:color w:val="000000"/>
-          <w:lang w:eastAsia="da-DK"/>
-        </w:rPr>
-        <w:t>webapp</w:t>
-      </w:r>
-      <w:proofErr w:type="spellEnd"/>
-      <w:r>
-        <w:rPr>
-          <w:rFonts w:eastAsia="Times New Roman" w:cs="Arial"/>
-          <w:color w:val="000000"/>
-          <w:lang w:eastAsia="da-DK"/>
-        </w:rPr>
-        <w:t xml:space="preserve"> til andre?</w:t>
+        <w:t>Vil du anbefale denne webapp til andre?</w:t>
       </w:r>
     </w:p>
     <w:p>
@@ -8946,25 +7700,7 @@
           <w:color w:val="000000"/>
           <w:lang w:eastAsia="da-DK"/>
         </w:rPr>
-        <w:t xml:space="preserve">Ville du bruge denne </w:t>
-      </w:r>
-      <w:proofErr w:type="spellStart"/>
-      <w:r>
-        <w:rPr>
-          <w:rFonts w:eastAsia="Times New Roman" w:cs="Arial"/>
-          <w:color w:val="000000"/>
-          <w:lang w:eastAsia="da-DK"/>
-        </w:rPr>
-        <w:t>webapp</w:t>
-      </w:r>
-      <w:proofErr w:type="spellEnd"/>
-      <w:r>
-        <w:rPr>
-          <w:rFonts w:eastAsia="Times New Roman" w:cs="Arial"/>
-          <w:color w:val="000000"/>
-          <w:lang w:eastAsia="da-DK"/>
-        </w:rPr>
-        <w:t xml:space="preserve"> selv?</w:t>
+        <w:t>Ville du bruge denne webapp selv?</w:t>
       </w:r>
     </w:p>
     <w:p>
@@ -9049,29 +7785,7 @@
           <w:szCs w:val="32"/>
           <w:lang w:eastAsia="da-DK"/>
         </w:rPr>
-        <w:t xml:space="preserve">Bilag: </w:t>
-      </w:r>
-      <w:proofErr w:type="spellStart"/>
-      <w:r>
-        <w:rPr>
-          <w:rFonts w:eastAsia="Times New Roman" w:cs="Arial"/>
-          <w:color w:val="000000"/>
-          <w:sz w:val="32"/>
-          <w:szCs w:val="32"/>
-          <w:lang w:eastAsia="da-DK"/>
-        </w:rPr>
-        <w:t>Gantt</w:t>
-      </w:r>
-      <w:proofErr w:type="spellEnd"/>
-      <w:r>
-        <w:rPr>
-          <w:rFonts w:eastAsia="Times New Roman" w:cs="Arial"/>
-          <w:color w:val="000000"/>
-          <w:sz w:val="32"/>
-          <w:szCs w:val="32"/>
-          <w:lang w:eastAsia="da-DK"/>
-        </w:rPr>
-        <w:t xml:space="preserve"> diagram over projektforløb</w:t>
+        <w:t>Bilag: Gantt diagram over projektforløb</w:t>
       </w:r>
       <w:bookmarkEnd w:id="31"/>
     </w:p>
@@ -9297,25 +8011,7 @@
           <w:color w:val="000000"/>
           <w:lang w:eastAsia="da-DK"/>
         </w:rPr>
-        <w:t xml:space="preserve">Foretaget </w:t>
-      </w:r>
-      <w:proofErr w:type="spellStart"/>
-      <w:r>
-        <w:rPr>
-          <w:rFonts w:eastAsia="Times New Roman" w:cs="Arial"/>
-          <w:color w:val="000000"/>
-          <w:lang w:eastAsia="da-DK"/>
-        </w:rPr>
-        <w:t>usability</w:t>
-      </w:r>
-      <w:proofErr w:type="spellEnd"/>
-      <w:r>
-        <w:rPr>
-          <w:rFonts w:eastAsia="Times New Roman" w:cs="Arial"/>
-          <w:color w:val="000000"/>
-          <w:lang w:eastAsia="da-DK"/>
-        </w:rPr>
-        <w:t xml:space="preserve"> tests</w:t>
+        <w:t>Foretaget usability tests</w:t>
       </w:r>
     </w:p>
     <w:p>
@@ -9373,25 +8069,7 @@
           <w:color w:val="000000"/>
           <w:lang w:eastAsia="da-DK"/>
         </w:rPr>
-        <w:t xml:space="preserve">Rettet hjemmesiden til efter </w:t>
-      </w:r>
-      <w:proofErr w:type="spellStart"/>
-      <w:r>
-        <w:rPr>
-          <w:rFonts w:eastAsia="Times New Roman" w:cs="Arial"/>
-          <w:color w:val="000000"/>
-          <w:lang w:eastAsia="da-DK"/>
-        </w:rPr>
-        <w:t>usability</w:t>
-      </w:r>
-      <w:proofErr w:type="spellEnd"/>
-      <w:r>
-        <w:rPr>
-          <w:rFonts w:eastAsia="Times New Roman" w:cs="Arial"/>
-          <w:color w:val="000000"/>
-          <w:lang w:eastAsia="da-DK"/>
-        </w:rPr>
-        <w:t xml:space="preserve"> test resultater</w:t>
+        <w:t>Rettet hjemmesiden til efter usability test resultater</w:t>
       </w:r>
     </w:p>
     <w:p>
@@ -9479,25 +8157,7 @@
           <w:color w:val="000000"/>
           <w:lang w:eastAsia="da-DK"/>
         </w:rPr>
-        <w:t xml:space="preserve">Foretaget ny </w:t>
-      </w:r>
-      <w:proofErr w:type="spellStart"/>
-      <w:r>
-        <w:rPr>
-          <w:rFonts w:eastAsia="Times New Roman" w:cs="Arial"/>
-          <w:color w:val="000000"/>
-          <w:lang w:eastAsia="da-DK"/>
-        </w:rPr>
-        <w:t>usability</w:t>
-      </w:r>
-      <w:proofErr w:type="spellEnd"/>
-      <w:r>
-        <w:rPr>
-          <w:rFonts w:eastAsia="Times New Roman" w:cs="Arial"/>
-          <w:color w:val="000000"/>
-          <w:lang w:eastAsia="da-DK"/>
-        </w:rPr>
-        <w:t xml:space="preserve"> test</w:t>
+        <w:t>Foretaget ny usability test</w:t>
       </w:r>
     </w:p>
     <w:p>
@@ -9610,29 +8270,7 @@
           <w:szCs w:val="32"/>
           <w:lang w:eastAsia="da-DK"/>
         </w:rPr>
-        <w:t xml:space="preserve">Case modeller, </w:t>
-      </w:r>
-      <w:proofErr w:type="spellStart"/>
-      <w:r>
-        <w:rPr>
-          <w:rFonts w:eastAsia="Times New Roman" w:cs="Arial"/>
-          <w:color w:val="000000"/>
-          <w:sz w:val="32"/>
-          <w:szCs w:val="32"/>
-          <w:lang w:eastAsia="da-DK"/>
-        </w:rPr>
-        <w:t>use</w:t>
-      </w:r>
-      <w:proofErr w:type="spellEnd"/>
-      <w:r>
-        <w:rPr>
-          <w:rFonts w:eastAsia="Times New Roman" w:cs="Arial"/>
-          <w:color w:val="000000"/>
-          <w:sz w:val="32"/>
-          <w:szCs w:val="32"/>
-          <w:lang w:eastAsia="da-DK"/>
-        </w:rPr>
-        <w:t xml:space="preserve"> cases, klassediagrammer, sekvensdiagrammer? Eftersom vi ikke bruger klasser, skal disse nok ikke med…? Er disse overhovedet nødvendige i første omgang?</w:t>
+        <w:t>Case modeller, use cases, klassediagrammer, sekvensdiagrammer? Eftersom vi ikke bruger klasser, skal disse nok ikke med…? Er disse overhovedet nødvendige i første omgang?</w:t>
       </w:r>
       <w:bookmarkEnd w:id="34"/>
     </w:p>
@@ -12756,6 +11394,7 @@
   <w:style w:type="character" w:default="1" w:styleId="DefaultParagraphFont">
     <w:name w:val="Default Paragraph Font"/>
     <w:uiPriority w:val="1"/>
+    <w:semiHidden/>
     <w:unhideWhenUsed/>
   </w:style>
   <w:style w:type="table" w:default="1" w:styleId="TableNormal">
@@ -13204,7 +11843,7 @@
 </file>
 
 <file path=customXml/itemProps1.xml><?xml version="1.0" encoding="utf-8"?>
-<ds:datastoreItem xmlns:ds="http://schemas.openxmlformats.org/officeDocument/2006/customXml" ds:itemID="{1314EEC9-E9BD-45D6-96DC-DACF1F692A7C}">
+<ds:datastoreItem xmlns:ds="http://schemas.openxmlformats.org/officeDocument/2006/customXml" ds:itemID="{CFB2A2B3-93D0-4FA5-9307-ABBB0B0ADED4}">
   <ds:schemaRefs>
     <ds:schemaRef ds:uri="http://schemas.openxmlformats.org/officeDocument/2006/bibliography"/>
   </ds:schemaRefs>

</xml_diff>

<commit_message>
Small change to drejebog
Small change to drejebog
</commit_message>
<xml_diff>
--- a/Bachelor_rapport.docx
+++ b/Bachelor_rapport.docx
@@ -12,6 +12,7 @@
           <w:lang w:eastAsia="da-DK"/>
         </w:rPr>
       </w:pPr>
+      <w:proofErr w:type="spellStart"/>
       <w:r>
         <w:rPr>
           <w:rFonts w:eastAsia="Times New Roman" w:cs="Arial"/>
@@ -20,26 +21,47 @@
           <w:szCs w:val="52"/>
           <w:lang w:eastAsia="da-DK"/>
         </w:rPr>
-        <w:t>Breakfast management</w:t>
-      </w:r>
-    </w:p>
-    <w:p>
-      <w:pPr>
-        <w:spacing w:after="0" w:line="276" w:lineRule="auto"/>
-        <w:rPr>
-          <w:rFonts w:eastAsia="Times New Roman" w:cs="Times New Roman"/>
-          <w:sz w:val="24"/>
-          <w:szCs w:val="24"/>
-          <w:lang w:eastAsia="da-DK"/>
-        </w:rPr>
-      </w:pPr>
-      <w:r>
-        <w:rPr>
-          <w:rFonts w:eastAsia="Times New Roman" w:cs="Arial"/>
-          <w:color w:val="000000"/>
-          <w:lang w:eastAsia="da-DK"/>
-        </w:rPr>
-        <w:t>af Casper Radmer Jensen &amp; Aleksander Adrian Gabel</w:t>
+        <w:t>Breakfast</w:t>
+      </w:r>
+      <w:proofErr w:type="spellEnd"/>
+      <w:r>
+        <w:rPr>
+          <w:rFonts w:eastAsia="Times New Roman" w:cs="Arial"/>
+          <w:color w:val="000000"/>
+          <w:sz w:val="52"/>
+          <w:szCs w:val="52"/>
+          <w:lang w:eastAsia="da-DK"/>
+        </w:rPr>
+        <w:t xml:space="preserve"> management</w:t>
+      </w:r>
+    </w:p>
+    <w:p>
+      <w:pPr>
+        <w:spacing w:after="0" w:line="276" w:lineRule="auto"/>
+        <w:rPr>
+          <w:rFonts w:eastAsia="Times New Roman" w:cs="Times New Roman"/>
+          <w:sz w:val="24"/>
+          <w:szCs w:val="24"/>
+          <w:lang w:eastAsia="da-DK"/>
+        </w:rPr>
+      </w:pPr>
+      <w:proofErr w:type="gramStart"/>
+      <w:r>
+        <w:rPr>
+          <w:rFonts w:eastAsia="Times New Roman" w:cs="Arial"/>
+          <w:color w:val="000000"/>
+          <w:lang w:eastAsia="da-DK"/>
+        </w:rPr>
+        <w:t>af</w:t>
+      </w:r>
+      <w:proofErr w:type="gramEnd"/>
+      <w:r>
+        <w:rPr>
+          <w:rFonts w:eastAsia="Times New Roman" w:cs="Arial"/>
+          <w:color w:val="000000"/>
+          <w:lang w:eastAsia="da-DK"/>
+        </w:rPr>
+        <w:t xml:space="preserve"> Casper Radmer Jensen &amp; Aleksander Adrian Gabel</w:t>
       </w:r>
     </w:p>
     <w:p>
@@ -205,7 +227,43 @@
           <w:color w:val="000000"/>
           <w:lang w:eastAsia="da-DK"/>
         </w:rPr>
-        <w:t>En kort teaser, som for den forventede læser gør rede for, hvorfor projektet er interessant, for state-of-the-art, for jeres resultater, og for forventninger til læseren.</w:t>
+        <w:t xml:space="preserve">En kort </w:t>
+      </w:r>
+      <w:proofErr w:type="spellStart"/>
+      <w:r>
+        <w:rPr>
+          <w:rFonts w:eastAsia="Times New Roman" w:cs="Arial"/>
+          <w:color w:val="000000"/>
+          <w:lang w:eastAsia="da-DK"/>
+        </w:rPr>
+        <w:t>teaser</w:t>
+      </w:r>
+      <w:proofErr w:type="spellEnd"/>
+      <w:r>
+        <w:rPr>
+          <w:rFonts w:eastAsia="Times New Roman" w:cs="Arial"/>
+          <w:color w:val="000000"/>
+          <w:lang w:eastAsia="da-DK"/>
+        </w:rPr>
+        <w:t xml:space="preserve">, som for den forventede læser gør rede for, hvorfor projektet er interessant, for </w:t>
+      </w:r>
+      <w:proofErr w:type="spellStart"/>
+      <w:r>
+        <w:rPr>
+          <w:rFonts w:eastAsia="Times New Roman" w:cs="Arial"/>
+          <w:color w:val="000000"/>
+          <w:lang w:eastAsia="da-DK"/>
+        </w:rPr>
+        <w:t>state</w:t>
+      </w:r>
+      <w:proofErr w:type="spellEnd"/>
+      <w:r>
+        <w:rPr>
+          <w:rFonts w:eastAsia="Times New Roman" w:cs="Arial"/>
+          <w:color w:val="000000"/>
+          <w:lang w:eastAsia="da-DK"/>
+        </w:rPr>
+        <w:t>-of-the-art, for jeres resultater, og for forventninger til læseren.</w:t>
       </w:r>
     </w:p>
     <w:p>
@@ -2755,7 +2813,43 @@
           <w:color w:val="000000"/>
           <w:lang w:eastAsia="da-DK"/>
         </w:rPr>
-        <w:t>Hvordan designer man en brugervenlig webapp omkring morgenmadsadministration, hvor mindst 75% af brugerne skal være tilfredse med designet og kan benytte appen uden hjælp.</w:t>
+        <w:t xml:space="preserve">Hvordan designer man en brugervenlig </w:t>
+      </w:r>
+      <w:proofErr w:type="spellStart"/>
+      <w:r>
+        <w:rPr>
+          <w:rFonts w:eastAsia="Times New Roman" w:cs="Arial"/>
+          <w:color w:val="000000"/>
+          <w:lang w:eastAsia="da-DK"/>
+        </w:rPr>
+        <w:t>webapp</w:t>
+      </w:r>
+      <w:proofErr w:type="spellEnd"/>
+      <w:r>
+        <w:rPr>
+          <w:rFonts w:eastAsia="Times New Roman" w:cs="Arial"/>
+          <w:color w:val="000000"/>
+          <w:lang w:eastAsia="da-DK"/>
+        </w:rPr>
+        <w:t xml:space="preserve"> omkring morgenmadsadministration, hvor mindst 75% af brugerne skal være tilfredse med designet og kan benytte </w:t>
+      </w:r>
+      <w:proofErr w:type="spellStart"/>
+      <w:r>
+        <w:rPr>
+          <w:rFonts w:eastAsia="Times New Roman" w:cs="Arial"/>
+          <w:color w:val="000000"/>
+          <w:lang w:eastAsia="da-DK"/>
+        </w:rPr>
+        <w:t>appen</w:t>
+      </w:r>
+      <w:proofErr w:type="spellEnd"/>
+      <w:r>
+        <w:rPr>
+          <w:rFonts w:eastAsia="Times New Roman" w:cs="Arial"/>
+          <w:color w:val="000000"/>
+          <w:lang w:eastAsia="da-DK"/>
+        </w:rPr>
+        <w:t xml:space="preserve"> uden hjælp.</w:t>
       </w:r>
     </w:p>
     <w:p>
@@ -2817,6 +2911,7 @@
         </w:rPr>
       </w:pPr>
       <w:bookmarkStart w:id="4" w:name="_Toc447881013"/>
+      <w:proofErr w:type="spellStart"/>
       <w:r>
         <w:rPr>
           <w:rFonts w:eastAsia="Times New Roman" w:cs="Arial"/>
@@ -2825,9 +2920,54 @@
           <w:szCs w:val="28"/>
           <w:lang w:val="en-US" w:eastAsia="da-DK"/>
         </w:rPr>
-        <w:t>Systemdefinition efter FACTOR-princippet</w:t>
+        <w:t>Systemdefinition</w:t>
+      </w:r>
+      <w:proofErr w:type="spellEnd"/>
+      <w:r>
+        <w:rPr>
+          <w:rFonts w:eastAsia="Times New Roman" w:cs="Arial"/>
+          <w:color w:val="434343"/>
+          <w:sz w:val="28"/>
+          <w:szCs w:val="28"/>
+          <w:lang w:val="en-US" w:eastAsia="da-DK"/>
+        </w:rPr>
+        <w:t xml:space="preserve"> </w:t>
+      </w:r>
+      <w:proofErr w:type="spellStart"/>
+      <w:r>
+        <w:rPr>
+          <w:rFonts w:eastAsia="Times New Roman" w:cs="Arial"/>
+          <w:color w:val="434343"/>
+          <w:sz w:val="28"/>
+          <w:szCs w:val="28"/>
+          <w:lang w:val="en-US" w:eastAsia="da-DK"/>
+        </w:rPr>
+        <w:t>efter</w:t>
+      </w:r>
+      <w:proofErr w:type="spellEnd"/>
+      <w:r>
+        <w:rPr>
+          <w:rFonts w:eastAsia="Times New Roman" w:cs="Arial"/>
+          <w:color w:val="434343"/>
+          <w:sz w:val="28"/>
+          <w:szCs w:val="28"/>
+          <w:lang w:val="en-US" w:eastAsia="da-DK"/>
+        </w:rPr>
+        <w:t xml:space="preserve"> FACTOR-</w:t>
+      </w:r>
+      <w:proofErr w:type="spellStart"/>
+      <w:r>
+        <w:rPr>
+          <w:rFonts w:eastAsia="Times New Roman" w:cs="Arial"/>
+          <w:color w:val="434343"/>
+          <w:sz w:val="28"/>
+          <w:szCs w:val="28"/>
+          <w:lang w:val="en-US" w:eastAsia="da-DK"/>
+        </w:rPr>
+        <w:t>princippet</w:t>
       </w:r>
       <w:bookmarkEnd w:id="4"/>
+      <w:proofErr w:type="spellEnd"/>
     </w:p>
     <w:p>
       <w:pPr>
@@ -2984,6 +3124,7 @@
           <w:lang w:eastAsia="da-DK"/>
         </w:rPr>
       </w:pPr>
+      <w:proofErr w:type="spellStart"/>
       <w:r>
         <w:rPr>
           <w:rFonts w:eastAsia="Times New Roman" w:cs="Arial"/>
@@ -2994,6 +3135,7 @@
         </w:rPr>
         <w:t>Responsibility</w:t>
       </w:r>
+      <w:proofErr w:type="spellEnd"/>
       <w:r>
         <w:rPr>
           <w:rFonts w:eastAsia="Times New Roman" w:cs="Arial"/>
@@ -3065,13 +3207,41 @@
           <w:lang w:eastAsia="da-DK"/>
         </w:rPr>
       </w:pPr>
-      <w:r>
-        <w:rPr>
-          <w:rFonts w:eastAsia="Times New Roman" w:cs="Arial"/>
-          <w:color w:val="000000"/>
-          <w:lang w:eastAsia="da-DK"/>
-        </w:rPr>
-        <w:t>Appen skal som minimum virke i nyeste version af Chrome og Explorer samt på mobil og PC.</w:t>
+      <w:proofErr w:type="spellStart"/>
+      <w:r>
+        <w:rPr>
+          <w:rFonts w:eastAsia="Times New Roman" w:cs="Arial"/>
+          <w:color w:val="000000"/>
+          <w:lang w:eastAsia="da-DK"/>
+        </w:rPr>
+        <w:t>Appen</w:t>
+      </w:r>
+      <w:proofErr w:type="spellEnd"/>
+      <w:r>
+        <w:rPr>
+          <w:rFonts w:eastAsia="Times New Roman" w:cs="Arial"/>
+          <w:color w:val="000000"/>
+          <w:lang w:eastAsia="da-DK"/>
+        </w:rPr>
+        <w:t xml:space="preserve"> skal som minimum virke i nyeste version af </w:t>
+      </w:r>
+      <w:proofErr w:type="spellStart"/>
+      <w:r>
+        <w:rPr>
+          <w:rFonts w:eastAsia="Times New Roman" w:cs="Arial"/>
+          <w:color w:val="000000"/>
+          <w:lang w:eastAsia="da-DK"/>
+        </w:rPr>
+        <w:t>Chrome</w:t>
+      </w:r>
+      <w:proofErr w:type="spellEnd"/>
+      <w:r>
+        <w:rPr>
+          <w:rFonts w:eastAsia="Times New Roman" w:cs="Arial"/>
+          <w:color w:val="000000"/>
+          <w:lang w:eastAsia="da-DK"/>
+        </w:rPr>
+        <w:t xml:space="preserve"> og Explorer samt på mobil og PC.</w:t>
       </w:r>
     </w:p>
     <w:p>
@@ -3134,13 +3304,23 @@
           <w:lang w:eastAsia="da-DK"/>
         </w:rPr>
       </w:pPr>
-      <w:r>
-        <w:rPr>
-          <w:rFonts w:eastAsia="Times New Roman" w:cs="Arial"/>
-          <w:color w:val="000000"/>
-          <w:lang w:eastAsia="da-DK"/>
-        </w:rPr>
-        <w:t>Appen vil under projektet blive afviklet på en lokal server</w:t>
+      <w:proofErr w:type="spellStart"/>
+      <w:r>
+        <w:rPr>
+          <w:rFonts w:eastAsia="Times New Roman" w:cs="Arial"/>
+          <w:color w:val="000000"/>
+          <w:lang w:eastAsia="da-DK"/>
+        </w:rPr>
+        <w:t>Appen</w:t>
+      </w:r>
+      <w:proofErr w:type="spellEnd"/>
+      <w:r>
+        <w:rPr>
+          <w:rFonts w:eastAsia="Times New Roman" w:cs="Arial"/>
+          <w:color w:val="000000"/>
+          <w:lang w:eastAsia="da-DK"/>
+        </w:rPr>
+        <w:t xml:space="preserve"> vil under projektet blive afviklet på en lokal server</w:t>
       </w:r>
     </w:p>
     <w:p>
@@ -3157,13 +3337,23 @@
           <w:lang w:eastAsia="da-DK"/>
         </w:rPr>
       </w:pPr>
-      <w:r>
-        <w:rPr>
-          <w:rFonts w:eastAsia="Times New Roman" w:cs="Arial"/>
-          <w:color w:val="000000"/>
-          <w:lang w:eastAsia="da-DK"/>
-        </w:rPr>
-        <w:t>Usability tests vil foregå på vores egne computere</w:t>
+      <w:proofErr w:type="spellStart"/>
+      <w:r>
+        <w:rPr>
+          <w:rFonts w:eastAsia="Times New Roman" w:cs="Arial"/>
+          <w:color w:val="000000"/>
+          <w:lang w:eastAsia="da-DK"/>
+        </w:rPr>
+        <w:t>Usability</w:t>
+      </w:r>
+      <w:proofErr w:type="spellEnd"/>
+      <w:r>
+        <w:rPr>
+          <w:rFonts w:eastAsia="Times New Roman" w:cs="Arial"/>
+          <w:color w:val="000000"/>
+          <w:lang w:eastAsia="da-DK"/>
+        </w:rPr>
+        <w:t xml:space="preserve"> tests vil foregå på vores egne computere</w:t>
       </w:r>
     </w:p>
     <w:p>
@@ -3245,7 +3435,43 @@
           <w:color w:val="000000"/>
           <w:lang w:eastAsia="da-DK"/>
         </w:rPr>
-        <w:t>Funktionelle krav beskriver interaktioner mellem webapp og bruger. Vores funktionelle krav beskriver nøgternt, hvad vores webapp skal kunne, uafhængig af hvordan vi implementerer det.</w:t>
+        <w:t xml:space="preserve">Funktionelle krav beskriver interaktioner mellem </w:t>
+      </w:r>
+      <w:proofErr w:type="spellStart"/>
+      <w:r>
+        <w:rPr>
+          <w:rFonts w:eastAsia="Times New Roman" w:cs="Arial"/>
+          <w:color w:val="000000"/>
+          <w:lang w:eastAsia="da-DK"/>
+        </w:rPr>
+        <w:t>webapp</w:t>
+      </w:r>
+      <w:proofErr w:type="spellEnd"/>
+      <w:r>
+        <w:rPr>
+          <w:rFonts w:eastAsia="Times New Roman" w:cs="Arial"/>
+          <w:color w:val="000000"/>
+          <w:lang w:eastAsia="da-DK"/>
+        </w:rPr>
+        <w:t xml:space="preserve"> og bruger. Vores funktionelle krav beskriver nøgternt, hvad vores </w:t>
+      </w:r>
+      <w:proofErr w:type="spellStart"/>
+      <w:r>
+        <w:rPr>
+          <w:rFonts w:eastAsia="Times New Roman" w:cs="Arial"/>
+          <w:color w:val="000000"/>
+          <w:lang w:eastAsia="da-DK"/>
+        </w:rPr>
+        <w:t>webapp</w:t>
+      </w:r>
+      <w:proofErr w:type="spellEnd"/>
+      <w:r>
+        <w:rPr>
+          <w:rFonts w:eastAsia="Times New Roman" w:cs="Arial"/>
+          <w:color w:val="000000"/>
+          <w:lang w:eastAsia="da-DK"/>
+        </w:rPr>
+        <w:t xml:space="preserve"> skal kunne, uafhængig af hvordan vi implementerer det.</w:t>
       </w:r>
     </w:p>
     <w:p>
@@ -3503,13 +3729,41 @@
           <w:lang w:eastAsia="da-DK"/>
         </w:rPr>
       </w:pPr>
-      <w:r>
-        <w:rPr>
-          <w:rFonts w:eastAsia="Times New Roman" w:cs="Arial"/>
-          <w:color w:val="000000"/>
-          <w:lang w:eastAsia="da-DK"/>
-        </w:rPr>
-        <w:t>Webappen er opbygget med udgangspunkt i et MVC-lignende arkitekturmønster, omend flere friheder tages. For hvert punkt inkluderes også et afsnit omkring eventuelle ændringer efter usability tests.</w:t>
+      <w:proofErr w:type="spellStart"/>
+      <w:r>
+        <w:rPr>
+          <w:rFonts w:eastAsia="Times New Roman" w:cs="Arial"/>
+          <w:color w:val="000000"/>
+          <w:lang w:eastAsia="da-DK"/>
+        </w:rPr>
+        <w:t>Webappen</w:t>
+      </w:r>
+      <w:proofErr w:type="spellEnd"/>
+      <w:r>
+        <w:rPr>
+          <w:rFonts w:eastAsia="Times New Roman" w:cs="Arial"/>
+          <w:color w:val="000000"/>
+          <w:lang w:eastAsia="da-DK"/>
+        </w:rPr>
+        <w:t xml:space="preserve"> er opbygget med udgangspunkt i et MVC-lignende arkitekturmønster, omend flere friheder tages. For hvert punkt inkluderes også et afsnit omkring eventuelle ændringer efter </w:t>
+      </w:r>
+      <w:proofErr w:type="spellStart"/>
+      <w:r>
+        <w:rPr>
+          <w:rFonts w:eastAsia="Times New Roman" w:cs="Arial"/>
+          <w:color w:val="000000"/>
+          <w:lang w:eastAsia="da-DK"/>
+        </w:rPr>
+        <w:t>usability</w:t>
+      </w:r>
+      <w:proofErr w:type="spellEnd"/>
+      <w:r>
+        <w:rPr>
+          <w:rFonts w:eastAsia="Times New Roman" w:cs="Arial"/>
+          <w:color w:val="000000"/>
+          <w:lang w:eastAsia="da-DK"/>
+        </w:rPr>
+        <w:t xml:space="preserve"> tests.</w:t>
       </w:r>
     </w:p>
     <w:p>
@@ -3534,7 +3788,29 @@
           <w:szCs w:val="28"/>
           <w:lang w:eastAsia="da-DK"/>
         </w:rPr>
-        <w:t>Model (database, ajax-hentet php)</w:t>
+        <w:t xml:space="preserve">Model (database, ajax-hentet </w:t>
+      </w:r>
+      <w:proofErr w:type="spellStart"/>
+      <w:r>
+        <w:rPr>
+          <w:rFonts w:eastAsia="Times New Roman" w:cs="Arial"/>
+          <w:color w:val="434343"/>
+          <w:sz w:val="28"/>
+          <w:szCs w:val="28"/>
+          <w:lang w:eastAsia="da-DK"/>
+        </w:rPr>
+        <w:t>php</w:t>
+      </w:r>
+      <w:proofErr w:type="spellEnd"/>
+      <w:r>
+        <w:rPr>
+          <w:rFonts w:eastAsia="Times New Roman" w:cs="Arial"/>
+          <w:color w:val="434343"/>
+          <w:sz w:val="28"/>
+          <w:szCs w:val="28"/>
+          <w:lang w:eastAsia="da-DK"/>
+        </w:rPr>
+        <w:t>)</w:t>
       </w:r>
       <w:bookmarkEnd w:id="10"/>
     </w:p>
@@ -3578,7 +3854,79 @@
           <w:color w:val="000000"/>
           <w:lang w:eastAsia="da-DK"/>
         </w:rPr>
-        <w:t>Hvordan er databasetabellerne opbygget? Særligt i forhold til foreign keys, unique fields mm.</w:t>
+        <w:t xml:space="preserve">Hvordan er databasetabellerne opbygget? Særligt i forhold til </w:t>
+      </w:r>
+      <w:proofErr w:type="spellStart"/>
+      <w:r>
+        <w:rPr>
+          <w:rFonts w:eastAsia="Times New Roman" w:cs="Arial"/>
+          <w:color w:val="000000"/>
+          <w:lang w:eastAsia="da-DK"/>
+        </w:rPr>
+        <w:t>foreign</w:t>
+      </w:r>
+      <w:proofErr w:type="spellEnd"/>
+      <w:r>
+        <w:rPr>
+          <w:rFonts w:eastAsia="Times New Roman" w:cs="Arial"/>
+          <w:color w:val="000000"/>
+          <w:lang w:eastAsia="da-DK"/>
+        </w:rPr>
+        <w:t xml:space="preserve"> </w:t>
+      </w:r>
+      <w:proofErr w:type="spellStart"/>
+      <w:r>
+        <w:rPr>
+          <w:rFonts w:eastAsia="Times New Roman" w:cs="Arial"/>
+          <w:color w:val="000000"/>
+          <w:lang w:eastAsia="da-DK"/>
+        </w:rPr>
+        <w:t>keys</w:t>
+      </w:r>
+      <w:proofErr w:type="spellEnd"/>
+      <w:r>
+        <w:rPr>
+          <w:rFonts w:eastAsia="Times New Roman" w:cs="Arial"/>
+          <w:color w:val="000000"/>
+          <w:lang w:eastAsia="da-DK"/>
+        </w:rPr>
+        <w:t xml:space="preserve">, </w:t>
+      </w:r>
+      <w:proofErr w:type="spellStart"/>
+      <w:r>
+        <w:rPr>
+          <w:rFonts w:eastAsia="Times New Roman" w:cs="Arial"/>
+          <w:color w:val="000000"/>
+          <w:lang w:eastAsia="da-DK"/>
+        </w:rPr>
+        <w:t>unique</w:t>
+      </w:r>
+      <w:proofErr w:type="spellEnd"/>
+      <w:r>
+        <w:rPr>
+          <w:rFonts w:eastAsia="Times New Roman" w:cs="Arial"/>
+          <w:color w:val="000000"/>
+          <w:lang w:eastAsia="da-DK"/>
+        </w:rPr>
+        <w:t xml:space="preserve"> </w:t>
+      </w:r>
+      <w:proofErr w:type="spellStart"/>
+      <w:r>
+        <w:rPr>
+          <w:rFonts w:eastAsia="Times New Roman" w:cs="Arial"/>
+          <w:color w:val="000000"/>
+          <w:lang w:eastAsia="da-DK"/>
+        </w:rPr>
+        <w:t>fields</w:t>
+      </w:r>
+      <w:proofErr w:type="spellEnd"/>
+      <w:r>
+        <w:rPr>
+          <w:rFonts w:eastAsia="Times New Roman" w:cs="Arial"/>
+          <w:color w:val="000000"/>
+          <w:lang w:eastAsia="da-DK"/>
+        </w:rPr>
+        <w:t xml:space="preserve"> mm.</w:t>
       </w:r>
     </w:p>
     <w:p>
@@ -3602,7 +3950,95 @@
           <w:szCs w:val="24"/>
           <w:lang w:eastAsia="da-DK"/>
         </w:rPr>
-        <w:t>Ændringer af databasens indhold (ajax php samt setup.php og 3rd party php)</w:t>
+        <w:t>Ændringer af databasens indhold (</w:t>
+      </w:r>
+      <w:proofErr w:type="spellStart"/>
+      <w:r>
+        <w:rPr>
+          <w:rFonts w:eastAsia="Times New Roman" w:cs="Arial"/>
+          <w:color w:val="666666"/>
+          <w:sz w:val="24"/>
+          <w:szCs w:val="24"/>
+          <w:lang w:eastAsia="da-DK"/>
+        </w:rPr>
+        <w:t>ajax</w:t>
+      </w:r>
+      <w:proofErr w:type="spellEnd"/>
+      <w:r>
+        <w:rPr>
+          <w:rFonts w:eastAsia="Times New Roman" w:cs="Arial"/>
+          <w:color w:val="666666"/>
+          <w:sz w:val="24"/>
+          <w:szCs w:val="24"/>
+          <w:lang w:eastAsia="da-DK"/>
+        </w:rPr>
+        <w:t xml:space="preserve"> </w:t>
+      </w:r>
+      <w:proofErr w:type="spellStart"/>
+      <w:r>
+        <w:rPr>
+          <w:rFonts w:eastAsia="Times New Roman" w:cs="Arial"/>
+          <w:color w:val="666666"/>
+          <w:sz w:val="24"/>
+          <w:szCs w:val="24"/>
+          <w:lang w:eastAsia="da-DK"/>
+        </w:rPr>
+        <w:t>php</w:t>
+      </w:r>
+      <w:proofErr w:type="spellEnd"/>
+      <w:r>
+        <w:rPr>
+          <w:rFonts w:eastAsia="Times New Roman" w:cs="Arial"/>
+          <w:color w:val="666666"/>
+          <w:sz w:val="24"/>
+          <w:szCs w:val="24"/>
+          <w:lang w:eastAsia="da-DK"/>
+        </w:rPr>
+        <w:t xml:space="preserve"> samt </w:t>
+      </w:r>
+      <w:proofErr w:type="spellStart"/>
+      <w:r>
+        <w:rPr>
+          <w:rFonts w:eastAsia="Times New Roman" w:cs="Arial"/>
+          <w:color w:val="666666"/>
+          <w:sz w:val="24"/>
+          <w:szCs w:val="24"/>
+          <w:lang w:eastAsia="da-DK"/>
+        </w:rPr>
+        <w:t>setup.php</w:t>
+      </w:r>
+      <w:proofErr w:type="spellEnd"/>
+      <w:r>
+        <w:rPr>
+          <w:rFonts w:eastAsia="Times New Roman" w:cs="Arial"/>
+          <w:color w:val="666666"/>
+          <w:sz w:val="24"/>
+          <w:szCs w:val="24"/>
+          <w:lang w:eastAsia="da-DK"/>
+        </w:rPr>
+        <w:t xml:space="preserve"> og 3rd party </w:t>
+      </w:r>
+      <w:proofErr w:type="spellStart"/>
+      <w:r>
+        <w:rPr>
+          <w:rFonts w:eastAsia="Times New Roman" w:cs="Arial"/>
+          <w:color w:val="666666"/>
+          <w:sz w:val="24"/>
+          <w:szCs w:val="24"/>
+          <w:lang w:eastAsia="da-DK"/>
+        </w:rPr>
+        <w:t>php</w:t>
+      </w:r>
+      <w:proofErr w:type="spellEnd"/>
+      <w:r>
+        <w:rPr>
+          <w:rFonts w:eastAsia="Times New Roman" w:cs="Arial"/>
+          <w:color w:val="666666"/>
+          <w:sz w:val="24"/>
+          <w:szCs w:val="24"/>
+          <w:lang w:eastAsia="da-DK"/>
+        </w:rPr>
+        <w:t>)</w:t>
       </w:r>
     </w:p>
     <w:p>
@@ -3645,7 +4081,29 @@
           <w:szCs w:val="24"/>
           <w:lang w:eastAsia="da-DK"/>
         </w:rPr>
-        <w:t>Evt. ændringer efter usability test</w:t>
+        <w:t xml:space="preserve">Evt. ændringer efter </w:t>
+      </w:r>
+      <w:proofErr w:type="spellStart"/>
+      <w:r>
+        <w:rPr>
+          <w:rFonts w:eastAsia="Times New Roman" w:cs="Arial"/>
+          <w:color w:val="666666"/>
+          <w:sz w:val="24"/>
+          <w:szCs w:val="24"/>
+          <w:lang w:eastAsia="da-DK"/>
+        </w:rPr>
+        <w:t>usability</w:t>
+      </w:r>
+      <w:proofErr w:type="spellEnd"/>
+      <w:r>
+        <w:rPr>
+          <w:rFonts w:eastAsia="Times New Roman" w:cs="Arial"/>
+          <w:color w:val="666666"/>
+          <w:sz w:val="24"/>
+          <w:szCs w:val="24"/>
+          <w:lang w:eastAsia="da-DK"/>
+        </w:rPr>
+        <w:t xml:space="preserve"> test</w:t>
       </w:r>
     </w:p>
     <w:p>
@@ -3673,6 +4131,7 @@
         </w:rPr>
       </w:pPr>
       <w:bookmarkStart w:id="11" w:name="_Toc447881020"/>
+      <w:proofErr w:type="spellStart"/>
       <w:r>
         <w:rPr>
           <w:rFonts w:eastAsia="Times New Roman" w:cs="Arial"/>
@@ -3681,7 +4140,62 @@
           <w:szCs w:val="28"/>
           <w:lang w:eastAsia="da-DK"/>
         </w:rPr>
-        <w:t>View (html, css, php)</w:t>
+        <w:t>View</w:t>
+      </w:r>
+      <w:proofErr w:type="spellEnd"/>
+      <w:r>
+        <w:rPr>
+          <w:rFonts w:eastAsia="Times New Roman" w:cs="Arial"/>
+          <w:color w:val="434343"/>
+          <w:sz w:val="28"/>
+          <w:szCs w:val="28"/>
+          <w:lang w:eastAsia="da-DK"/>
+        </w:rPr>
+        <w:t xml:space="preserve"> (html, </w:t>
+      </w:r>
+      <w:proofErr w:type="spellStart"/>
+      <w:r>
+        <w:rPr>
+          <w:rFonts w:eastAsia="Times New Roman" w:cs="Arial"/>
+          <w:color w:val="434343"/>
+          <w:sz w:val="28"/>
+          <w:szCs w:val="28"/>
+          <w:lang w:eastAsia="da-DK"/>
+        </w:rPr>
+        <w:t>css</w:t>
+      </w:r>
+      <w:proofErr w:type="spellEnd"/>
+      <w:r>
+        <w:rPr>
+          <w:rFonts w:eastAsia="Times New Roman" w:cs="Arial"/>
+          <w:color w:val="434343"/>
+          <w:sz w:val="28"/>
+          <w:szCs w:val="28"/>
+          <w:lang w:eastAsia="da-DK"/>
+        </w:rPr>
+        <w:t xml:space="preserve">, </w:t>
+      </w:r>
+      <w:proofErr w:type="spellStart"/>
+      <w:r>
+        <w:rPr>
+          <w:rFonts w:eastAsia="Times New Roman" w:cs="Arial"/>
+          <w:color w:val="434343"/>
+          <w:sz w:val="28"/>
+          <w:szCs w:val="28"/>
+          <w:lang w:eastAsia="da-DK"/>
+        </w:rPr>
+        <w:t>php</w:t>
+      </w:r>
+      <w:proofErr w:type="spellEnd"/>
+      <w:r>
+        <w:rPr>
+          <w:rFonts w:eastAsia="Times New Roman" w:cs="Arial"/>
+          <w:color w:val="434343"/>
+          <w:sz w:val="28"/>
+          <w:szCs w:val="28"/>
+          <w:lang w:eastAsia="da-DK"/>
+        </w:rPr>
+        <w:t>)</w:t>
       </w:r>
       <w:bookmarkEnd w:id="11"/>
     </w:p>
@@ -3706,26 +4220,66 @@
           <w:szCs w:val="24"/>
           <w:lang w:eastAsia="da-DK"/>
         </w:rPr>
-        <w:t>Statisk design (html, css)</w:t>
-      </w:r>
-    </w:p>
-    <w:p>
-      <w:pPr>
-        <w:spacing w:after="0" w:line="276" w:lineRule="auto"/>
-        <w:rPr>
-          <w:rFonts w:eastAsia="Times New Roman" w:cs="Times New Roman"/>
-          <w:sz w:val="24"/>
-          <w:szCs w:val="24"/>
-          <w:lang w:eastAsia="da-DK"/>
-        </w:rPr>
-      </w:pPr>
-      <w:r>
-        <w:rPr>
-          <w:rFonts w:eastAsia="Times New Roman" w:cs="Arial"/>
-          <w:color w:val="000000"/>
-          <w:lang w:eastAsia="da-DK"/>
-        </w:rPr>
-        <w:t>Hvordan er forholdet mellem html og css, og hvilken rolle har de hver i sær?</w:t>
+        <w:t xml:space="preserve">Statisk design (html, </w:t>
+      </w:r>
+      <w:proofErr w:type="spellStart"/>
+      <w:r>
+        <w:rPr>
+          <w:rFonts w:eastAsia="Times New Roman" w:cs="Arial"/>
+          <w:color w:val="666666"/>
+          <w:sz w:val="24"/>
+          <w:szCs w:val="24"/>
+          <w:lang w:eastAsia="da-DK"/>
+        </w:rPr>
+        <w:t>css</w:t>
+      </w:r>
+      <w:proofErr w:type="spellEnd"/>
+      <w:r>
+        <w:rPr>
+          <w:rFonts w:eastAsia="Times New Roman" w:cs="Arial"/>
+          <w:color w:val="666666"/>
+          <w:sz w:val="24"/>
+          <w:szCs w:val="24"/>
+          <w:lang w:eastAsia="da-DK"/>
+        </w:rPr>
+        <w:t>)</w:t>
+      </w:r>
+    </w:p>
+    <w:p>
+      <w:pPr>
+        <w:spacing w:after="0" w:line="276" w:lineRule="auto"/>
+        <w:rPr>
+          <w:rFonts w:eastAsia="Times New Roman" w:cs="Times New Roman"/>
+          <w:sz w:val="24"/>
+          <w:szCs w:val="24"/>
+          <w:lang w:eastAsia="da-DK"/>
+        </w:rPr>
+      </w:pPr>
+      <w:r>
+        <w:rPr>
+          <w:rFonts w:eastAsia="Times New Roman" w:cs="Arial"/>
+          <w:color w:val="000000"/>
+          <w:lang w:eastAsia="da-DK"/>
+        </w:rPr>
+        <w:t xml:space="preserve">Hvordan er forholdet mellem html og </w:t>
+      </w:r>
+      <w:proofErr w:type="spellStart"/>
+      <w:r>
+        <w:rPr>
+          <w:rFonts w:eastAsia="Times New Roman" w:cs="Arial"/>
+          <w:color w:val="000000"/>
+          <w:lang w:eastAsia="da-DK"/>
+        </w:rPr>
+        <w:t>css</w:t>
+      </w:r>
+      <w:proofErr w:type="spellEnd"/>
+      <w:r>
+        <w:rPr>
+          <w:rFonts w:eastAsia="Times New Roman" w:cs="Arial"/>
+          <w:color w:val="000000"/>
+          <w:lang w:eastAsia="da-DK"/>
+        </w:rPr>
+        <w:t>, og hvilken rolle har de hver i sær?</w:t>
       </w:r>
     </w:p>
     <w:p>
@@ -3749,7 +4303,29 @@
           <w:szCs w:val="24"/>
           <w:lang w:eastAsia="da-DK"/>
         </w:rPr>
-        <w:t>Dynamisk design (php)</w:t>
+        <w:t>Dynamisk design (</w:t>
+      </w:r>
+      <w:proofErr w:type="spellStart"/>
+      <w:r>
+        <w:rPr>
+          <w:rFonts w:eastAsia="Times New Roman" w:cs="Arial"/>
+          <w:color w:val="666666"/>
+          <w:sz w:val="24"/>
+          <w:szCs w:val="24"/>
+          <w:lang w:eastAsia="da-DK"/>
+        </w:rPr>
+        <w:t>php</w:t>
+      </w:r>
+      <w:proofErr w:type="spellEnd"/>
+      <w:r>
+        <w:rPr>
+          <w:rFonts w:eastAsia="Times New Roman" w:cs="Arial"/>
+          <w:color w:val="666666"/>
+          <w:sz w:val="24"/>
+          <w:szCs w:val="24"/>
+          <w:lang w:eastAsia="da-DK"/>
+        </w:rPr>
+        <w:t>)</w:t>
       </w:r>
     </w:p>
     <w:p>
@@ -3792,7 +4368,29 @@
           <w:szCs w:val="24"/>
           <w:lang w:eastAsia="da-DK"/>
         </w:rPr>
-        <w:t>Evt. ændringer efter usability test</w:t>
+        <w:t xml:space="preserve">Evt. ændringer efter </w:t>
+      </w:r>
+      <w:proofErr w:type="spellStart"/>
+      <w:r>
+        <w:rPr>
+          <w:rFonts w:eastAsia="Times New Roman" w:cs="Arial"/>
+          <w:color w:val="666666"/>
+          <w:sz w:val="24"/>
+          <w:szCs w:val="24"/>
+          <w:lang w:eastAsia="da-DK"/>
+        </w:rPr>
+        <w:t>usability</w:t>
+      </w:r>
+      <w:proofErr w:type="spellEnd"/>
+      <w:r>
+        <w:rPr>
+          <w:rFonts w:eastAsia="Times New Roman" w:cs="Arial"/>
+          <w:color w:val="666666"/>
+          <w:sz w:val="24"/>
+          <w:szCs w:val="24"/>
+          <w:lang w:eastAsia="da-DK"/>
+        </w:rPr>
+        <w:t xml:space="preserve"> test</w:t>
       </w:r>
     </w:p>
     <w:p>
@@ -3828,7 +4426,29 @@
           <w:szCs w:val="28"/>
           <w:lang w:eastAsia="da-DK"/>
         </w:rPr>
-        <w:t>Controller (javascript)</w:t>
+        <w:t>Controller (</w:t>
+      </w:r>
+      <w:proofErr w:type="spellStart"/>
+      <w:r>
+        <w:rPr>
+          <w:rFonts w:eastAsia="Times New Roman" w:cs="Arial"/>
+          <w:color w:val="434343"/>
+          <w:sz w:val="28"/>
+          <w:szCs w:val="28"/>
+          <w:lang w:eastAsia="da-DK"/>
+        </w:rPr>
+        <w:t>javascript</w:t>
+      </w:r>
+      <w:proofErr w:type="spellEnd"/>
+      <w:r>
+        <w:rPr>
+          <w:rFonts w:eastAsia="Times New Roman" w:cs="Arial"/>
+          <w:color w:val="434343"/>
+          <w:sz w:val="28"/>
+          <w:szCs w:val="28"/>
+          <w:lang w:eastAsia="da-DK"/>
+        </w:rPr>
+        <w:t>)</w:t>
       </w:r>
       <w:bookmarkEnd w:id="12"/>
     </w:p>
@@ -3854,26 +4474,74 @@
           <w:lang w:eastAsia="da-DK"/>
         </w:rPr>
         <w:lastRenderedPageBreak/>
-        <w:t>Ændringer i view</w:t>
-      </w:r>
-    </w:p>
-    <w:p>
-      <w:pPr>
-        <w:spacing w:after="0" w:line="276" w:lineRule="auto"/>
-        <w:rPr>
-          <w:rFonts w:eastAsia="Times New Roman" w:cs="Times New Roman"/>
-          <w:sz w:val="24"/>
-          <w:szCs w:val="24"/>
-          <w:lang w:eastAsia="da-DK"/>
-        </w:rPr>
-      </w:pPr>
-      <w:r>
-        <w:rPr>
-          <w:rFonts w:eastAsia="Times New Roman" w:cs="Arial"/>
-          <w:color w:val="000000"/>
-          <w:lang w:eastAsia="da-DK"/>
-        </w:rPr>
-        <w:t>Hvordan bruges javascript til at manipulere siden, og dermed gøre webappen mere dynamisk?</w:t>
+        <w:t xml:space="preserve">Ændringer i </w:t>
+      </w:r>
+      <w:proofErr w:type="spellStart"/>
+      <w:r>
+        <w:rPr>
+          <w:rFonts w:eastAsia="Times New Roman" w:cs="Arial"/>
+          <w:color w:val="666666"/>
+          <w:sz w:val="24"/>
+          <w:szCs w:val="24"/>
+          <w:lang w:eastAsia="da-DK"/>
+        </w:rPr>
+        <w:t>view</w:t>
+      </w:r>
+      <w:proofErr w:type="spellEnd"/>
+    </w:p>
+    <w:p>
+      <w:pPr>
+        <w:spacing w:after="0" w:line="276" w:lineRule="auto"/>
+        <w:rPr>
+          <w:rFonts w:eastAsia="Times New Roman" w:cs="Times New Roman"/>
+          <w:sz w:val="24"/>
+          <w:szCs w:val="24"/>
+          <w:lang w:eastAsia="da-DK"/>
+        </w:rPr>
+      </w:pPr>
+      <w:r>
+        <w:rPr>
+          <w:rFonts w:eastAsia="Times New Roman" w:cs="Arial"/>
+          <w:color w:val="000000"/>
+          <w:lang w:eastAsia="da-DK"/>
+        </w:rPr>
+        <w:t xml:space="preserve">Hvordan bruges </w:t>
+      </w:r>
+      <w:proofErr w:type="spellStart"/>
+      <w:r>
+        <w:rPr>
+          <w:rFonts w:eastAsia="Times New Roman" w:cs="Arial"/>
+          <w:color w:val="000000"/>
+          <w:lang w:eastAsia="da-DK"/>
+        </w:rPr>
+        <w:t>javascript</w:t>
+      </w:r>
+      <w:proofErr w:type="spellEnd"/>
+      <w:r>
+        <w:rPr>
+          <w:rFonts w:eastAsia="Times New Roman" w:cs="Arial"/>
+          <w:color w:val="000000"/>
+          <w:lang w:eastAsia="da-DK"/>
+        </w:rPr>
+        <w:t xml:space="preserve"> til at manipulere siden, og dermed gøre </w:t>
+      </w:r>
+      <w:proofErr w:type="spellStart"/>
+      <w:r>
+        <w:rPr>
+          <w:rFonts w:eastAsia="Times New Roman" w:cs="Arial"/>
+          <w:color w:val="000000"/>
+          <w:lang w:eastAsia="da-DK"/>
+        </w:rPr>
+        <w:t>webappen</w:t>
+      </w:r>
+      <w:proofErr w:type="spellEnd"/>
+      <w:r>
+        <w:rPr>
+          <w:rFonts w:eastAsia="Times New Roman" w:cs="Arial"/>
+          <w:color w:val="000000"/>
+          <w:lang w:eastAsia="da-DK"/>
+        </w:rPr>
+        <w:t xml:space="preserve"> mere dynamisk?</w:t>
       </w:r>
     </w:p>
     <w:p>
@@ -3916,7 +4584,43 @@
           <w:color w:val="000000"/>
           <w:lang w:eastAsia="da-DK"/>
         </w:rPr>
-        <w:t>Hvordan bruges javascript til at manipulere databasen, og dermed gøre webappen mere dynamisk?</w:t>
+        <w:t xml:space="preserve">Hvordan bruges </w:t>
+      </w:r>
+      <w:proofErr w:type="spellStart"/>
+      <w:r>
+        <w:rPr>
+          <w:rFonts w:eastAsia="Times New Roman" w:cs="Arial"/>
+          <w:color w:val="000000"/>
+          <w:lang w:eastAsia="da-DK"/>
+        </w:rPr>
+        <w:t>javascript</w:t>
+      </w:r>
+      <w:proofErr w:type="spellEnd"/>
+      <w:r>
+        <w:rPr>
+          <w:rFonts w:eastAsia="Times New Roman" w:cs="Arial"/>
+          <w:color w:val="000000"/>
+          <w:lang w:eastAsia="da-DK"/>
+        </w:rPr>
+        <w:t xml:space="preserve"> til at manipulere databasen, og dermed gøre </w:t>
+      </w:r>
+      <w:proofErr w:type="spellStart"/>
+      <w:r>
+        <w:rPr>
+          <w:rFonts w:eastAsia="Times New Roman" w:cs="Arial"/>
+          <w:color w:val="000000"/>
+          <w:lang w:eastAsia="da-DK"/>
+        </w:rPr>
+        <w:t>webappen</w:t>
+      </w:r>
+      <w:proofErr w:type="spellEnd"/>
+      <w:r>
+        <w:rPr>
+          <w:rFonts w:eastAsia="Times New Roman" w:cs="Arial"/>
+          <w:color w:val="000000"/>
+          <w:lang w:eastAsia="da-DK"/>
+        </w:rPr>
+        <w:t xml:space="preserve"> mere dynamisk?</w:t>
       </w:r>
     </w:p>
     <w:p>
@@ -3940,7 +4644,29 @@
           <w:szCs w:val="24"/>
           <w:lang w:eastAsia="da-DK"/>
         </w:rPr>
-        <w:t>Evt. ændringer efter usability test</w:t>
+        <w:t xml:space="preserve">Evt. ændringer efter </w:t>
+      </w:r>
+      <w:proofErr w:type="spellStart"/>
+      <w:r>
+        <w:rPr>
+          <w:rFonts w:eastAsia="Times New Roman" w:cs="Arial"/>
+          <w:color w:val="666666"/>
+          <w:sz w:val="24"/>
+          <w:szCs w:val="24"/>
+          <w:lang w:eastAsia="da-DK"/>
+        </w:rPr>
+        <w:t>usability</w:t>
+      </w:r>
+      <w:proofErr w:type="spellEnd"/>
+      <w:r>
+        <w:rPr>
+          <w:rFonts w:eastAsia="Times New Roman" w:cs="Arial"/>
+          <w:color w:val="666666"/>
+          <w:sz w:val="24"/>
+          <w:szCs w:val="24"/>
+          <w:lang w:eastAsia="da-DK"/>
+        </w:rPr>
+        <w:t xml:space="preserve"> test</w:t>
       </w:r>
     </w:p>
     <w:p>
@@ -3968,6 +4694,7 @@
         </w:rPr>
       </w:pPr>
       <w:bookmarkStart w:id="13" w:name="_Toc447881022"/>
+      <w:proofErr w:type="spellStart"/>
       <w:r>
         <w:rPr>
           <w:rFonts w:eastAsia="Times New Roman" w:cs="Arial"/>
@@ -3976,7 +4703,40 @@
           <w:szCs w:val="28"/>
           <w:lang w:eastAsia="da-DK"/>
         </w:rPr>
-        <w:t>Breakfast builder (specialtilfælde)</w:t>
+        <w:t>Breakfast</w:t>
+      </w:r>
+      <w:proofErr w:type="spellEnd"/>
+      <w:r>
+        <w:rPr>
+          <w:rFonts w:eastAsia="Times New Roman" w:cs="Arial"/>
+          <w:color w:val="434343"/>
+          <w:sz w:val="28"/>
+          <w:szCs w:val="28"/>
+          <w:lang w:eastAsia="da-DK"/>
+        </w:rPr>
+        <w:t xml:space="preserve"> </w:t>
+      </w:r>
+      <w:proofErr w:type="spellStart"/>
+      <w:r>
+        <w:rPr>
+          <w:rFonts w:eastAsia="Times New Roman" w:cs="Arial"/>
+          <w:color w:val="434343"/>
+          <w:sz w:val="28"/>
+          <w:szCs w:val="28"/>
+          <w:lang w:eastAsia="da-DK"/>
+        </w:rPr>
+        <w:t>builder</w:t>
+      </w:r>
+      <w:proofErr w:type="spellEnd"/>
+      <w:r>
+        <w:rPr>
+          <w:rFonts w:eastAsia="Times New Roman" w:cs="Arial"/>
+          <w:color w:val="434343"/>
+          <w:sz w:val="28"/>
+          <w:szCs w:val="28"/>
+          <w:lang w:eastAsia="da-DK"/>
+        </w:rPr>
+        <w:t xml:space="preserve"> (specialtilfælde)</w:t>
       </w:r>
       <w:bookmarkEnd w:id="13"/>
     </w:p>
@@ -3996,7 +4756,43 @@
           <w:color w:val="000000"/>
           <w:lang w:eastAsia="da-DK"/>
         </w:rPr>
-        <w:t>Denne fil (hentet via ajax) bygger og viser morgenmadsplanlæggeren. Den både manipulerer modellen og skaber et view.</w:t>
+        <w:t xml:space="preserve">Denne fil (hentet via </w:t>
+      </w:r>
+      <w:proofErr w:type="spellStart"/>
+      <w:r>
+        <w:rPr>
+          <w:rFonts w:eastAsia="Times New Roman" w:cs="Arial"/>
+          <w:color w:val="000000"/>
+          <w:lang w:eastAsia="da-DK"/>
+        </w:rPr>
+        <w:t>ajax</w:t>
+      </w:r>
+      <w:proofErr w:type="spellEnd"/>
+      <w:r>
+        <w:rPr>
+          <w:rFonts w:eastAsia="Times New Roman" w:cs="Arial"/>
+          <w:color w:val="000000"/>
+          <w:lang w:eastAsia="da-DK"/>
+        </w:rPr>
+        <w:t xml:space="preserve">) bygger og viser morgenmadsplanlæggeren. Den både manipulerer modellen og skaber et </w:t>
+      </w:r>
+      <w:proofErr w:type="spellStart"/>
+      <w:r>
+        <w:rPr>
+          <w:rFonts w:eastAsia="Times New Roman" w:cs="Arial"/>
+          <w:color w:val="000000"/>
+          <w:lang w:eastAsia="da-DK"/>
+        </w:rPr>
+        <w:t>view</w:t>
+      </w:r>
+      <w:proofErr w:type="spellEnd"/>
+      <w:r>
+        <w:rPr>
+          <w:rFonts w:eastAsia="Times New Roman" w:cs="Arial"/>
+          <w:color w:val="000000"/>
+          <w:lang w:eastAsia="da-DK"/>
+        </w:rPr>
+        <w:t>.</w:t>
       </w:r>
     </w:p>
     <w:p>
@@ -4039,7 +4835,29 @@
           <w:szCs w:val="24"/>
           <w:lang w:eastAsia="da-DK"/>
         </w:rPr>
-        <w:t>Evt. ændringer efter usability test</w:t>
+        <w:t xml:space="preserve">Evt. ændringer efter </w:t>
+      </w:r>
+      <w:proofErr w:type="spellStart"/>
+      <w:r>
+        <w:rPr>
+          <w:rFonts w:eastAsia="Times New Roman" w:cs="Arial"/>
+          <w:color w:val="666666"/>
+          <w:sz w:val="24"/>
+          <w:szCs w:val="24"/>
+          <w:lang w:eastAsia="da-DK"/>
+        </w:rPr>
+        <w:t>usability</w:t>
+      </w:r>
+      <w:proofErr w:type="spellEnd"/>
+      <w:r>
+        <w:rPr>
+          <w:rFonts w:eastAsia="Times New Roman" w:cs="Arial"/>
+          <w:color w:val="666666"/>
+          <w:sz w:val="24"/>
+          <w:szCs w:val="24"/>
+          <w:lang w:eastAsia="da-DK"/>
+        </w:rPr>
+        <w:t xml:space="preserve"> test</w:t>
       </w:r>
     </w:p>
     <w:p>
@@ -4098,7 +4916,25 @@
           <w:color w:val="000000"/>
           <w:lang w:eastAsia="da-DK"/>
         </w:rPr>
-        <w:t>Skærmbilleder af webappen.</w:t>
+        <w:t xml:space="preserve">Skærmbilleder af </w:t>
+      </w:r>
+      <w:proofErr w:type="spellStart"/>
+      <w:r>
+        <w:rPr>
+          <w:rFonts w:eastAsia="Times New Roman" w:cs="Arial"/>
+          <w:color w:val="000000"/>
+          <w:lang w:eastAsia="da-DK"/>
+        </w:rPr>
+        <w:t>webappen</w:t>
+      </w:r>
+      <w:proofErr w:type="spellEnd"/>
+      <w:r>
+        <w:rPr>
+          <w:rFonts w:eastAsia="Times New Roman" w:cs="Arial"/>
+          <w:color w:val="000000"/>
+          <w:lang w:eastAsia="da-DK"/>
+        </w:rPr>
+        <w:t>.</w:t>
       </w:r>
     </w:p>
     <w:p>
@@ -4122,7 +4958,29 @@
           <w:szCs w:val="24"/>
           <w:lang w:eastAsia="da-DK"/>
         </w:rPr>
-        <w:t>Evt. ændringer efter usability test</w:t>
+        <w:t xml:space="preserve">Evt. ændringer efter </w:t>
+      </w:r>
+      <w:proofErr w:type="spellStart"/>
+      <w:r>
+        <w:rPr>
+          <w:rFonts w:eastAsia="Times New Roman" w:cs="Arial"/>
+          <w:color w:val="666666"/>
+          <w:sz w:val="24"/>
+          <w:szCs w:val="24"/>
+          <w:lang w:eastAsia="da-DK"/>
+        </w:rPr>
+        <w:t>usability</w:t>
+      </w:r>
+      <w:proofErr w:type="spellEnd"/>
+      <w:r>
+        <w:rPr>
+          <w:rFonts w:eastAsia="Times New Roman" w:cs="Arial"/>
+          <w:color w:val="666666"/>
+          <w:sz w:val="24"/>
+          <w:szCs w:val="24"/>
+          <w:lang w:eastAsia="da-DK"/>
+        </w:rPr>
+        <w:t xml:space="preserve"> test</w:t>
       </w:r>
     </w:p>
     <w:p>
@@ -4152,6 +5010,7 @@
         </w:rPr>
       </w:pPr>
       <w:bookmarkStart w:id="15" w:name="_Toc447881024"/>
+      <w:proofErr w:type="spellStart"/>
       <w:r>
         <w:rPr>
           <w:rFonts w:eastAsia="Times New Roman" w:cs="Arial"/>
@@ -4163,24 +5022,53 @@
         <w:t>Flowchart</w:t>
       </w:r>
       <w:bookmarkEnd w:id="15"/>
-    </w:p>
-    <w:p>
-      <w:pPr>
-        <w:spacing w:after="0" w:line="276" w:lineRule="auto"/>
-        <w:rPr>
-          <w:rFonts w:eastAsia="Times New Roman" w:cs="Times New Roman"/>
-          <w:sz w:val="24"/>
-          <w:szCs w:val="24"/>
-          <w:lang w:eastAsia="da-DK"/>
-        </w:rPr>
-      </w:pPr>
-      <w:r>
-        <w:rPr>
-          <w:rFonts w:eastAsia="Times New Roman" w:cs="Arial"/>
-          <w:color w:val="000000"/>
-          <w:lang w:eastAsia="da-DK"/>
-        </w:rPr>
-        <w:t>Flowchart over forholdet mellem webappens sider</w:t>
+      <w:proofErr w:type="spellEnd"/>
+    </w:p>
+    <w:p>
+      <w:pPr>
+        <w:spacing w:after="0" w:line="276" w:lineRule="auto"/>
+        <w:rPr>
+          <w:rFonts w:eastAsia="Times New Roman" w:cs="Times New Roman"/>
+          <w:sz w:val="24"/>
+          <w:szCs w:val="24"/>
+          <w:lang w:eastAsia="da-DK"/>
+        </w:rPr>
+      </w:pPr>
+      <w:proofErr w:type="spellStart"/>
+      <w:r>
+        <w:rPr>
+          <w:rFonts w:eastAsia="Times New Roman" w:cs="Arial"/>
+          <w:color w:val="000000"/>
+          <w:lang w:eastAsia="da-DK"/>
+        </w:rPr>
+        <w:t>Flowchart</w:t>
+      </w:r>
+      <w:proofErr w:type="spellEnd"/>
+      <w:r>
+        <w:rPr>
+          <w:rFonts w:eastAsia="Times New Roman" w:cs="Arial"/>
+          <w:color w:val="000000"/>
+          <w:lang w:eastAsia="da-DK"/>
+        </w:rPr>
+        <w:t xml:space="preserve"> over forholdet mellem </w:t>
+      </w:r>
+      <w:proofErr w:type="spellStart"/>
+      <w:r>
+        <w:rPr>
+          <w:rFonts w:eastAsia="Times New Roman" w:cs="Arial"/>
+          <w:color w:val="000000"/>
+          <w:lang w:eastAsia="da-DK"/>
+        </w:rPr>
+        <w:t>webappens</w:t>
+      </w:r>
+      <w:proofErr w:type="spellEnd"/>
+      <w:r>
+        <w:rPr>
+          <w:rFonts w:eastAsia="Times New Roman" w:cs="Arial"/>
+          <w:color w:val="000000"/>
+          <w:lang w:eastAsia="da-DK"/>
+        </w:rPr>
+        <w:t xml:space="preserve"> sider</w:t>
       </w:r>
     </w:p>
     <w:p>
@@ -4204,7 +5092,29 @@
           <w:szCs w:val="24"/>
           <w:lang w:eastAsia="da-DK"/>
         </w:rPr>
-        <w:t>Evt. ændringer efter usability test</w:t>
+        <w:t xml:space="preserve">Evt. ændringer efter </w:t>
+      </w:r>
+      <w:proofErr w:type="spellStart"/>
+      <w:r>
+        <w:rPr>
+          <w:rFonts w:eastAsia="Times New Roman" w:cs="Arial"/>
+          <w:color w:val="666666"/>
+          <w:sz w:val="24"/>
+          <w:szCs w:val="24"/>
+          <w:lang w:eastAsia="da-DK"/>
+        </w:rPr>
+        <w:t>usability</w:t>
+      </w:r>
+      <w:proofErr w:type="spellEnd"/>
+      <w:r>
+        <w:rPr>
+          <w:rFonts w:eastAsia="Times New Roman" w:cs="Arial"/>
+          <w:color w:val="666666"/>
+          <w:sz w:val="24"/>
+          <w:szCs w:val="24"/>
+          <w:lang w:eastAsia="da-DK"/>
+        </w:rPr>
+        <w:t xml:space="preserve"> test</w:t>
       </w:r>
     </w:p>
     <w:p>
@@ -4303,6 +5213,7 @@
         </w:rPr>
       </w:pPr>
       <w:bookmarkStart w:id="17" w:name="_Toc447881026"/>
+      <w:proofErr w:type="spellStart"/>
       <w:r>
         <w:rPr>
           <w:rFonts w:eastAsia="Times New Roman" w:cs="Arial"/>
@@ -4312,7 +5223,18 @@
           <w:lang w:eastAsia="da-DK"/>
         </w:rPr>
         <w:lastRenderedPageBreak/>
-        <w:t>Usability tests</w:t>
+        <w:t>Usability</w:t>
+      </w:r>
+      <w:proofErr w:type="spellEnd"/>
+      <w:r>
+        <w:rPr>
+          <w:rFonts w:eastAsia="Times New Roman" w:cs="Arial"/>
+          <w:color w:val="000000"/>
+          <w:sz w:val="32"/>
+          <w:szCs w:val="32"/>
+          <w:lang w:eastAsia="da-DK"/>
+        </w:rPr>
+        <w:t xml:space="preserve"> tests</w:t>
       </w:r>
       <w:bookmarkEnd w:id="17"/>
     </w:p>
@@ -4332,7 +5254,25 @@
           <w:color w:val="000000"/>
           <w:lang w:eastAsia="da-DK"/>
         </w:rPr>
-        <w:t xml:space="preserve">Formål og resultater fra usability tests. Selve drejebøgerne er bilag. </w:t>
+        <w:t xml:space="preserve">Formål og resultater fra </w:t>
+      </w:r>
+      <w:proofErr w:type="spellStart"/>
+      <w:r>
+        <w:rPr>
+          <w:rFonts w:eastAsia="Times New Roman" w:cs="Arial"/>
+          <w:color w:val="000000"/>
+          <w:lang w:eastAsia="da-DK"/>
+        </w:rPr>
+        <w:t>usability</w:t>
+      </w:r>
+      <w:proofErr w:type="spellEnd"/>
+      <w:r>
+        <w:rPr>
+          <w:rFonts w:eastAsia="Times New Roman" w:cs="Arial"/>
+          <w:color w:val="000000"/>
+          <w:lang w:eastAsia="da-DK"/>
+        </w:rPr>
+        <w:t xml:space="preserve"> tests. Selve drejebøgerne er bilag. </w:t>
       </w:r>
     </w:p>
     <w:p>
@@ -4401,7 +5341,25 @@
           <w:color w:val="000000"/>
           <w:lang w:eastAsia="da-DK"/>
         </w:rPr>
-        <w:t>Formålet med første usability test er at se hvordan testdeltagerne ønsker hjemmesiden, få konkret feedback på opsætning af hjemmesiden, layout m.m. så vi evt. kan ændre hjemmesiden efter deltagernes behov/ønsker.</w:t>
+        <w:t xml:space="preserve">Formålet med første </w:t>
+      </w:r>
+      <w:proofErr w:type="spellStart"/>
+      <w:r>
+        <w:rPr>
+          <w:rFonts w:eastAsia="Times New Roman" w:cs="Arial"/>
+          <w:color w:val="000000"/>
+          <w:lang w:eastAsia="da-DK"/>
+        </w:rPr>
+        <w:t>usability</w:t>
+      </w:r>
+      <w:proofErr w:type="spellEnd"/>
+      <w:r>
+        <w:rPr>
+          <w:rFonts w:eastAsia="Times New Roman" w:cs="Arial"/>
+          <w:color w:val="000000"/>
+          <w:lang w:eastAsia="da-DK"/>
+        </w:rPr>
+        <w:t xml:space="preserve"> test er at se hvordan testdeltagerne ønsker hjemmesiden, få konkret feedback på opsætning af hjemmesiden, layout m.m. så vi evt. kan ændre hjemmesiden efter deltagernes behov/ønsker.</w:t>
       </w:r>
     </w:p>
     <w:p>
@@ -4506,7 +5464,25 @@
           <w:color w:val="000000"/>
           <w:lang w:eastAsia="da-DK"/>
         </w:rPr>
-        <w:t>Liste over kommentarer eller problemer fundet i forbindelse med usability tests</w:t>
+        <w:t xml:space="preserve">Liste over kommentarer eller problemer fundet i forbindelse med </w:t>
+      </w:r>
+      <w:proofErr w:type="spellStart"/>
+      <w:r>
+        <w:rPr>
+          <w:rFonts w:eastAsia="Times New Roman" w:cs="Arial"/>
+          <w:color w:val="000000"/>
+          <w:lang w:eastAsia="da-DK"/>
+        </w:rPr>
+        <w:t>usability</w:t>
+      </w:r>
+      <w:proofErr w:type="spellEnd"/>
+      <w:r>
+        <w:rPr>
+          <w:rFonts w:eastAsia="Times New Roman" w:cs="Arial"/>
+          <w:color w:val="000000"/>
+          <w:lang w:eastAsia="da-DK"/>
+        </w:rPr>
+        <w:t xml:space="preserve"> tests</w:t>
       </w:r>
     </w:p>
     <w:p>
@@ -4549,7 +5525,25 @@
           <w:color w:val="000000"/>
           <w:lang w:eastAsia="da-DK"/>
         </w:rPr>
-        <w:t>Simpelt overblik over gennemførselsesraten i testopgaverne</w:t>
+        <w:t xml:space="preserve">Simpelt overblik over </w:t>
+      </w:r>
+      <w:proofErr w:type="spellStart"/>
+      <w:r>
+        <w:rPr>
+          <w:rFonts w:eastAsia="Times New Roman" w:cs="Arial"/>
+          <w:color w:val="000000"/>
+          <w:lang w:eastAsia="da-DK"/>
+        </w:rPr>
+        <w:t>gennemførselsesraten</w:t>
+      </w:r>
+      <w:proofErr w:type="spellEnd"/>
+      <w:r>
+        <w:rPr>
+          <w:rFonts w:eastAsia="Times New Roman" w:cs="Arial"/>
+          <w:color w:val="000000"/>
+          <w:lang w:eastAsia="da-DK"/>
+        </w:rPr>
+        <w:t xml:space="preserve"> i testopgaverne</w:t>
       </w:r>
     </w:p>
     <w:p>
@@ -4661,7 +5655,43 @@
           <w:color w:val="000000"/>
           <w:lang w:eastAsia="da-DK"/>
         </w:rPr>
-        <w:t>Formålet med anden usability test er at se om vores ændringer (i forhold til deltagernes ønsker fra test 1) har hjulpet på usability. Her ønsker vi igen konkret feedback på godt/mindre godt til at se om deltagerne føler det har hjulpet.</w:t>
+        <w:t xml:space="preserve">Formålet med anden </w:t>
+      </w:r>
+      <w:proofErr w:type="spellStart"/>
+      <w:r>
+        <w:rPr>
+          <w:rFonts w:eastAsia="Times New Roman" w:cs="Arial"/>
+          <w:color w:val="000000"/>
+          <w:lang w:eastAsia="da-DK"/>
+        </w:rPr>
+        <w:t>usability</w:t>
+      </w:r>
+      <w:proofErr w:type="spellEnd"/>
+      <w:r>
+        <w:rPr>
+          <w:rFonts w:eastAsia="Times New Roman" w:cs="Arial"/>
+          <w:color w:val="000000"/>
+          <w:lang w:eastAsia="da-DK"/>
+        </w:rPr>
+        <w:t xml:space="preserve"> test er at se om vores ændringer (i forhold til deltagernes ønsker fra test 1) har hjulpet på </w:t>
+      </w:r>
+      <w:proofErr w:type="spellStart"/>
+      <w:r>
+        <w:rPr>
+          <w:rFonts w:eastAsia="Times New Roman" w:cs="Arial"/>
+          <w:color w:val="000000"/>
+          <w:lang w:eastAsia="da-DK"/>
+        </w:rPr>
+        <w:t>usability</w:t>
+      </w:r>
+      <w:proofErr w:type="spellEnd"/>
+      <w:r>
+        <w:rPr>
+          <w:rFonts w:eastAsia="Times New Roman" w:cs="Arial"/>
+          <w:color w:val="000000"/>
+          <w:lang w:eastAsia="da-DK"/>
+        </w:rPr>
+        <w:t>. Her ønsker vi igen konkret feedback på godt/mindre godt til at se om deltagerne føler det har hjulpet.</w:t>
       </w:r>
     </w:p>
     <w:p>
@@ -4890,7 +5920,43 @@
           <w:color w:val="000000"/>
           <w:lang w:eastAsia="da-DK"/>
         </w:rPr>
-        <w:t xml:space="preserve">Konklusion på problemformuleringen. Hvorvidt webappen er brugervenlig baseres på usability tests </w:t>
+        <w:t xml:space="preserve">Konklusion på problemformuleringen. Hvorvidt </w:t>
+      </w:r>
+      <w:proofErr w:type="spellStart"/>
+      <w:r>
+        <w:rPr>
+          <w:rFonts w:eastAsia="Times New Roman" w:cs="Arial"/>
+          <w:color w:val="000000"/>
+          <w:lang w:eastAsia="da-DK"/>
+        </w:rPr>
+        <w:t>webappen</w:t>
+      </w:r>
+      <w:proofErr w:type="spellEnd"/>
+      <w:r>
+        <w:rPr>
+          <w:rFonts w:eastAsia="Times New Roman" w:cs="Arial"/>
+          <w:color w:val="000000"/>
+          <w:lang w:eastAsia="da-DK"/>
+        </w:rPr>
+        <w:t xml:space="preserve"> er brugervenlig baseres på </w:t>
+      </w:r>
+      <w:proofErr w:type="spellStart"/>
+      <w:r>
+        <w:rPr>
+          <w:rFonts w:eastAsia="Times New Roman" w:cs="Arial"/>
+          <w:color w:val="000000"/>
+          <w:lang w:eastAsia="da-DK"/>
+        </w:rPr>
+        <w:t>usability</w:t>
+      </w:r>
+      <w:proofErr w:type="spellEnd"/>
+      <w:r>
+        <w:rPr>
+          <w:rFonts w:eastAsia="Times New Roman" w:cs="Arial"/>
+          <w:color w:val="000000"/>
+          <w:lang w:eastAsia="da-DK"/>
+        </w:rPr>
+        <w:t xml:space="preserve"> tests </w:t>
       </w:r>
       <w:r>
         <w:rPr>
@@ -4972,7 +6038,25 @@
           <w:color w:val="000000"/>
           <w:lang w:eastAsia="da-DK"/>
         </w:rPr>
-        <w:t>Formål: (A) Læseren skal kunne checke, at viden som I tager fra andre, bliver korrekt anvendt; (B) læseren skal kunne søge mere viden om detaljer i problemdomænet; (C) læseren skal kunne forvisse sig om, at I er godt bekendt med tidligere arbejde inden for problemdomænet.</w:t>
+        <w:t xml:space="preserve">Formål: (A) Læseren skal kunne </w:t>
+      </w:r>
+      <w:proofErr w:type="spellStart"/>
+      <w:r>
+        <w:rPr>
+          <w:rFonts w:eastAsia="Times New Roman" w:cs="Arial"/>
+          <w:color w:val="000000"/>
+          <w:lang w:eastAsia="da-DK"/>
+        </w:rPr>
+        <w:t>checke</w:t>
+      </w:r>
+      <w:proofErr w:type="spellEnd"/>
+      <w:r>
+        <w:rPr>
+          <w:rFonts w:eastAsia="Times New Roman" w:cs="Arial"/>
+          <w:color w:val="000000"/>
+          <w:lang w:eastAsia="da-DK"/>
+        </w:rPr>
+        <w:t>, at viden som I tager fra andre, bliver korrekt anvendt; (B) læseren skal kunne søge mere viden om detaljer i problemdomænet; (C) læseren skal kunne forvisse sig om, at I er godt bekendt med tidligere arbejde inden for problemdomænet.</w:t>
       </w:r>
     </w:p>
     <w:p>
@@ -5054,7 +6138,25 @@
           <w:color w:val="000000"/>
           <w:lang w:eastAsia="da-DK"/>
         </w:rPr>
-        <w:t>Rens Internetbrowserens hukommelse (cache, historik, autocomplete).</w:t>
+        <w:t xml:space="preserve">Rens Internetbrowserens hukommelse (cache, historik, </w:t>
+      </w:r>
+      <w:proofErr w:type="spellStart"/>
+      <w:r>
+        <w:rPr>
+          <w:rFonts w:eastAsia="Times New Roman" w:cs="Arial"/>
+          <w:color w:val="000000"/>
+          <w:lang w:eastAsia="da-DK"/>
+        </w:rPr>
+        <w:t>autocomplete</w:t>
+      </w:r>
+      <w:proofErr w:type="spellEnd"/>
+      <w:r>
+        <w:rPr>
+          <w:rFonts w:eastAsia="Times New Roman" w:cs="Arial"/>
+          <w:color w:val="000000"/>
+          <w:lang w:eastAsia="da-DK"/>
+        </w:rPr>
+        <w:t>).</w:t>
       </w:r>
     </w:p>
     <w:p>
@@ -5122,7 +6224,25 @@
           <w:color w:val="000000"/>
           <w:lang w:eastAsia="da-DK"/>
         </w:rPr>
-        <w:t>Vi er datalogi-studerende fra Københavns Universitet. Vi vil gerne teste en webapp, og for at gøre dette har vi brug for din hjælp.</w:t>
+        <w:t xml:space="preserve">Vi er datalogi-studerende fra Københavns Universitet. Vi vil gerne teste en </w:t>
+      </w:r>
+      <w:proofErr w:type="spellStart"/>
+      <w:r>
+        <w:rPr>
+          <w:rFonts w:eastAsia="Times New Roman" w:cs="Arial"/>
+          <w:color w:val="000000"/>
+          <w:lang w:eastAsia="da-DK"/>
+        </w:rPr>
+        <w:t>webapp</w:t>
+      </w:r>
+      <w:proofErr w:type="spellEnd"/>
+      <w:r>
+        <w:rPr>
+          <w:rFonts w:eastAsia="Times New Roman" w:cs="Arial"/>
+          <w:color w:val="000000"/>
+          <w:lang w:eastAsia="da-DK"/>
+        </w:rPr>
+        <w:t>, og for at gøre dette har vi brug for din hjælp.</w:t>
       </w:r>
     </w:p>
     <w:p>
@@ -5237,7 +6357,25 @@
           <w:color w:val="000000"/>
           <w:lang w:eastAsia="da-DK"/>
         </w:rPr>
-        <w:t>Husk at vi tester webappen og ikke dig.</w:t>
+        <w:t xml:space="preserve">Husk at vi tester </w:t>
+      </w:r>
+      <w:proofErr w:type="spellStart"/>
+      <w:r>
+        <w:rPr>
+          <w:rFonts w:eastAsia="Times New Roman" w:cs="Arial"/>
+          <w:color w:val="000000"/>
+          <w:lang w:eastAsia="da-DK"/>
+        </w:rPr>
+        <w:t>webappen</w:t>
+      </w:r>
+      <w:proofErr w:type="spellEnd"/>
+      <w:r>
+        <w:rPr>
+          <w:rFonts w:eastAsia="Times New Roman" w:cs="Arial"/>
+          <w:color w:val="000000"/>
+          <w:lang w:eastAsia="da-DK"/>
+        </w:rPr>
+        <w:t xml:space="preserve"> og ikke dig.</w:t>
       </w:r>
     </w:p>
     <w:p>
@@ -5379,7 +6517,61 @@
           <w:color w:val="000000"/>
           <w:lang w:eastAsia="da-DK"/>
         </w:rPr>
-        <w:t>Testen handler om webappen ”Breakfast Management”, der er en simpel webapp til at administrere en morgenmadsplan på arbejdspladsen (eller lignende), hvor medarbejderne skiftes til at købe ind til morgenmad f.eks. hver fredag.</w:t>
+        <w:t xml:space="preserve">Testen handler om </w:t>
+      </w:r>
+      <w:proofErr w:type="spellStart"/>
+      <w:r>
+        <w:rPr>
+          <w:rFonts w:eastAsia="Times New Roman" w:cs="Arial"/>
+          <w:color w:val="000000"/>
+          <w:lang w:eastAsia="da-DK"/>
+        </w:rPr>
+        <w:t>webappen</w:t>
+      </w:r>
+      <w:proofErr w:type="spellEnd"/>
+      <w:r>
+        <w:rPr>
+          <w:rFonts w:eastAsia="Times New Roman" w:cs="Arial"/>
+          <w:color w:val="000000"/>
+          <w:lang w:eastAsia="da-DK"/>
+        </w:rPr>
+        <w:t xml:space="preserve"> ”</w:t>
+      </w:r>
+      <w:proofErr w:type="spellStart"/>
+      <w:r>
+        <w:rPr>
+          <w:rFonts w:eastAsia="Times New Roman" w:cs="Arial"/>
+          <w:color w:val="000000"/>
+          <w:lang w:eastAsia="da-DK"/>
+        </w:rPr>
+        <w:t>Breakfast</w:t>
+      </w:r>
+      <w:proofErr w:type="spellEnd"/>
+      <w:r>
+        <w:rPr>
+          <w:rFonts w:eastAsia="Times New Roman" w:cs="Arial"/>
+          <w:color w:val="000000"/>
+          <w:lang w:eastAsia="da-DK"/>
+        </w:rPr>
+        <w:t xml:space="preserve"> Management”, der er en simpel </w:t>
+      </w:r>
+      <w:proofErr w:type="spellStart"/>
+      <w:r>
+        <w:rPr>
+          <w:rFonts w:eastAsia="Times New Roman" w:cs="Arial"/>
+          <w:color w:val="000000"/>
+          <w:lang w:eastAsia="da-DK"/>
+        </w:rPr>
+        <w:t>webapp</w:t>
+      </w:r>
+      <w:proofErr w:type="spellEnd"/>
+      <w:r>
+        <w:rPr>
+          <w:rFonts w:eastAsia="Times New Roman" w:cs="Arial"/>
+          <w:color w:val="000000"/>
+          <w:lang w:eastAsia="da-DK"/>
+        </w:rPr>
+        <w:t xml:space="preserve"> til at administrere en morgenmadsplan på arbejdspladsen (eller lignende), hvor medarbejderne skiftes til at købe ind til morgenmad f.eks. hver fredag.</w:t>
       </w:r>
     </w:p>
     <w:p>
@@ -5530,15 +6722,33 @@
           <w:color w:val="000000"/>
           <w:lang w:eastAsia="da-DK"/>
         </w:rPr>
-        <w:t>Korrekt: Klik ”Registrer</w:t>
-      </w:r>
-      <w:r>
-        <w:rPr>
-          <w:rFonts w:eastAsia="Times New Roman" w:cs="Arial"/>
-          <w:color w:val="000000"/>
-          <w:lang w:eastAsia="da-DK"/>
-        </w:rPr>
-        <w:t>?” -&gt; skriv valgfrit brug</w:t>
+        <w:t>Korrekt: Klik ”</w:t>
+      </w:r>
+      <w:proofErr w:type="gramStart"/>
+      <w:r>
+        <w:rPr>
+          <w:rFonts w:eastAsia="Times New Roman" w:cs="Arial"/>
+          <w:color w:val="000000"/>
+          <w:lang w:eastAsia="da-DK"/>
+        </w:rPr>
+        <w:t>Registrer</w:t>
+      </w:r>
+      <w:r>
+        <w:rPr>
+          <w:rFonts w:eastAsia="Times New Roman" w:cs="Arial"/>
+          <w:color w:val="000000"/>
+          <w:lang w:eastAsia="da-DK"/>
+        </w:rPr>
+        <w:t>?”</w:t>
+      </w:r>
+      <w:proofErr w:type="gramEnd"/>
+      <w:r>
+        <w:rPr>
+          <w:rFonts w:eastAsia="Times New Roman" w:cs="Arial"/>
+          <w:color w:val="000000"/>
+          <w:lang w:eastAsia="da-DK"/>
+        </w:rPr>
+        <w:t xml:space="preserve"> -&gt; skriv valgfrit brug</w:t>
       </w:r>
       <w:r>
         <w:rPr>
@@ -5669,7 +6879,25 @@
           <w:color w:val="000000"/>
           <w:lang w:eastAsia="da-DK"/>
         </w:rPr>
-        <w:t>” -&gt; skriv persons navn OG email -&gt; tryk ”Send”.</w:t>
+        <w:t xml:space="preserve">” -&gt; skriv persons navn OG </w:t>
+      </w:r>
+      <w:proofErr w:type="spellStart"/>
+      <w:r>
+        <w:rPr>
+          <w:rFonts w:eastAsia="Times New Roman" w:cs="Arial"/>
+          <w:color w:val="000000"/>
+          <w:lang w:eastAsia="da-DK"/>
+        </w:rPr>
+        <w:t>email</w:t>
+      </w:r>
+      <w:proofErr w:type="spellEnd"/>
+      <w:r>
+        <w:rPr>
+          <w:rFonts w:eastAsia="Times New Roman" w:cs="Arial"/>
+          <w:color w:val="000000"/>
+          <w:lang w:eastAsia="da-DK"/>
+        </w:rPr>
+        <w:t xml:space="preserve"> -&gt; tryk ”Send”.</w:t>
       </w:r>
     </w:p>
     <w:p>
@@ -6029,7 +7257,43 @@
           <w:color w:val="000000"/>
           <w:lang w:eastAsia="da-DK"/>
         </w:rPr>
-        <w:t>Opgave: Du har skiftet email. Rediger email for dig selv.</w:t>
+        <w:t xml:space="preserve">Opgave: Du har skiftet </w:t>
+      </w:r>
+      <w:proofErr w:type="spellStart"/>
+      <w:r>
+        <w:rPr>
+          <w:rFonts w:eastAsia="Times New Roman" w:cs="Arial"/>
+          <w:color w:val="000000"/>
+          <w:lang w:eastAsia="da-DK"/>
+        </w:rPr>
+        <w:t>email</w:t>
+      </w:r>
+      <w:proofErr w:type="spellEnd"/>
+      <w:r>
+        <w:rPr>
+          <w:rFonts w:eastAsia="Times New Roman" w:cs="Arial"/>
+          <w:color w:val="000000"/>
+          <w:lang w:eastAsia="da-DK"/>
+        </w:rPr>
+        <w:t xml:space="preserve">. Rediger </w:t>
+      </w:r>
+      <w:proofErr w:type="spellStart"/>
+      <w:r>
+        <w:rPr>
+          <w:rFonts w:eastAsia="Times New Roman" w:cs="Arial"/>
+          <w:color w:val="000000"/>
+          <w:lang w:eastAsia="da-DK"/>
+        </w:rPr>
+        <w:t>email</w:t>
+      </w:r>
+      <w:proofErr w:type="spellEnd"/>
+      <w:r>
+        <w:rPr>
+          <w:rFonts w:eastAsia="Times New Roman" w:cs="Arial"/>
+          <w:color w:val="000000"/>
+          <w:lang w:eastAsia="da-DK"/>
+        </w:rPr>
+        <w:t xml:space="preserve"> for dig selv.</w:t>
       </w:r>
     </w:p>
     <w:p>
@@ -6081,7 +7345,25 @@
           <w:color w:val="000000"/>
           <w:lang w:eastAsia="da-DK"/>
         </w:rPr>
-        <w:t>” på valgte person -&gt; ændre email -&gt; tryk ”</w:t>
+        <w:t xml:space="preserve">” på valgte person -&gt; ændre </w:t>
+      </w:r>
+      <w:proofErr w:type="spellStart"/>
+      <w:r>
+        <w:rPr>
+          <w:rFonts w:eastAsia="Times New Roman" w:cs="Arial"/>
+          <w:color w:val="000000"/>
+          <w:lang w:eastAsia="da-DK"/>
+        </w:rPr>
+        <w:t>email</w:t>
+      </w:r>
+      <w:proofErr w:type="spellEnd"/>
+      <w:r>
+        <w:rPr>
+          <w:rFonts w:eastAsia="Times New Roman" w:cs="Arial"/>
+          <w:color w:val="000000"/>
+          <w:lang w:eastAsia="da-DK"/>
+        </w:rPr>
+        <w:t xml:space="preserve"> -&gt; tryk ”</w:t>
       </w:r>
       <w:r>
         <w:rPr>
@@ -6140,7 +7422,23 @@
           <w:color w:val="000000"/>
           <w:lang w:eastAsia="da-DK"/>
         </w:rPr>
-        <w:t>Baggrund: Test af tilføjelse af hvad der er på lager.</w:t>
+        <w:t>Baggrund</w:t>
+      </w:r>
+      <w:r>
+        <w:rPr>
+          <w:rFonts w:eastAsia="Times New Roman" w:cs="Arial"/>
+          <w:color w:val="000000"/>
+          <w:lang w:eastAsia="da-DK"/>
+        </w:rPr>
+        <w:t xml:space="preserve">: Test af mulighed for at ændre </w:t>
+      </w:r>
+      <w:r>
+        <w:rPr>
+          <w:rFonts w:eastAsia="Times New Roman" w:cs="Arial"/>
+          <w:color w:val="000000"/>
+          <w:lang w:eastAsia="da-DK"/>
+        </w:rPr>
+        <w:t>projektnavn.</w:t>
       </w:r>
     </w:p>
     <w:p>
@@ -6160,7 +7458,7 @@
           <w:color w:val="000000"/>
           <w:lang w:eastAsia="da-DK"/>
         </w:rPr>
-        <w:t>Opgave: Du har købt morgenmadsprodukter ind, som tidligere ikke var på lager. Kryds mindst et produkt af som værende på lager.</w:t>
+        <w:t>Opgave: Jeres projektnavn er blevet forældet. Rediger projektets navn.</w:t>
       </w:r>
     </w:p>
     <w:p>
@@ -6188,47 +7486,63 @@
           <w:color w:val="000000"/>
           <w:lang w:eastAsia="da-DK"/>
         </w:rPr>
-        <w:t>Plan</w:t>
-      </w:r>
-      <w:r>
-        <w:rPr>
-          <w:rFonts w:eastAsia="Times New Roman" w:cs="Arial"/>
-          <w:color w:val="000000"/>
-          <w:lang w:eastAsia="da-DK"/>
-        </w:rPr>
-        <w:t xml:space="preserve">” -&gt; tryk </w:t>
-      </w:r>
-      <w:r>
-        <w:rPr>
-          <w:rFonts w:eastAsia="Times New Roman" w:cs="Arial"/>
-          <w:color w:val="000000"/>
-          <w:lang w:eastAsia="da-DK"/>
-        </w:rPr>
-        <w:t>på valgte produkt under ”Hvad skal købes ind?</w:t>
-      </w:r>
-      <w:r>
-        <w:rPr>
-          <w:rFonts w:eastAsia="Times New Roman" w:cs="Arial"/>
-          <w:color w:val="000000"/>
-          <w:lang w:eastAsia="da-DK"/>
-        </w:rPr>
-        <w:t>” ELLER klik “</w:t>
-      </w:r>
-      <w:r>
-        <w:rPr>
-          <w:rFonts w:eastAsia="Times New Roman" w:cs="Arial"/>
-          <w:color w:val="000000"/>
-          <w:lang w:eastAsia="da-DK"/>
-        </w:rPr>
-        <w:t>Produkter</w:t>
-      </w:r>
-      <w:r>
-        <w:rPr>
-          <w:rFonts w:eastAsia="Times New Roman" w:cs="Arial"/>
-          <w:color w:val="000000"/>
-          <w:lang w:eastAsia="da-DK"/>
-        </w:rPr>
-        <w:t>” -&gt; tryk på valgte produkt.</w:t>
+        <w:t>Indstillinger</w:t>
+      </w:r>
+      <w:r>
+        <w:rPr>
+          <w:rFonts w:eastAsia="Times New Roman" w:cs="Arial"/>
+          <w:color w:val="000000"/>
+          <w:lang w:eastAsia="da-DK"/>
+        </w:rPr>
+        <w:t>” -&gt; klik ”</w:t>
+      </w:r>
+      <w:r>
+        <w:rPr>
+          <w:rFonts w:eastAsia="Times New Roman" w:cs="Arial"/>
+          <w:color w:val="000000"/>
+          <w:lang w:eastAsia="da-DK"/>
+        </w:rPr>
+        <w:t>Ret</w:t>
+      </w:r>
+      <w:r>
+        <w:rPr>
+          <w:rFonts w:eastAsia="Times New Roman" w:cs="Arial"/>
+          <w:color w:val="000000"/>
+          <w:lang w:eastAsia="da-DK"/>
+        </w:rPr>
+        <w:t xml:space="preserve"> </w:t>
+      </w:r>
+      <w:r>
+        <w:rPr>
+          <w:rFonts w:eastAsia="Times New Roman" w:cs="Arial"/>
+          <w:color w:val="000000"/>
+          <w:lang w:eastAsia="da-DK"/>
+        </w:rPr>
+        <w:t>projektnavn</w:t>
+      </w:r>
+      <w:r>
+        <w:rPr>
+          <w:rFonts w:eastAsia="Times New Roman" w:cs="Arial"/>
+          <w:color w:val="000000"/>
+          <w:lang w:eastAsia="da-DK"/>
+        </w:rPr>
+        <w:t>”</w:t>
+      </w:r>
+      <w:r>
+        <w:rPr>
+          <w:rFonts w:eastAsia="Times New Roman" w:cs="Arial"/>
+          <w:color w:val="000000"/>
+          <w:lang w:eastAsia="da-DK"/>
+        </w:rPr>
+        <w:t xml:space="preserve"> -&gt; ændre navn -&gt; klik ”Gem projektnavn</w:t>
+      </w:r>
+      <w:r>
+        <w:rPr>
+          <w:rFonts w:eastAsia="Times New Roman" w:cs="Arial"/>
+          <w:color w:val="000000"/>
+          <w:lang w:eastAsia="da-DK"/>
+        </w:rPr>
+        <w:t>”.</w:t>
       </w:r>
     </w:p>
     <w:p>
@@ -6248,7 +7562,7 @@
           <w:color w:val="000000"/>
           <w:lang w:eastAsia="da-DK"/>
         </w:rPr>
-        <w:t>Tidsgrænse: 2 min.</w:t>
+        <w:t>Tidsgrænse: 3 min.</w:t>
       </w:r>
     </w:p>
     <w:p>
@@ -6271,8 +7585,28 @@
           <w:color w:val="000000"/>
           <w:lang w:eastAsia="da-DK"/>
         </w:rPr>
+        <w:t>Baggrund: Test af tilføjelse af hvad der er på lager.</w:t>
+      </w:r>
+    </w:p>
+    <w:p>
+      <w:pPr>
+        <w:spacing w:after="0" w:line="276" w:lineRule="auto"/>
+        <w:ind w:left="720"/>
+        <w:rPr>
+          <w:rFonts w:eastAsia="Times New Roman" w:cs="Times New Roman"/>
+          <w:sz w:val="24"/>
+          <w:szCs w:val="24"/>
+          <w:lang w:eastAsia="da-DK"/>
+        </w:rPr>
+      </w:pPr>
+      <w:r>
+        <w:rPr>
+          <w:rFonts w:eastAsia="Times New Roman" w:cs="Arial"/>
+          <w:color w:val="000000"/>
+          <w:lang w:eastAsia="da-DK"/>
+        </w:rPr>
         <w:lastRenderedPageBreak/>
-        <w:t>Baggrund: Test af muligheden for at slette et tilføjet produkt.</w:t>
+        <w:t>Opgave: Du har købt morgenmadsprodukter ind, som tidligere ikke var på lager. Kryds mindst et produkt af som værende på lager.</w:t>
       </w:r>
     </w:p>
     <w:p>
@@ -6292,26 +7626,6 @@
           <w:color w:val="000000"/>
           <w:lang w:eastAsia="da-DK"/>
         </w:rPr>
-        <w:t>Opgave: Du ønsker ikke længere, at arbejdspladsen skal føre et af morgenmadsprodukterne. Slet et morgenmadsprodukt.</w:t>
-      </w:r>
-    </w:p>
-    <w:p>
-      <w:pPr>
-        <w:spacing w:after="0" w:line="276" w:lineRule="auto"/>
-        <w:ind w:left="720"/>
-        <w:rPr>
-          <w:rFonts w:eastAsia="Times New Roman" w:cs="Times New Roman"/>
-          <w:sz w:val="24"/>
-          <w:szCs w:val="24"/>
-          <w:lang w:eastAsia="da-DK"/>
-        </w:rPr>
-      </w:pPr>
-      <w:r>
-        <w:rPr>
-          <w:rFonts w:eastAsia="Times New Roman" w:cs="Arial"/>
-          <w:color w:val="000000"/>
-          <w:lang w:eastAsia="da-DK"/>
-        </w:rPr>
         <w:t>Korrekt: Klik ”</w:t>
       </w:r>
       <w:r>
@@ -6320,6 +7634,56 @@
           <w:color w:val="000000"/>
           <w:lang w:eastAsia="da-DK"/>
         </w:rPr>
+        <w:t>Plan</w:t>
+      </w:r>
+      <w:r>
+        <w:rPr>
+          <w:rFonts w:eastAsia="Times New Roman" w:cs="Arial"/>
+          <w:color w:val="000000"/>
+          <w:lang w:eastAsia="da-DK"/>
+        </w:rPr>
+        <w:t xml:space="preserve">” -&gt; tryk </w:t>
+      </w:r>
+      <w:r>
+        <w:rPr>
+          <w:rFonts w:eastAsia="Times New Roman" w:cs="Arial"/>
+          <w:color w:val="000000"/>
+          <w:lang w:eastAsia="da-DK"/>
+        </w:rPr>
+        <w:t xml:space="preserve">på valgte produkt under ”Hvad skal købes </w:t>
+      </w:r>
+      <w:proofErr w:type="gramStart"/>
+      <w:r>
+        <w:rPr>
+          <w:rFonts w:eastAsia="Times New Roman" w:cs="Arial"/>
+          <w:color w:val="000000"/>
+          <w:lang w:eastAsia="da-DK"/>
+        </w:rPr>
+        <w:t>ind?</w:t>
+      </w:r>
+      <w:r>
+        <w:rPr>
+          <w:rFonts w:eastAsia="Times New Roman" w:cs="Arial"/>
+          <w:color w:val="000000"/>
+          <w:lang w:eastAsia="da-DK"/>
+        </w:rPr>
+        <w:t>”</w:t>
+      </w:r>
+      <w:proofErr w:type="gramEnd"/>
+      <w:r>
+        <w:rPr>
+          <w:rFonts w:eastAsia="Times New Roman" w:cs="Arial"/>
+          <w:color w:val="000000"/>
+          <w:lang w:eastAsia="da-DK"/>
+        </w:rPr>
+        <w:t xml:space="preserve"> ELLER klik “</w:t>
+      </w:r>
+      <w:r>
+        <w:rPr>
+          <w:rFonts w:eastAsia="Times New Roman" w:cs="Arial"/>
+          <w:color w:val="000000"/>
+          <w:lang w:eastAsia="da-DK"/>
+        </w:rPr>
         <w:t>Produkter</w:t>
       </w:r>
       <w:r>
@@ -6328,7 +7692,7 @@
           <w:color w:val="000000"/>
           <w:lang w:eastAsia="da-DK"/>
         </w:rPr>
-        <w:t>” -&gt; tryk på rødt kryds ud for valgte produkt.</w:t>
+        <w:t>” -&gt; tryk på valgte produkt.</w:t>
       </w:r>
     </w:p>
     <w:p>
@@ -6371,23 +7735,7 @@
           <w:color w:val="000000"/>
           <w:lang w:eastAsia="da-DK"/>
         </w:rPr>
-        <w:t>Baggrund: Test af mulighed for</w:t>
-      </w:r>
-      <w:r>
-        <w:rPr>
-          <w:rFonts w:eastAsia="Times New Roman" w:cs="Arial"/>
-          <w:color w:val="000000"/>
-          <w:lang w:eastAsia="da-DK"/>
-        </w:rPr>
-        <w:t xml:space="preserve"> at slette person tilknyttet projektet</w:t>
-      </w:r>
-      <w:r>
-        <w:rPr>
-          <w:rFonts w:eastAsia="Times New Roman" w:cs="Arial"/>
-          <w:color w:val="000000"/>
-          <w:lang w:eastAsia="da-DK"/>
-        </w:rPr>
-        <w:t>.</w:t>
+        <w:t>Baggrund: Test af muligheden for at slette et tilføjet produkt.</w:t>
       </w:r>
     </w:p>
     <w:p>
@@ -6407,7 +7755,7 @@
           <w:color w:val="000000"/>
           <w:lang w:eastAsia="da-DK"/>
         </w:rPr>
-        <w:t>Opgave: En af dine kollegaer har opsagt sit arbejde. Slet en person (ikke dig selv).</w:t>
+        <w:t>Opgave: Du ønsker ikke længere, at arbejdspladsen skal føre et af morgenmadsprodukterne. Slet et morgenmadsprodukt.</w:t>
       </w:r>
     </w:p>
     <w:p>
@@ -6435,15 +7783,15 @@
           <w:color w:val="000000"/>
           <w:lang w:eastAsia="da-DK"/>
         </w:rPr>
-        <w:t>Deltagere</w:t>
-      </w:r>
-      <w:r>
-        <w:rPr>
-          <w:rFonts w:eastAsia="Times New Roman" w:cs="Arial"/>
-          <w:color w:val="000000"/>
-          <w:lang w:eastAsia="da-DK"/>
-        </w:rPr>
-        <w:t>” -&gt; tryk på rødt kryds ud for valgte person.</w:t>
+        <w:t>Produkter</w:t>
+      </w:r>
+      <w:r>
+        <w:rPr>
+          <w:rFonts w:eastAsia="Times New Roman" w:cs="Arial"/>
+          <w:color w:val="000000"/>
+          <w:lang w:eastAsia="da-DK"/>
+        </w:rPr>
+        <w:t>” -&gt; tryk på rødt kryds ud for valgte produkt.</w:t>
       </w:r>
     </w:p>
     <w:p>
@@ -6486,23 +7834,23 @@
           <w:color w:val="000000"/>
           <w:lang w:eastAsia="da-DK"/>
         </w:rPr>
-        <w:t>Baggrund</w:t>
-      </w:r>
-      <w:r>
-        <w:rPr>
-          <w:rFonts w:eastAsia="Times New Roman" w:cs="Arial"/>
-          <w:color w:val="000000"/>
-          <w:lang w:eastAsia="da-DK"/>
-        </w:rPr>
-        <w:t xml:space="preserve">: Test af mulighed for at ændre </w:t>
-      </w:r>
-      <w:r>
-        <w:rPr>
-          <w:rFonts w:eastAsia="Times New Roman" w:cs="Arial"/>
-          <w:color w:val="000000"/>
-          <w:lang w:eastAsia="da-DK"/>
-        </w:rPr>
-        <w:t>projektnavn.</w:t>
+        <w:t>Baggrund: Test af mulighed for</w:t>
+      </w:r>
+      <w:r>
+        <w:rPr>
+          <w:rFonts w:eastAsia="Times New Roman" w:cs="Arial"/>
+          <w:color w:val="000000"/>
+          <w:lang w:eastAsia="da-DK"/>
+        </w:rPr>
+        <w:t xml:space="preserve"> at slette person tilknyttet projektet</w:t>
+      </w:r>
+      <w:r>
+        <w:rPr>
+          <w:rFonts w:eastAsia="Times New Roman" w:cs="Arial"/>
+          <w:color w:val="000000"/>
+          <w:lang w:eastAsia="da-DK"/>
+        </w:rPr>
+        <w:t>.</w:t>
       </w:r>
     </w:p>
     <w:p>
@@ -6522,7 +7870,7 @@
           <w:color w:val="000000"/>
           <w:lang w:eastAsia="da-DK"/>
         </w:rPr>
-        <w:t>Opgave: Jeres projektnavn er blevet forældet. Rediger projektets navn.</w:t>
+        <w:t>Opgave: En af dine kollegaer har opsagt sit arbejde. Slet en person (ikke dig selv).</w:t>
       </w:r>
     </w:p>
     <w:p>
@@ -6550,63 +7898,15 @@
           <w:color w:val="000000"/>
           <w:lang w:eastAsia="da-DK"/>
         </w:rPr>
-        <w:t>Indstillinger</w:t>
-      </w:r>
-      <w:r>
-        <w:rPr>
-          <w:rFonts w:eastAsia="Times New Roman" w:cs="Arial"/>
-          <w:color w:val="000000"/>
-          <w:lang w:eastAsia="da-DK"/>
-        </w:rPr>
-        <w:t>” -&gt; klik ”</w:t>
-      </w:r>
-      <w:r>
-        <w:rPr>
-          <w:rFonts w:eastAsia="Times New Roman" w:cs="Arial"/>
-          <w:color w:val="000000"/>
-          <w:lang w:eastAsia="da-DK"/>
-        </w:rPr>
-        <w:t>Ret</w:t>
-      </w:r>
-      <w:r>
-        <w:rPr>
-          <w:rFonts w:eastAsia="Times New Roman" w:cs="Arial"/>
-          <w:color w:val="000000"/>
-          <w:lang w:eastAsia="da-DK"/>
-        </w:rPr>
-        <w:t xml:space="preserve"> </w:t>
-      </w:r>
-      <w:r>
-        <w:rPr>
-          <w:rFonts w:eastAsia="Times New Roman" w:cs="Arial"/>
-          <w:color w:val="000000"/>
-          <w:lang w:eastAsia="da-DK"/>
-        </w:rPr>
-        <w:t>projektnavn</w:t>
-      </w:r>
-      <w:r>
-        <w:rPr>
-          <w:rFonts w:eastAsia="Times New Roman" w:cs="Arial"/>
-          <w:color w:val="000000"/>
-          <w:lang w:eastAsia="da-DK"/>
-        </w:rPr>
-        <w:t>”</w:t>
-      </w:r>
-      <w:r>
-        <w:rPr>
-          <w:rFonts w:eastAsia="Times New Roman" w:cs="Arial"/>
-          <w:color w:val="000000"/>
-          <w:lang w:eastAsia="da-DK"/>
-        </w:rPr>
-        <w:t xml:space="preserve"> -&gt; ændre navn -&gt; klik ”Gem projektnavn</w:t>
-      </w:r>
-      <w:r>
-        <w:rPr>
-          <w:rFonts w:eastAsia="Times New Roman" w:cs="Arial"/>
-          <w:color w:val="000000"/>
-          <w:lang w:eastAsia="da-DK"/>
-        </w:rPr>
-        <w:t>”.</w:t>
+        <w:t>Deltagere</w:t>
+      </w:r>
+      <w:r>
+        <w:rPr>
+          <w:rFonts w:eastAsia="Times New Roman" w:cs="Arial"/>
+          <w:color w:val="000000"/>
+          <w:lang w:eastAsia="da-DK"/>
+        </w:rPr>
+        <w:t>” -&gt; tryk på rødt kryds ud for valgte person.</w:t>
       </w:r>
     </w:p>
     <w:p>
@@ -6626,7 +7926,7 @@
           <w:color w:val="000000"/>
           <w:lang w:eastAsia="da-DK"/>
         </w:rPr>
-        <w:t>Tidsgrænse: 3 min.</w:t>
+        <w:t>Tidsgrænse: 2 min.</w:t>
       </w:r>
     </w:p>
     <w:p>
@@ -6649,7 +7949,17 @@
           <w:color w:val="000000"/>
           <w:lang w:eastAsia="da-DK"/>
         </w:rPr>
-        <w:t>Baggrund: Test af overskuelighed for arrangør af morgenmadsarrangement.</w:t>
+        <w:t>Baggrund: Test af overskuelighed for arrangø</w:t>
+      </w:r>
+      <w:bookmarkStart w:id="27" w:name="_GoBack"/>
+      <w:bookmarkEnd w:id="27"/>
+      <w:r>
+        <w:rPr>
+          <w:rFonts w:eastAsia="Times New Roman" w:cs="Arial"/>
+          <w:color w:val="000000"/>
+          <w:lang w:eastAsia="da-DK"/>
+        </w:rPr>
+        <w:t>r af morgenmadsarrangement.</w:t>
       </w:r>
     </w:p>
     <w:p>
@@ -6742,8 +8052,6 @@
         </w:rPr>
         <w:t>Test af lethed ved at logge af</w:t>
       </w:r>
-      <w:bookmarkStart w:id="27" w:name="_GoBack"/>
-      <w:bookmarkEnd w:id="27"/>
       <w:r>
         <w:rPr>
           <w:rFonts w:eastAsia="Times New Roman" w:cs="Arial"/>
@@ -6770,7 +8078,25 @@
           <w:color w:val="000000"/>
           <w:lang w:eastAsia="da-DK"/>
         </w:rPr>
-        <w:t>Opgave: Du er færdig med appen for nu. Log af.</w:t>
+        <w:t xml:space="preserve">Opgave: Du er færdig med </w:t>
+      </w:r>
+      <w:proofErr w:type="spellStart"/>
+      <w:r>
+        <w:rPr>
+          <w:rFonts w:eastAsia="Times New Roman" w:cs="Arial"/>
+          <w:color w:val="000000"/>
+          <w:lang w:eastAsia="da-DK"/>
+        </w:rPr>
+        <w:t>appen</w:t>
+      </w:r>
+      <w:proofErr w:type="spellEnd"/>
+      <w:r>
+        <w:rPr>
+          <w:rFonts w:eastAsia="Times New Roman" w:cs="Arial"/>
+          <w:color w:val="000000"/>
+          <w:lang w:eastAsia="da-DK"/>
+        </w:rPr>
+        <w:t xml:space="preserve"> for nu. Log af.</w:t>
       </w:r>
     </w:p>
     <w:p>
@@ -6790,7 +8116,25 @@
           <w:color w:val="000000"/>
           <w:lang w:eastAsia="da-DK"/>
         </w:rPr>
-        <w:t>Korrekt: Klik ”Settings” -&gt; klik ”Log out”.</w:t>
+        <w:t>Korrekt: Klik ”</w:t>
+      </w:r>
+      <w:proofErr w:type="spellStart"/>
+      <w:r>
+        <w:rPr>
+          <w:rFonts w:eastAsia="Times New Roman" w:cs="Arial"/>
+          <w:color w:val="000000"/>
+          <w:lang w:eastAsia="da-DK"/>
+        </w:rPr>
+        <w:t>Settings</w:t>
+      </w:r>
+      <w:proofErr w:type="spellEnd"/>
+      <w:r>
+        <w:rPr>
+          <w:rFonts w:eastAsia="Times New Roman" w:cs="Arial"/>
+          <w:color w:val="000000"/>
+          <w:lang w:eastAsia="da-DK"/>
+        </w:rPr>
+        <w:t>” -&gt; klik ”Log out”.</w:t>
       </w:r>
     </w:p>
     <w:p>
@@ -6874,7 +8218,61 @@
           <w:color w:val="000000"/>
           <w:lang w:eastAsia="da-DK"/>
         </w:rPr>
-        <w:t>Korrekt: Log ind igen –&gt; klik ”Settings” -&gt; klik ”Delete project” -&gt; klik ”OK”.</w:t>
+        <w:t>Korrekt: Log ind igen –&gt; klik ”</w:t>
+      </w:r>
+      <w:proofErr w:type="spellStart"/>
+      <w:r>
+        <w:rPr>
+          <w:rFonts w:eastAsia="Times New Roman" w:cs="Arial"/>
+          <w:color w:val="000000"/>
+          <w:lang w:eastAsia="da-DK"/>
+        </w:rPr>
+        <w:t>Settings</w:t>
+      </w:r>
+      <w:proofErr w:type="spellEnd"/>
+      <w:r>
+        <w:rPr>
+          <w:rFonts w:eastAsia="Times New Roman" w:cs="Arial"/>
+          <w:color w:val="000000"/>
+          <w:lang w:eastAsia="da-DK"/>
+        </w:rPr>
+        <w:t>” -&gt; klik ”</w:t>
+      </w:r>
+      <w:proofErr w:type="spellStart"/>
+      <w:r>
+        <w:rPr>
+          <w:rFonts w:eastAsia="Times New Roman" w:cs="Arial"/>
+          <w:color w:val="000000"/>
+          <w:lang w:eastAsia="da-DK"/>
+        </w:rPr>
+        <w:t>Delete</w:t>
+      </w:r>
+      <w:proofErr w:type="spellEnd"/>
+      <w:r>
+        <w:rPr>
+          <w:rFonts w:eastAsia="Times New Roman" w:cs="Arial"/>
+          <w:color w:val="000000"/>
+          <w:lang w:eastAsia="da-DK"/>
+        </w:rPr>
+        <w:t xml:space="preserve"> </w:t>
+      </w:r>
+      <w:proofErr w:type="spellStart"/>
+      <w:r>
+        <w:rPr>
+          <w:rFonts w:eastAsia="Times New Roman" w:cs="Arial"/>
+          <w:color w:val="000000"/>
+          <w:lang w:eastAsia="da-DK"/>
+        </w:rPr>
+        <w:t>project</w:t>
+      </w:r>
+      <w:proofErr w:type="spellEnd"/>
+      <w:r>
+        <w:rPr>
+          <w:rFonts w:eastAsia="Times New Roman" w:cs="Arial"/>
+          <w:color w:val="000000"/>
+          <w:lang w:eastAsia="da-DK"/>
+        </w:rPr>
+        <w:t>” -&gt; klik ”OK”.</w:t>
       </w:r>
     </w:p>
     <w:p>
@@ -7369,6 +8767,7 @@
           <w:color w:val="000000"/>
           <w:lang w:eastAsia="da-DK"/>
         </w:rPr>
+        <w:lastRenderedPageBreak/>
         <w:t>I hvilken grad oplevede du sproget i løsningen som forståeligt?</w:t>
       </w:r>
     </w:p>
@@ -7392,7 +8791,6 @@
           <w:color w:val="000000"/>
           <w:lang w:eastAsia="da-DK"/>
         </w:rPr>
-        <w:lastRenderedPageBreak/>
         <w:t>I hvilken grad oplevede du det grafiske design under løsningen?</w:t>
       </w:r>
     </w:p>
@@ -7585,7 +8983,25 @@
           <w:color w:val="000000"/>
           <w:lang w:eastAsia="da-DK"/>
         </w:rPr>
-        <w:t>Hvilke 2-3 ting fungerer bedst i webappen?</w:t>
+        <w:t xml:space="preserve">Hvilke 2-3 ting fungerer bedst i </w:t>
+      </w:r>
+      <w:proofErr w:type="spellStart"/>
+      <w:r>
+        <w:rPr>
+          <w:rFonts w:eastAsia="Times New Roman" w:cs="Arial"/>
+          <w:color w:val="000000"/>
+          <w:lang w:eastAsia="da-DK"/>
+        </w:rPr>
+        <w:t>webappen</w:t>
+      </w:r>
+      <w:proofErr w:type="spellEnd"/>
+      <w:r>
+        <w:rPr>
+          <w:rFonts w:eastAsia="Times New Roman" w:cs="Arial"/>
+          <w:color w:val="000000"/>
+          <w:lang w:eastAsia="da-DK"/>
+        </w:rPr>
+        <w:t>?</w:t>
       </w:r>
     </w:p>
     <w:p>
@@ -7631,7 +9047,25 @@
           <w:color w:val="000000"/>
           <w:lang w:eastAsia="da-DK"/>
         </w:rPr>
-        <w:t>Hvilken funktionalitet savnede du i webappen?</w:t>
+        <w:t xml:space="preserve">Hvilken funktionalitet savnede du i </w:t>
+      </w:r>
+      <w:proofErr w:type="spellStart"/>
+      <w:r>
+        <w:rPr>
+          <w:rFonts w:eastAsia="Times New Roman" w:cs="Arial"/>
+          <w:color w:val="000000"/>
+          <w:lang w:eastAsia="da-DK"/>
+        </w:rPr>
+        <w:t>webappen</w:t>
+      </w:r>
+      <w:proofErr w:type="spellEnd"/>
+      <w:r>
+        <w:rPr>
+          <w:rFonts w:eastAsia="Times New Roman" w:cs="Arial"/>
+          <w:color w:val="000000"/>
+          <w:lang w:eastAsia="da-DK"/>
+        </w:rPr>
+        <w:t>?</w:t>
       </w:r>
     </w:p>
     <w:p>
@@ -7654,7 +9088,25 @@
           <w:color w:val="000000"/>
           <w:lang w:eastAsia="da-DK"/>
         </w:rPr>
-        <w:t>Kender du andre, tilsvarende webapps?</w:t>
+        <w:t xml:space="preserve">Kender du andre, tilsvarende </w:t>
+      </w:r>
+      <w:proofErr w:type="spellStart"/>
+      <w:r>
+        <w:rPr>
+          <w:rFonts w:eastAsia="Times New Roman" w:cs="Arial"/>
+          <w:color w:val="000000"/>
+          <w:lang w:eastAsia="da-DK"/>
+        </w:rPr>
+        <w:t>webapps</w:t>
+      </w:r>
+      <w:proofErr w:type="spellEnd"/>
+      <w:r>
+        <w:rPr>
+          <w:rFonts w:eastAsia="Times New Roman" w:cs="Arial"/>
+          <w:color w:val="000000"/>
+          <w:lang w:eastAsia="da-DK"/>
+        </w:rPr>
+        <w:t>?</w:t>
       </w:r>
     </w:p>
     <w:p>
@@ -7677,7 +9129,25 @@
           <w:color w:val="000000"/>
           <w:lang w:eastAsia="da-DK"/>
         </w:rPr>
-        <w:t>Vil du anbefale denne webapp til andre?</w:t>
+        <w:t xml:space="preserve">Vil du anbefale denne </w:t>
+      </w:r>
+      <w:proofErr w:type="spellStart"/>
+      <w:r>
+        <w:rPr>
+          <w:rFonts w:eastAsia="Times New Roman" w:cs="Arial"/>
+          <w:color w:val="000000"/>
+          <w:lang w:eastAsia="da-DK"/>
+        </w:rPr>
+        <w:t>webapp</w:t>
+      </w:r>
+      <w:proofErr w:type="spellEnd"/>
+      <w:r>
+        <w:rPr>
+          <w:rFonts w:eastAsia="Times New Roman" w:cs="Arial"/>
+          <w:color w:val="000000"/>
+          <w:lang w:eastAsia="da-DK"/>
+        </w:rPr>
+        <w:t xml:space="preserve"> til andre?</w:t>
       </w:r>
     </w:p>
     <w:p>
@@ -7700,7 +9170,25 @@
           <w:color w:val="000000"/>
           <w:lang w:eastAsia="da-DK"/>
         </w:rPr>
-        <w:t>Ville du bruge denne webapp selv?</w:t>
+        <w:t xml:space="preserve">Ville du bruge denne </w:t>
+      </w:r>
+      <w:proofErr w:type="spellStart"/>
+      <w:r>
+        <w:rPr>
+          <w:rFonts w:eastAsia="Times New Roman" w:cs="Arial"/>
+          <w:color w:val="000000"/>
+          <w:lang w:eastAsia="da-DK"/>
+        </w:rPr>
+        <w:t>webapp</w:t>
+      </w:r>
+      <w:proofErr w:type="spellEnd"/>
+      <w:r>
+        <w:rPr>
+          <w:rFonts w:eastAsia="Times New Roman" w:cs="Arial"/>
+          <w:color w:val="000000"/>
+          <w:lang w:eastAsia="da-DK"/>
+        </w:rPr>
+        <w:t xml:space="preserve"> selv?</w:t>
       </w:r>
     </w:p>
     <w:p>
@@ -7785,7 +9273,29 @@
           <w:szCs w:val="32"/>
           <w:lang w:eastAsia="da-DK"/>
         </w:rPr>
-        <w:t>Bilag: Gantt diagram over projektforløb</w:t>
+        <w:t xml:space="preserve">Bilag: </w:t>
+      </w:r>
+      <w:proofErr w:type="spellStart"/>
+      <w:r>
+        <w:rPr>
+          <w:rFonts w:eastAsia="Times New Roman" w:cs="Arial"/>
+          <w:color w:val="000000"/>
+          <w:sz w:val="32"/>
+          <w:szCs w:val="32"/>
+          <w:lang w:eastAsia="da-DK"/>
+        </w:rPr>
+        <w:t>Gantt</w:t>
+      </w:r>
+      <w:proofErr w:type="spellEnd"/>
+      <w:r>
+        <w:rPr>
+          <w:rFonts w:eastAsia="Times New Roman" w:cs="Arial"/>
+          <w:color w:val="000000"/>
+          <w:sz w:val="32"/>
+          <w:szCs w:val="32"/>
+          <w:lang w:eastAsia="da-DK"/>
+        </w:rPr>
+        <w:t xml:space="preserve"> diagram over projektforløb</w:t>
       </w:r>
       <w:bookmarkEnd w:id="31"/>
     </w:p>
@@ -8011,7 +9521,25 @@
           <w:color w:val="000000"/>
           <w:lang w:eastAsia="da-DK"/>
         </w:rPr>
-        <w:t>Foretaget usability tests</w:t>
+        <w:t xml:space="preserve">Foretaget </w:t>
+      </w:r>
+      <w:proofErr w:type="spellStart"/>
+      <w:r>
+        <w:rPr>
+          <w:rFonts w:eastAsia="Times New Roman" w:cs="Arial"/>
+          <w:color w:val="000000"/>
+          <w:lang w:eastAsia="da-DK"/>
+        </w:rPr>
+        <w:t>usability</w:t>
+      </w:r>
+      <w:proofErr w:type="spellEnd"/>
+      <w:r>
+        <w:rPr>
+          <w:rFonts w:eastAsia="Times New Roman" w:cs="Arial"/>
+          <w:color w:val="000000"/>
+          <w:lang w:eastAsia="da-DK"/>
+        </w:rPr>
+        <w:t xml:space="preserve"> tests</w:t>
       </w:r>
     </w:p>
     <w:p>
@@ -8069,7 +9597,25 @@
           <w:color w:val="000000"/>
           <w:lang w:eastAsia="da-DK"/>
         </w:rPr>
-        <w:t>Rettet hjemmesiden til efter usability test resultater</w:t>
+        <w:t xml:space="preserve">Rettet hjemmesiden til efter </w:t>
+      </w:r>
+      <w:proofErr w:type="spellStart"/>
+      <w:r>
+        <w:rPr>
+          <w:rFonts w:eastAsia="Times New Roman" w:cs="Arial"/>
+          <w:color w:val="000000"/>
+          <w:lang w:eastAsia="da-DK"/>
+        </w:rPr>
+        <w:t>usability</w:t>
+      </w:r>
+      <w:proofErr w:type="spellEnd"/>
+      <w:r>
+        <w:rPr>
+          <w:rFonts w:eastAsia="Times New Roman" w:cs="Arial"/>
+          <w:color w:val="000000"/>
+          <w:lang w:eastAsia="da-DK"/>
+        </w:rPr>
+        <w:t xml:space="preserve"> test resultater</w:t>
       </w:r>
     </w:p>
     <w:p>
@@ -8157,7 +9703,25 @@
           <w:color w:val="000000"/>
           <w:lang w:eastAsia="da-DK"/>
         </w:rPr>
-        <w:t>Foretaget ny usability test</w:t>
+        <w:t xml:space="preserve">Foretaget ny </w:t>
+      </w:r>
+      <w:proofErr w:type="spellStart"/>
+      <w:r>
+        <w:rPr>
+          <w:rFonts w:eastAsia="Times New Roman" w:cs="Arial"/>
+          <w:color w:val="000000"/>
+          <w:lang w:eastAsia="da-DK"/>
+        </w:rPr>
+        <w:t>usability</w:t>
+      </w:r>
+      <w:proofErr w:type="spellEnd"/>
+      <w:r>
+        <w:rPr>
+          <w:rFonts w:eastAsia="Times New Roman" w:cs="Arial"/>
+          <w:color w:val="000000"/>
+          <w:lang w:eastAsia="da-DK"/>
+        </w:rPr>
+        <w:t xml:space="preserve"> test</w:t>
       </w:r>
     </w:p>
     <w:p>
@@ -8270,7 +9834,29 @@
           <w:szCs w:val="32"/>
           <w:lang w:eastAsia="da-DK"/>
         </w:rPr>
-        <w:t>Case modeller, use cases, klassediagrammer, sekvensdiagrammer? Eftersom vi ikke bruger klasser, skal disse nok ikke med…? Er disse overhovedet nødvendige i første omgang?</w:t>
+        <w:t xml:space="preserve">Case modeller, </w:t>
+      </w:r>
+      <w:proofErr w:type="spellStart"/>
+      <w:r>
+        <w:rPr>
+          <w:rFonts w:eastAsia="Times New Roman" w:cs="Arial"/>
+          <w:color w:val="000000"/>
+          <w:sz w:val="32"/>
+          <w:szCs w:val="32"/>
+          <w:lang w:eastAsia="da-DK"/>
+        </w:rPr>
+        <w:t>use</w:t>
+      </w:r>
+      <w:proofErr w:type="spellEnd"/>
+      <w:r>
+        <w:rPr>
+          <w:rFonts w:eastAsia="Times New Roman" w:cs="Arial"/>
+          <w:color w:val="000000"/>
+          <w:sz w:val="32"/>
+          <w:szCs w:val="32"/>
+          <w:lang w:eastAsia="da-DK"/>
+        </w:rPr>
+        <w:t xml:space="preserve"> cases, klassediagrammer, sekvensdiagrammer? Eftersom vi ikke bruger klasser, skal disse nok ikke med…? Er disse overhovedet nødvendige i første omgang?</w:t>
       </w:r>
       <w:bookmarkEnd w:id="34"/>
     </w:p>
@@ -11843,7 +13429,7 @@
 </file>
 
 <file path=customXml/itemProps1.xml><?xml version="1.0" encoding="utf-8"?>
-<ds:datastoreItem xmlns:ds="http://schemas.openxmlformats.org/officeDocument/2006/customXml" ds:itemID="{CFB2A2B3-93D0-4FA5-9307-ABBB0B0ADED4}">
+<ds:datastoreItem xmlns:ds="http://schemas.openxmlformats.org/officeDocument/2006/customXml" ds:itemID="{97A75304-CEA9-4EB2-8553-CF90FC729FDA}">
   <ds:schemaRefs>
     <ds:schemaRef ds:uri="http://schemas.openxmlformats.org/officeDocument/2006/bibliography"/>
   </ds:schemaRefs>

</xml_diff>